<commit_message>
updates to report and testing document
</commit_message>
<xml_diff>
--- a/Reports/Final Report.docx
+++ b/Reports/Final Report.docx
@@ -131,6 +131,7 @@
                                     <w:dataBinding w:prefixMappings="xmlns:ns0='http://purl.org/dc/elements/1.1/' xmlns:ns1='http://schemas.openxmlformats.org/package/2006/metadata/core-properties' " w:xpath="/ns1:coreProperties[1]/ns0:title[1]" w:storeItemID="{6C3C8BC8-F283-45AE-878A-BAB7291924A1}"/>
                                     <w:text/>
                                   </w:sdtPr>
+                                  <w:sdtEndPr/>
                                   <w:sdtContent>
                                     <w:r>
                                       <w:rPr>
@@ -157,6 +158,7 @@
                                   <w:dataBinding w:prefixMappings="xmlns:ns0='http://purl.org/dc/elements/1.1/' xmlns:ns1='http://schemas.openxmlformats.org/package/2006/metadata/core-properties' " w:xpath="/ns1:coreProperties[1]/ns0:subject[1]" w:storeItemID="{6C3C8BC8-F283-45AE-878A-BAB7291924A1}"/>
                                   <w:text/>
                                 </w:sdtPr>
+                                <w:sdtEndPr/>
                                 <w:sdtContent>
                                   <w:p>
                                     <w:pPr>
@@ -195,6 +197,7 @@
                                   <w:dataBinding w:prefixMappings="xmlns:ns0='http://purl.org/dc/elements/1.1/' xmlns:ns1='http://schemas.openxmlformats.org/package/2006/metadata/core-properties' " w:xpath="/ns1:coreProperties[1]/ns0:creator[1]" w:storeItemID="{6C3C8BC8-F283-45AE-878A-BAB7291924A1}"/>
                                   <w:text/>
                                 </w:sdtPr>
+                                <w:sdtEndPr/>
                                 <w:sdtContent>
                                   <w:p>
                                     <w:pPr>
@@ -271,6 +274,7 @@
                               <w:dataBinding w:prefixMappings="xmlns:ns0='http://purl.org/dc/elements/1.1/' xmlns:ns1='http://schemas.openxmlformats.org/package/2006/metadata/core-properties' " w:xpath="/ns1:coreProperties[1]/ns0:title[1]" w:storeItemID="{6C3C8BC8-F283-45AE-878A-BAB7291924A1}"/>
                               <w:text/>
                             </w:sdtPr>
+                            <w:sdtEndPr/>
                             <w:sdtContent>
                               <w:r>
                                 <w:rPr>
@@ -297,6 +301,7 @@
                             <w:dataBinding w:prefixMappings="xmlns:ns0='http://purl.org/dc/elements/1.1/' xmlns:ns1='http://schemas.openxmlformats.org/package/2006/metadata/core-properties' " w:xpath="/ns1:coreProperties[1]/ns0:subject[1]" w:storeItemID="{6C3C8BC8-F283-45AE-878A-BAB7291924A1}"/>
                             <w:text/>
                           </w:sdtPr>
+                          <w:sdtEndPr/>
                           <w:sdtContent>
                             <w:p>
                               <w:pPr>
@@ -335,6 +340,7 @@
                             <w:dataBinding w:prefixMappings="xmlns:ns0='http://purl.org/dc/elements/1.1/' xmlns:ns1='http://schemas.openxmlformats.org/package/2006/metadata/core-properties' " w:xpath="/ns1:coreProperties[1]/ns0:creator[1]" w:storeItemID="{6C3C8BC8-F283-45AE-878A-BAB7291924A1}"/>
                             <w:text/>
                           </w:sdtPr>
+                          <w:sdtEndPr/>
                           <w:sdtContent>
                             <w:p>
                               <w:pPr>
@@ -456,6 +462,7 @@
                                     <w:calendar w:val="gregorian"/>
                                   </w:date>
                                 </w:sdtPr>
+                                <w:sdtEndPr/>
                                 <w:sdtContent>
                                   <w:p>
                                     <w:pPr>
@@ -522,6 +529,7 @@
                               <w:calendar w:val="gregorian"/>
                             </w:date>
                           </w:sdtPr>
+                          <w:sdtEndPr/>
                           <w:sdtContent>
                             <w:p>
                               <w:pPr>
@@ -2626,14 +2634,27 @@
                             <w:r>
                               <w:t xml:space="preserve">Figure </w:t>
                             </w:r>
-                            <w:fldSimple w:instr=" SEQ Figure \* ARABIC ">
-                              <w:r>
-                                <w:rPr>
-                                  <w:noProof/>
-                                </w:rPr>
-                                <w:t>3</w:t>
-                              </w:r>
-                            </w:fldSimple>
+                            <w:r>
+                              <w:fldChar w:fldCharType="begin"/>
+                            </w:r>
+                            <w:r>
+                              <w:instrText xml:space="preserve"> SEQ Figure \* ARABIC </w:instrText>
+                            </w:r>
+                            <w:r>
+                              <w:fldChar w:fldCharType="separate"/>
+                            </w:r>
+                            <w:r>
+                              <w:rPr>
+                                <w:noProof/>
+                              </w:rPr>
+                              <w:t>3</w:t>
+                            </w:r>
+                            <w:r>
+                              <w:rPr>
+                                <w:noProof/>
+                              </w:rPr>
+                              <w:fldChar w:fldCharType="end"/>
+                            </w:r>
                             <w:r>
                               <w:t>. Synthesizer class diagram</w:t>
                             </w:r>
@@ -2667,14 +2688,27 @@
                       <w:r>
                         <w:t xml:space="preserve">Figure </w:t>
                       </w:r>
-                      <w:fldSimple w:instr=" SEQ Figure \* ARABIC ">
-                        <w:r>
-                          <w:rPr>
-                            <w:noProof/>
-                          </w:rPr>
-                          <w:t>3</w:t>
-                        </w:r>
-                      </w:fldSimple>
+                      <w:r>
+                        <w:fldChar w:fldCharType="begin"/>
+                      </w:r>
+                      <w:r>
+                        <w:instrText xml:space="preserve"> SEQ Figure \* ARABIC </w:instrText>
+                      </w:r>
+                      <w:r>
+                        <w:fldChar w:fldCharType="separate"/>
+                      </w:r>
+                      <w:r>
+                        <w:rPr>
+                          <w:noProof/>
+                        </w:rPr>
+                        <w:t>3</w:t>
+                      </w:r>
+                      <w:r>
+                        <w:rPr>
+                          <w:noProof/>
+                        </w:rPr>
+                        <w:fldChar w:fldCharType="end"/>
+                      </w:r>
                       <w:r>
                         <w:t>. Synthesizer class diagram</w:t>
                       </w:r>
@@ -3611,771 +3645,6 @@
       <w:r>
         <w:rPr>
           <w:rFonts w:cstheme="minorHAnsi"/>
-          <w:noProof/>
-        </w:rPr>
-        <mc:AlternateContent>
-          <mc:Choice Requires="wps">
-            <w:drawing>
-              <wp:anchor distT="45720" distB="45720" distL="114300" distR="114300" simplePos="0" relativeHeight="251669504" behindDoc="1" locked="0" layoutInCell="1" allowOverlap="1" wp14:anchorId="0143A4CA" wp14:editId="2A8ADC6C">
-                <wp:simplePos x="0" y="0"/>
-                <wp:positionH relativeFrom="margin">
-                  <wp:align>left</wp:align>
-                </wp:positionH>
-                <wp:positionV relativeFrom="paragraph">
-                  <wp:posOffset>2006600</wp:posOffset>
-                </wp:positionV>
-                <wp:extent cx="6166485" cy="2912745"/>
-                <wp:effectExtent l="19050" t="19050" r="24765" b="20955"/>
-                <wp:wrapTight wrapText="bothSides">
-                  <wp:wrapPolygon edited="0">
-                    <wp:start x="-67" y="-141"/>
-                    <wp:lineTo x="-67" y="21614"/>
-                    <wp:lineTo x="21620" y="21614"/>
-                    <wp:lineTo x="21620" y="-141"/>
-                    <wp:lineTo x="-67" y="-141"/>
-                  </wp:wrapPolygon>
-                </wp:wrapTight>
-                <wp:docPr id="217" name="Text Box 2"/>
-                <wp:cNvGraphicFramePr>
-                  <a:graphicFrameLocks xmlns:a="http://schemas.openxmlformats.org/drawingml/2006/main"/>
-                </wp:cNvGraphicFramePr>
-                <a:graphic xmlns:a="http://schemas.openxmlformats.org/drawingml/2006/main">
-                  <a:graphicData uri="http://schemas.microsoft.com/office/word/2010/wordprocessingShape">
-                    <wps:wsp>
-                      <wps:cNvSpPr txBox="1">
-                        <a:spLocks noChangeArrowheads="1"/>
-                      </wps:cNvSpPr>
-                      <wps:spPr bwMode="auto">
-                        <a:xfrm>
-                          <a:off x="0" y="0"/>
-                          <a:ext cx="6166485" cy="2912745"/>
-                        </a:xfrm>
-                        <a:prstGeom prst="rect">
-                          <a:avLst/>
-                        </a:prstGeom>
-                        <a:solidFill>
-                          <a:srgbClr val="FFFFFF"/>
-                        </a:solidFill>
-                        <a:ln w="28575">
-                          <a:solidFill>
-                            <a:schemeClr val="accent1"/>
-                          </a:solidFill>
-                          <a:miter lim="800000"/>
-                          <a:headEnd/>
-                          <a:tailEnd/>
-                        </a:ln>
-                      </wps:spPr>
-                      <wps:txbx>
-                        <w:txbxContent>
-                          <w:p>
-                            <w:pPr>
-                              <w:rPr>
-                                <w:rFonts w:ascii="Consolas" w:hAnsi="Consolas" w:cstheme="minorHAnsi"/>
-                              </w:rPr>
-                            </w:pPr>
-                            <w:r>
-                              <w:rPr>
-                                <w:rFonts w:ascii="Consolas" w:hAnsi="Consolas" w:cstheme="minorHAnsi"/>
-                              </w:rPr>
-                              <w:t>Pseudocode for Text Reformatting:</w:t>
-                            </w:r>
-                          </w:p>
-                          <w:p>
-                            <w:pPr>
-                              <w:pStyle w:val="ListParagraph"/>
-                              <w:numPr>
-                                <w:ilvl w:val="0"/>
-                                <w:numId w:val="5"/>
-                              </w:numPr>
-                              <w:rPr>
-                                <w:rFonts w:ascii="Consolas" w:hAnsi="Consolas" w:cstheme="minorHAnsi"/>
-                              </w:rPr>
-                            </w:pPr>
-                            <w:proofErr w:type="spellStart"/>
-                            <w:proofErr w:type="gramStart"/>
-                            <w:r>
-                              <w:rPr>
-                                <w:rFonts w:ascii="Consolas" w:hAnsi="Consolas" w:cstheme="minorHAnsi"/>
-                              </w:rPr>
-                              <w:t>findAbbreviations</w:t>
-                            </w:r>
-                            <w:proofErr w:type="spellEnd"/>
-                            <w:r>
-                              <w:rPr>
-                                <w:rFonts w:ascii="Consolas" w:hAnsi="Consolas" w:cstheme="minorHAnsi"/>
-                              </w:rPr>
-                              <w:t>(</w:t>
-                            </w:r>
-                            <w:proofErr w:type="gramEnd"/>
-                            <w:r>
-                              <w:rPr>
-                                <w:rFonts w:ascii="Consolas" w:hAnsi="Consolas" w:cstheme="minorHAnsi"/>
-                              </w:rPr>
-                              <w:t>)</w:t>
-                            </w:r>
-                          </w:p>
-                          <w:p>
-                            <w:pPr>
-                              <w:pStyle w:val="ListParagraph"/>
-                              <w:numPr>
-                                <w:ilvl w:val="0"/>
-                                <w:numId w:val="5"/>
-                              </w:numPr>
-                              <w:rPr>
-                                <w:rFonts w:ascii="Consolas" w:hAnsi="Consolas" w:cstheme="minorHAnsi"/>
-                              </w:rPr>
-                            </w:pPr>
-                            <w:r>
-                              <w:rPr>
-                                <w:rFonts w:ascii="Consolas" w:hAnsi="Consolas" w:cstheme="minorHAnsi"/>
-                              </w:rPr>
-                              <w:t>split array into words</w:t>
-                            </w:r>
-                          </w:p>
-                          <w:p>
-                            <w:pPr>
-                              <w:pStyle w:val="ListParagraph"/>
-                              <w:numPr>
-                                <w:ilvl w:val="0"/>
-                                <w:numId w:val="5"/>
-                              </w:numPr>
-                              <w:rPr>
-                                <w:rFonts w:ascii="Consolas" w:hAnsi="Consolas" w:cstheme="minorHAnsi"/>
-                              </w:rPr>
-                            </w:pPr>
-                            <w:r>
-                              <w:rPr>
-                                <w:rFonts w:ascii="Consolas" w:hAnsi="Consolas" w:cstheme="minorHAnsi"/>
-                              </w:rPr>
-                              <w:t>loop for each word</w:t>
-                            </w:r>
-                          </w:p>
-                          <w:p>
-                            <w:pPr>
-                              <w:pStyle w:val="ListParagraph"/>
-                              <w:numPr>
-                                <w:ilvl w:val="1"/>
-                                <w:numId w:val="5"/>
-                              </w:numPr>
-                              <w:rPr>
-                                <w:rFonts w:ascii="Consolas" w:hAnsi="Consolas" w:cstheme="minorHAnsi"/>
-                              </w:rPr>
-                            </w:pPr>
-                            <w:r>
-                              <w:rPr>
-                                <w:rFonts w:ascii="Consolas" w:hAnsi="Consolas" w:cstheme="minorHAnsi"/>
-                              </w:rPr>
-                              <w:t xml:space="preserve">use regular expression to find </w:t>
-                            </w:r>
-                            <w:proofErr w:type="gramStart"/>
-                            <w:r>
-                              <w:rPr>
-                                <w:rFonts w:ascii="Consolas" w:hAnsi="Consolas" w:cstheme="minorHAnsi"/>
-                              </w:rPr>
-                              <w:t>acronyms</w:t>
-                            </w:r>
-                            <w:proofErr w:type="gramEnd"/>
-                            <w:r>
-                              <w:rPr>
-                                <w:rFonts w:ascii="Consolas" w:hAnsi="Consolas" w:cstheme="minorHAnsi"/>
-                              </w:rPr>
-                              <w:t xml:space="preserve"> </w:t>
-                            </w:r>
-                          </w:p>
-                          <w:p>
-                            <w:pPr>
-                              <w:pStyle w:val="ListParagraph"/>
-                              <w:numPr>
-                                <w:ilvl w:val="1"/>
-                                <w:numId w:val="5"/>
-                              </w:numPr>
-                              <w:rPr>
-                                <w:rFonts w:ascii="Consolas" w:hAnsi="Consolas" w:cstheme="minorHAnsi"/>
-                              </w:rPr>
-                            </w:pPr>
-                            <w:r>
-                              <w:rPr>
-                                <w:rFonts w:ascii="Consolas" w:hAnsi="Consolas" w:cstheme="minorHAnsi"/>
-                              </w:rPr>
-                              <w:t xml:space="preserve">regular expression to check for </w:t>
-                            </w:r>
-                            <w:proofErr w:type="gramStart"/>
-                            <w:r>
-                              <w:rPr>
-                                <w:rFonts w:ascii="Consolas" w:hAnsi="Consolas" w:cstheme="minorHAnsi"/>
-                              </w:rPr>
-                              <w:t>numbers</w:t>
-                            </w:r>
-                            <w:proofErr w:type="gramEnd"/>
-                            <w:r>
-                              <w:rPr>
-                                <w:rFonts w:ascii="Consolas" w:hAnsi="Consolas" w:cstheme="minorHAnsi"/>
-                              </w:rPr>
-                              <w:t xml:space="preserve"> </w:t>
-                            </w:r>
-                          </w:p>
-                          <w:p>
-                            <w:pPr>
-                              <w:pStyle w:val="ListParagraph"/>
-                              <w:numPr>
-                                <w:ilvl w:val="1"/>
-                                <w:numId w:val="5"/>
-                              </w:numPr>
-                              <w:rPr>
-                                <w:rFonts w:ascii="Consolas" w:hAnsi="Consolas" w:cstheme="minorHAnsi"/>
-                              </w:rPr>
-                            </w:pPr>
-                            <w:r>
-                              <w:rPr>
-                                <w:rFonts w:ascii="Consolas" w:hAnsi="Consolas" w:cstheme="minorHAnsi"/>
-                              </w:rPr>
-                              <w:t xml:space="preserve">if the word is </w:t>
-                            </w:r>
-                            <w:proofErr w:type="spellStart"/>
-                            <w:proofErr w:type="gramStart"/>
-                            <w:r>
-                              <w:rPr>
-                                <w:rFonts w:ascii="Consolas" w:hAnsi="Consolas" w:cstheme="minorHAnsi"/>
-                              </w:rPr>
-                              <w:t>a</w:t>
-                            </w:r>
-                            <w:proofErr w:type="spellEnd"/>
-                            <w:proofErr w:type="gramEnd"/>
-                            <w:r>
-                              <w:rPr>
-                                <w:rFonts w:ascii="Consolas" w:hAnsi="Consolas" w:cstheme="minorHAnsi"/>
-                              </w:rPr>
-                              <w:t xml:space="preserve"> acronym</w:t>
-                            </w:r>
-                          </w:p>
-                          <w:p>
-                            <w:pPr>
-                              <w:pStyle w:val="ListParagraph"/>
-                              <w:numPr>
-                                <w:ilvl w:val="2"/>
-                                <w:numId w:val="5"/>
-                              </w:numPr>
-                              <w:rPr>
-                                <w:rFonts w:ascii="Consolas" w:hAnsi="Consolas" w:cstheme="minorHAnsi"/>
-                              </w:rPr>
-                            </w:pPr>
-                            <w:r>
-                              <w:rPr>
-                                <w:rFonts w:ascii="Consolas" w:hAnsi="Consolas" w:cstheme="minorHAnsi"/>
-                              </w:rPr>
-                              <w:t xml:space="preserve">replace the acronym in the </w:t>
-                            </w:r>
-                            <w:proofErr w:type="gramStart"/>
-                            <w:r>
-                              <w:rPr>
-                                <w:rFonts w:ascii="Consolas" w:hAnsi="Consolas" w:cstheme="minorHAnsi"/>
-                              </w:rPr>
-                              <w:t>array</w:t>
-                            </w:r>
-                            <w:proofErr w:type="gramEnd"/>
-                          </w:p>
-                          <w:p>
-                            <w:pPr>
-                              <w:pStyle w:val="ListParagraph"/>
-                              <w:numPr>
-                                <w:ilvl w:val="1"/>
-                                <w:numId w:val="5"/>
-                              </w:numPr>
-                              <w:rPr>
-                                <w:rFonts w:ascii="Consolas" w:hAnsi="Consolas" w:cstheme="minorHAnsi"/>
-                              </w:rPr>
-                            </w:pPr>
-                            <w:r>
-                              <w:rPr>
-                                <w:rFonts w:ascii="Consolas" w:hAnsi="Consolas" w:cstheme="minorHAnsi"/>
-                              </w:rPr>
-                              <w:t>end if</w:t>
-                            </w:r>
-                          </w:p>
-                          <w:p>
-                            <w:pPr>
-                              <w:pStyle w:val="ListParagraph"/>
-                              <w:numPr>
-                                <w:ilvl w:val="1"/>
-                                <w:numId w:val="5"/>
-                              </w:numPr>
-                              <w:rPr>
-                                <w:rFonts w:ascii="Consolas" w:hAnsi="Consolas" w:cstheme="minorHAnsi"/>
-                              </w:rPr>
-                            </w:pPr>
-                            <w:r>
-                              <w:rPr>
-                                <w:rFonts w:ascii="Consolas" w:hAnsi="Consolas" w:cstheme="minorHAnsi"/>
-                              </w:rPr>
-                              <w:t>if the word is a number</w:t>
-                            </w:r>
-                          </w:p>
-                          <w:p>
-                            <w:pPr>
-                              <w:pStyle w:val="ListParagraph"/>
-                              <w:numPr>
-                                <w:ilvl w:val="2"/>
-                                <w:numId w:val="5"/>
-                              </w:numPr>
-                              <w:rPr>
-                                <w:rFonts w:ascii="Consolas" w:hAnsi="Consolas" w:cstheme="minorHAnsi"/>
-                              </w:rPr>
-                            </w:pPr>
-                            <w:r>
-                              <w:rPr>
-                                <w:rFonts w:ascii="Consolas" w:hAnsi="Consolas" w:cstheme="minorHAnsi"/>
-                              </w:rPr>
-                              <w:t xml:space="preserve">replace the number with the word </w:t>
-                            </w:r>
-                            <w:proofErr w:type="gramStart"/>
-                            <w:r>
-                              <w:rPr>
-                                <w:rFonts w:ascii="Consolas" w:hAnsi="Consolas" w:cstheme="minorHAnsi"/>
-                              </w:rPr>
-                              <w:t>equivalent</w:t>
-                            </w:r>
-                            <w:proofErr w:type="gramEnd"/>
-                            <w:r>
-                              <w:rPr>
-                                <w:rFonts w:ascii="Consolas" w:hAnsi="Consolas" w:cstheme="minorHAnsi"/>
-                              </w:rPr>
-                              <w:t xml:space="preserve"> </w:t>
-                            </w:r>
-                          </w:p>
-                          <w:p>
-                            <w:pPr>
-                              <w:pStyle w:val="ListParagraph"/>
-                              <w:numPr>
-                                <w:ilvl w:val="1"/>
-                                <w:numId w:val="5"/>
-                              </w:numPr>
-                              <w:rPr>
-                                <w:rFonts w:ascii="Consolas" w:hAnsi="Consolas" w:cstheme="minorHAnsi"/>
-                              </w:rPr>
-                            </w:pPr>
-                            <w:r>
-                              <w:rPr>
-                                <w:rFonts w:ascii="Consolas" w:hAnsi="Consolas" w:cstheme="minorHAnsi"/>
-                              </w:rPr>
-                              <w:t>end if</w:t>
-                            </w:r>
-                          </w:p>
-                          <w:p>
-                            <w:pPr>
-                              <w:pStyle w:val="ListParagraph"/>
-                              <w:numPr>
-                                <w:ilvl w:val="0"/>
-                                <w:numId w:val="5"/>
-                              </w:numPr>
-                              <w:rPr>
-                                <w:rFonts w:ascii="Consolas" w:hAnsi="Consolas" w:cstheme="minorHAnsi"/>
-                              </w:rPr>
-                            </w:pPr>
-                            <w:r>
-                              <w:rPr>
-                                <w:rFonts w:ascii="Consolas" w:hAnsi="Consolas" w:cstheme="minorHAnsi"/>
-                              </w:rPr>
-                              <w:t>end for loop</w:t>
-                            </w:r>
-                          </w:p>
-                          <w:p>
-                            <w:pPr>
-                              <w:pStyle w:val="ListParagraph"/>
-                              <w:numPr>
-                                <w:ilvl w:val="0"/>
-                                <w:numId w:val="5"/>
-                              </w:numPr>
-                              <w:rPr>
-                                <w:rFonts w:ascii="Consolas" w:hAnsi="Consolas" w:cstheme="minorHAnsi"/>
-                              </w:rPr>
-                            </w:pPr>
-                            <w:r>
-                              <w:rPr>
-                                <w:rFonts w:ascii="Consolas" w:hAnsi="Consolas" w:cstheme="minorHAnsi"/>
-                              </w:rPr>
-                              <w:t xml:space="preserve">change all words into the lowercase versions for the next stage of </w:t>
-                            </w:r>
-                            <w:proofErr w:type="gramStart"/>
-                            <w:r>
-                              <w:rPr>
-                                <w:rFonts w:ascii="Consolas" w:hAnsi="Consolas" w:cstheme="minorHAnsi"/>
-                              </w:rPr>
-                              <w:t>pre-processing</w:t>
-                            </w:r>
-                            <w:proofErr w:type="gramEnd"/>
-                          </w:p>
-                          <w:p/>
-                        </w:txbxContent>
-                      </wps:txbx>
-                      <wps:bodyPr rot="0" vert="horz" wrap="square" lIns="91440" tIns="45720" rIns="91440" bIns="45720" anchor="t" anchorCtr="0">
-                        <a:noAutofit/>
-                      </wps:bodyPr>
-                    </wps:wsp>
-                  </a:graphicData>
-                </a:graphic>
-                <wp14:sizeRelH relativeFrom="margin">
-                  <wp14:pctWidth>0</wp14:pctWidth>
-                </wp14:sizeRelH>
-                <wp14:sizeRelV relativeFrom="margin">
-                  <wp14:pctHeight>0</wp14:pctHeight>
-                </wp14:sizeRelV>
-              </wp:anchor>
-            </w:drawing>
-          </mc:Choice>
-          <mc:Fallback>
-            <w:pict>
-              <v:shape w14:anchorId="0143A4CA" id="Text Box 2" o:spid="_x0000_s1029" type="#_x0000_t202" style="position:absolute;margin-left:0;margin-top:158pt;width:485.55pt;height:229.35pt;z-index:-251646976;visibility:visible;mso-wrap-style:square;mso-width-percent:0;mso-height-percent:0;mso-wrap-distance-left:9pt;mso-wrap-distance-top:3.6pt;mso-wrap-distance-right:9pt;mso-wrap-distance-bottom:3.6pt;mso-position-horizontal:left;mso-position-horizontal-relative:margin;mso-position-vertical:absolute;mso-position-vertical-relative:text;mso-width-percent:0;mso-height-percent:0;mso-width-relative:margin;mso-height-relative:margin;v-text-anchor:top" o:gfxdata="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" strokecolor="#4472c4 [3204]" strokeweight="2.25pt">
-                <v:textbox>
-                  <w:txbxContent>
-                    <w:p>
-                      <w:pPr>
-                        <w:rPr>
-                          <w:rFonts w:ascii="Consolas" w:hAnsi="Consolas" w:cstheme="minorHAnsi"/>
-                        </w:rPr>
-                      </w:pPr>
-                      <w:r>
-                        <w:rPr>
-                          <w:rFonts w:ascii="Consolas" w:hAnsi="Consolas" w:cstheme="minorHAnsi"/>
-                        </w:rPr>
-                        <w:t>Pseudocode for Text Reformatting:</w:t>
-                      </w:r>
-                    </w:p>
-                    <w:p>
-                      <w:pPr>
-                        <w:pStyle w:val="ListParagraph"/>
-                        <w:numPr>
-                          <w:ilvl w:val="0"/>
-                          <w:numId w:val="5"/>
-                        </w:numPr>
-                        <w:rPr>
-                          <w:rFonts w:ascii="Consolas" w:hAnsi="Consolas" w:cstheme="minorHAnsi"/>
-                        </w:rPr>
-                      </w:pPr>
-                      <w:proofErr w:type="spellStart"/>
-                      <w:proofErr w:type="gramStart"/>
-                      <w:r>
-                        <w:rPr>
-                          <w:rFonts w:ascii="Consolas" w:hAnsi="Consolas" w:cstheme="minorHAnsi"/>
-                        </w:rPr>
-                        <w:t>findAbbreviations</w:t>
-                      </w:r>
-                      <w:proofErr w:type="spellEnd"/>
-                      <w:r>
-                        <w:rPr>
-                          <w:rFonts w:ascii="Consolas" w:hAnsi="Consolas" w:cstheme="minorHAnsi"/>
-                        </w:rPr>
-                        <w:t>(</w:t>
-                      </w:r>
-                      <w:proofErr w:type="gramEnd"/>
-                      <w:r>
-                        <w:rPr>
-                          <w:rFonts w:ascii="Consolas" w:hAnsi="Consolas" w:cstheme="minorHAnsi"/>
-                        </w:rPr>
-                        <w:t>)</w:t>
-                      </w:r>
-                    </w:p>
-                    <w:p>
-                      <w:pPr>
-                        <w:pStyle w:val="ListParagraph"/>
-                        <w:numPr>
-                          <w:ilvl w:val="0"/>
-                          <w:numId w:val="5"/>
-                        </w:numPr>
-                        <w:rPr>
-                          <w:rFonts w:ascii="Consolas" w:hAnsi="Consolas" w:cstheme="minorHAnsi"/>
-                        </w:rPr>
-                      </w:pPr>
-                      <w:r>
-                        <w:rPr>
-                          <w:rFonts w:ascii="Consolas" w:hAnsi="Consolas" w:cstheme="minorHAnsi"/>
-                        </w:rPr>
-                        <w:t>split array into words</w:t>
-                      </w:r>
-                    </w:p>
-                    <w:p>
-                      <w:pPr>
-                        <w:pStyle w:val="ListParagraph"/>
-                        <w:numPr>
-                          <w:ilvl w:val="0"/>
-                          <w:numId w:val="5"/>
-                        </w:numPr>
-                        <w:rPr>
-                          <w:rFonts w:ascii="Consolas" w:hAnsi="Consolas" w:cstheme="minorHAnsi"/>
-                        </w:rPr>
-                      </w:pPr>
-                      <w:r>
-                        <w:rPr>
-                          <w:rFonts w:ascii="Consolas" w:hAnsi="Consolas" w:cstheme="minorHAnsi"/>
-                        </w:rPr>
-                        <w:t>loop for each word</w:t>
-                      </w:r>
-                    </w:p>
-                    <w:p>
-                      <w:pPr>
-                        <w:pStyle w:val="ListParagraph"/>
-                        <w:numPr>
-                          <w:ilvl w:val="1"/>
-                          <w:numId w:val="5"/>
-                        </w:numPr>
-                        <w:rPr>
-                          <w:rFonts w:ascii="Consolas" w:hAnsi="Consolas" w:cstheme="minorHAnsi"/>
-                        </w:rPr>
-                      </w:pPr>
-                      <w:r>
-                        <w:rPr>
-                          <w:rFonts w:ascii="Consolas" w:hAnsi="Consolas" w:cstheme="minorHAnsi"/>
-                        </w:rPr>
-                        <w:t xml:space="preserve">use regular expression to find </w:t>
-                      </w:r>
-                      <w:proofErr w:type="gramStart"/>
-                      <w:r>
-                        <w:rPr>
-                          <w:rFonts w:ascii="Consolas" w:hAnsi="Consolas" w:cstheme="minorHAnsi"/>
-                        </w:rPr>
-                        <w:t>acronyms</w:t>
-                      </w:r>
-                      <w:proofErr w:type="gramEnd"/>
-                      <w:r>
-                        <w:rPr>
-                          <w:rFonts w:ascii="Consolas" w:hAnsi="Consolas" w:cstheme="minorHAnsi"/>
-                        </w:rPr>
-                        <w:t xml:space="preserve"> </w:t>
-                      </w:r>
-                    </w:p>
-                    <w:p>
-                      <w:pPr>
-                        <w:pStyle w:val="ListParagraph"/>
-                        <w:numPr>
-                          <w:ilvl w:val="1"/>
-                          <w:numId w:val="5"/>
-                        </w:numPr>
-                        <w:rPr>
-                          <w:rFonts w:ascii="Consolas" w:hAnsi="Consolas" w:cstheme="minorHAnsi"/>
-                        </w:rPr>
-                      </w:pPr>
-                      <w:r>
-                        <w:rPr>
-                          <w:rFonts w:ascii="Consolas" w:hAnsi="Consolas" w:cstheme="minorHAnsi"/>
-                        </w:rPr>
-                        <w:t xml:space="preserve">regular expression to check for </w:t>
-                      </w:r>
-                      <w:proofErr w:type="gramStart"/>
-                      <w:r>
-                        <w:rPr>
-                          <w:rFonts w:ascii="Consolas" w:hAnsi="Consolas" w:cstheme="minorHAnsi"/>
-                        </w:rPr>
-                        <w:t>numbers</w:t>
-                      </w:r>
-                      <w:proofErr w:type="gramEnd"/>
-                      <w:r>
-                        <w:rPr>
-                          <w:rFonts w:ascii="Consolas" w:hAnsi="Consolas" w:cstheme="minorHAnsi"/>
-                        </w:rPr>
-                        <w:t xml:space="preserve"> </w:t>
-                      </w:r>
-                    </w:p>
-                    <w:p>
-                      <w:pPr>
-                        <w:pStyle w:val="ListParagraph"/>
-                        <w:numPr>
-                          <w:ilvl w:val="1"/>
-                          <w:numId w:val="5"/>
-                        </w:numPr>
-                        <w:rPr>
-                          <w:rFonts w:ascii="Consolas" w:hAnsi="Consolas" w:cstheme="minorHAnsi"/>
-                        </w:rPr>
-                      </w:pPr>
-                      <w:r>
-                        <w:rPr>
-                          <w:rFonts w:ascii="Consolas" w:hAnsi="Consolas" w:cstheme="minorHAnsi"/>
-                        </w:rPr>
-                        <w:t xml:space="preserve">if the word is </w:t>
-                      </w:r>
-                      <w:proofErr w:type="spellStart"/>
-                      <w:proofErr w:type="gramStart"/>
-                      <w:r>
-                        <w:rPr>
-                          <w:rFonts w:ascii="Consolas" w:hAnsi="Consolas" w:cstheme="minorHAnsi"/>
-                        </w:rPr>
-                        <w:t>a</w:t>
-                      </w:r>
-                      <w:proofErr w:type="spellEnd"/>
-                      <w:proofErr w:type="gramEnd"/>
-                      <w:r>
-                        <w:rPr>
-                          <w:rFonts w:ascii="Consolas" w:hAnsi="Consolas" w:cstheme="minorHAnsi"/>
-                        </w:rPr>
-                        <w:t xml:space="preserve"> acronym</w:t>
-                      </w:r>
-                    </w:p>
-                    <w:p>
-                      <w:pPr>
-                        <w:pStyle w:val="ListParagraph"/>
-                        <w:numPr>
-                          <w:ilvl w:val="2"/>
-                          <w:numId w:val="5"/>
-                        </w:numPr>
-                        <w:rPr>
-                          <w:rFonts w:ascii="Consolas" w:hAnsi="Consolas" w:cstheme="minorHAnsi"/>
-                        </w:rPr>
-                      </w:pPr>
-                      <w:r>
-                        <w:rPr>
-                          <w:rFonts w:ascii="Consolas" w:hAnsi="Consolas" w:cstheme="minorHAnsi"/>
-                        </w:rPr>
-                        <w:t xml:space="preserve">replace the acronym in the </w:t>
-                      </w:r>
-                      <w:proofErr w:type="gramStart"/>
-                      <w:r>
-                        <w:rPr>
-                          <w:rFonts w:ascii="Consolas" w:hAnsi="Consolas" w:cstheme="minorHAnsi"/>
-                        </w:rPr>
-                        <w:t>array</w:t>
-                      </w:r>
-                      <w:proofErr w:type="gramEnd"/>
-                    </w:p>
-                    <w:p>
-                      <w:pPr>
-                        <w:pStyle w:val="ListParagraph"/>
-                        <w:numPr>
-                          <w:ilvl w:val="1"/>
-                          <w:numId w:val="5"/>
-                        </w:numPr>
-                        <w:rPr>
-                          <w:rFonts w:ascii="Consolas" w:hAnsi="Consolas" w:cstheme="minorHAnsi"/>
-                        </w:rPr>
-                      </w:pPr>
-                      <w:r>
-                        <w:rPr>
-                          <w:rFonts w:ascii="Consolas" w:hAnsi="Consolas" w:cstheme="minorHAnsi"/>
-                        </w:rPr>
-                        <w:t>end if</w:t>
-                      </w:r>
-                    </w:p>
-                    <w:p>
-                      <w:pPr>
-                        <w:pStyle w:val="ListParagraph"/>
-                        <w:numPr>
-                          <w:ilvl w:val="1"/>
-                          <w:numId w:val="5"/>
-                        </w:numPr>
-                        <w:rPr>
-                          <w:rFonts w:ascii="Consolas" w:hAnsi="Consolas" w:cstheme="minorHAnsi"/>
-                        </w:rPr>
-                      </w:pPr>
-                      <w:r>
-                        <w:rPr>
-                          <w:rFonts w:ascii="Consolas" w:hAnsi="Consolas" w:cstheme="minorHAnsi"/>
-                        </w:rPr>
-                        <w:t>if the word is a number</w:t>
-                      </w:r>
-                    </w:p>
-                    <w:p>
-                      <w:pPr>
-                        <w:pStyle w:val="ListParagraph"/>
-                        <w:numPr>
-                          <w:ilvl w:val="2"/>
-                          <w:numId w:val="5"/>
-                        </w:numPr>
-                        <w:rPr>
-                          <w:rFonts w:ascii="Consolas" w:hAnsi="Consolas" w:cstheme="minorHAnsi"/>
-                        </w:rPr>
-                      </w:pPr>
-                      <w:r>
-                        <w:rPr>
-                          <w:rFonts w:ascii="Consolas" w:hAnsi="Consolas" w:cstheme="minorHAnsi"/>
-                        </w:rPr>
-                        <w:t xml:space="preserve">replace the number with the word </w:t>
-                      </w:r>
-                      <w:proofErr w:type="gramStart"/>
-                      <w:r>
-                        <w:rPr>
-                          <w:rFonts w:ascii="Consolas" w:hAnsi="Consolas" w:cstheme="minorHAnsi"/>
-                        </w:rPr>
-                        <w:t>equivalent</w:t>
-                      </w:r>
-                      <w:proofErr w:type="gramEnd"/>
-                      <w:r>
-                        <w:rPr>
-                          <w:rFonts w:ascii="Consolas" w:hAnsi="Consolas" w:cstheme="minorHAnsi"/>
-                        </w:rPr>
-                        <w:t xml:space="preserve"> </w:t>
-                      </w:r>
-                    </w:p>
-                    <w:p>
-                      <w:pPr>
-                        <w:pStyle w:val="ListParagraph"/>
-                        <w:numPr>
-                          <w:ilvl w:val="1"/>
-                          <w:numId w:val="5"/>
-                        </w:numPr>
-                        <w:rPr>
-                          <w:rFonts w:ascii="Consolas" w:hAnsi="Consolas" w:cstheme="minorHAnsi"/>
-                        </w:rPr>
-                      </w:pPr>
-                      <w:r>
-                        <w:rPr>
-                          <w:rFonts w:ascii="Consolas" w:hAnsi="Consolas" w:cstheme="minorHAnsi"/>
-                        </w:rPr>
-                        <w:t>end if</w:t>
-                      </w:r>
-                    </w:p>
-                    <w:p>
-                      <w:pPr>
-                        <w:pStyle w:val="ListParagraph"/>
-                        <w:numPr>
-                          <w:ilvl w:val="0"/>
-                          <w:numId w:val="5"/>
-                        </w:numPr>
-                        <w:rPr>
-                          <w:rFonts w:ascii="Consolas" w:hAnsi="Consolas" w:cstheme="minorHAnsi"/>
-                        </w:rPr>
-                      </w:pPr>
-                      <w:r>
-                        <w:rPr>
-                          <w:rFonts w:ascii="Consolas" w:hAnsi="Consolas" w:cstheme="minorHAnsi"/>
-                        </w:rPr>
-                        <w:t>end for loop</w:t>
-                      </w:r>
-                    </w:p>
-                    <w:p>
-                      <w:pPr>
-                        <w:pStyle w:val="ListParagraph"/>
-                        <w:numPr>
-                          <w:ilvl w:val="0"/>
-                          <w:numId w:val="5"/>
-                        </w:numPr>
-                        <w:rPr>
-                          <w:rFonts w:ascii="Consolas" w:hAnsi="Consolas" w:cstheme="minorHAnsi"/>
-                        </w:rPr>
-                      </w:pPr>
-                      <w:r>
-                        <w:rPr>
-                          <w:rFonts w:ascii="Consolas" w:hAnsi="Consolas" w:cstheme="minorHAnsi"/>
-                        </w:rPr>
-                        <w:t xml:space="preserve">change all words into the lowercase versions for the next stage of </w:t>
-                      </w:r>
-                      <w:proofErr w:type="gramStart"/>
-                      <w:r>
-                        <w:rPr>
-                          <w:rFonts w:ascii="Consolas" w:hAnsi="Consolas" w:cstheme="minorHAnsi"/>
-                        </w:rPr>
-                        <w:t>pre-processing</w:t>
-                      </w:r>
-                      <w:proofErr w:type="gramEnd"/>
-                    </w:p>
-                    <w:p/>
-                  </w:txbxContent>
-                </v:textbox>
-                <w10:wrap type="tight" anchorx="margin"/>
-              </v:shape>
-            </w:pict>
-          </mc:Fallback>
-        </mc:AlternateContent>
-      </w:r>
-      <w:r>
-        <w:rPr>
-          <w:rFonts w:cstheme="minorHAnsi"/>
         </w:rPr>
         <w:t xml:space="preserve">Nasalisation – </w:t>
       </w:r>
@@ -4439,7 +3708,13 @@
         <w:rPr>
           <w:rFonts w:cstheme="minorHAnsi"/>
         </w:rPr>
-        <w:t>his fix came with the effect of the sound</w:t>
+        <w:t xml:space="preserve">his fix came with </w:t>
+      </w:r>
+      <w:r>
+        <w:rPr>
+          <w:rFonts w:cstheme="minorHAnsi"/>
+        </w:rPr>
+        <w:t>the effect of the sound</w:t>
       </w:r>
       <w:r>
         <w:rPr>
@@ -4453,17 +3728,6 @@
         </w:rPr>
         <w:t>slightly hollow but it increased legibility to a large degree.</w:t>
       </w:r>
-    </w:p>
-    <w:p>
-      <w:pPr>
-        <w:rPr>
-          <w:rFonts w:cstheme="minorHAnsi"/>
-          <w:b/>
-          <w:bCs/>
-          <w:sz w:val="28"/>
-          <w:szCs w:val="28"/>
-        </w:rPr>
-      </w:pPr>
     </w:p>
     <w:p>
       <w:pPr>
@@ -4487,13 +3751,13 @@
           <w:shd w:val="clear" w:color="auto" w:fill="FFFFFF"/>
         </w:rPr>
         <w:drawing>
-          <wp:anchor distT="0" distB="0" distL="114300" distR="114300" simplePos="0" relativeHeight="251667456" behindDoc="1" locked="0" layoutInCell="1" allowOverlap="1" wp14:anchorId="53E7A465" wp14:editId="32404625">
+          <wp:anchor distT="0" distB="0" distL="114300" distR="114300" simplePos="0" relativeHeight="251667456" behindDoc="1" locked="0" layoutInCell="1" allowOverlap="1" wp14:anchorId="53E7A465" wp14:editId="782EEB1B">
             <wp:simplePos x="0" y="0"/>
             <wp:positionH relativeFrom="page">
-              <wp:posOffset>3836256</wp:posOffset>
+              <wp:posOffset>3899097</wp:posOffset>
             </wp:positionH>
             <wp:positionV relativeFrom="paragraph">
-              <wp:posOffset>244977</wp:posOffset>
+              <wp:posOffset>374803</wp:posOffset>
             </wp:positionV>
             <wp:extent cx="3539490" cy="1262380"/>
             <wp:effectExtent l="0" t="0" r="3810" b="0"/>
@@ -4550,7 +3814,9 @@
           </wp:anchor>
         </w:drawing>
       </w:r>
-      <w:r>
+    </w:p>
+    <w:p>
+      <w:pPr>
         <w:rPr>
           <w:rFonts w:cstheme="minorHAnsi"/>
           <w:b/>
@@ -4558,353 +3824,39 @@
           <w:sz w:val="28"/>
           <w:szCs w:val="28"/>
         </w:rPr>
-        <w:t>Pre-Processing unit</w:t>
-      </w:r>
-    </w:p>
-    <w:p>
-      <w:pPr>
-        <w:rPr>
-          <w:rFonts w:cstheme="minorHAnsi"/>
-        </w:rPr>
-      </w:pPr>
-      <w:r>
-        <w:rPr>
-          <w:rFonts w:cstheme="minorHAnsi"/>
-        </w:rPr>
-        <w:lastRenderedPageBreak/>
-        <w:t>The pre-processing u</w:t>
-      </w:r>
-      <w:r>
-        <w:rPr>
-          <w:rFonts w:cstheme="minorHAnsi"/>
-        </w:rPr>
-        <w:t>nit was developed using a</w:t>
-      </w:r>
-      <w:r>
-        <w:rPr>
-          <w:rFonts w:cstheme="minorHAnsi"/>
-        </w:rPr>
-        <w:t>n</w:t>
-      </w:r>
-      <w:r>
-        <w:rPr>
-          <w:rFonts w:cstheme="minorHAnsi"/>
-        </w:rPr>
-        <w:t xml:space="preserve"> agile approach</w:t>
-      </w:r>
-      <w:r>
-        <w:rPr>
-          <w:rFonts w:cstheme="minorHAnsi"/>
-        </w:rPr>
-        <w:t>. E</w:t>
-      </w:r>
-      <w:r>
-        <w:rPr>
-          <w:rFonts w:cstheme="minorHAnsi"/>
-        </w:rPr>
-        <w:t>ach part was developed and functional in a d</w:t>
-      </w:r>
-      <w:r>
-        <w:rPr>
-          <w:rFonts w:cstheme="minorHAnsi"/>
-        </w:rPr>
-        <w:t>eplo</w:t>
-      </w:r>
-      <w:r>
-        <w:rPr>
-          <w:rFonts w:cstheme="minorHAnsi"/>
-        </w:rPr>
-        <w:t>yable way</w:t>
-      </w:r>
-      <w:r>
-        <w:rPr>
-          <w:rFonts w:cstheme="minorHAnsi"/>
-        </w:rPr>
-        <w:t>. T</w:t>
-      </w:r>
-      <w:r>
-        <w:rPr>
-          <w:rFonts w:cstheme="minorHAnsi"/>
-        </w:rPr>
-        <w:t>his section of the system was broken down as:</w:t>
-      </w:r>
-    </w:p>
-    <w:p>
-      <w:pPr>
-        <w:pStyle w:val="ListParagraph"/>
-        <w:numPr>
-          <w:ilvl w:val="0"/>
-          <w:numId w:val="3"/>
-        </w:numPr>
-        <w:ind w:left="0"/>
-        <w:rPr>
-          <w:rFonts w:cstheme="minorHAnsi"/>
-        </w:rPr>
-      </w:pPr>
-      <w:r>
-        <w:rPr>
-          <w:rFonts w:cstheme="minorHAnsi"/>
-        </w:rPr>
-        <w:t xml:space="preserve">Text Reformatting </w:t>
-      </w:r>
-    </w:p>
-    <w:p>
-      <w:pPr>
-        <w:pStyle w:val="ListParagraph"/>
-        <w:numPr>
-          <w:ilvl w:val="0"/>
-          <w:numId w:val="3"/>
-        </w:numPr>
-        <w:ind w:left="0"/>
-        <w:rPr>
-          <w:rFonts w:cstheme="minorHAnsi"/>
-        </w:rPr>
-      </w:pPr>
-      <w:r>
-        <w:rPr>
-          <w:rFonts w:cstheme="minorHAnsi"/>
-        </w:rPr>
-        <w:t>Text</w:t>
-      </w:r>
-      <w:r>
-        <w:rPr>
-          <w:rFonts w:cstheme="minorHAnsi"/>
-        </w:rPr>
-        <w:t>-</w:t>
-      </w:r>
-      <w:r>
-        <w:rPr>
-          <w:rFonts w:cstheme="minorHAnsi"/>
-        </w:rPr>
-        <w:t>to</w:t>
-      </w:r>
-      <w:r>
-        <w:rPr>
-          <w:rFonts w:cstheme="minorHAnsi"/>
-        </w:rPr>
-        <w:t>-</w:t>
-      </w:r>
-      <w:r>
-        <w:rPr>
-          <w:rFonts w:cstheme="minorHAnsi"/>
-        </w:rPr>
-        <w:t>phoneme conversion</w:t>
-      </w:r>
-    </w:p>
-    <w:p>
-      <w:pPr>
-        <w:pStyle w:val="ListParagraph"/>
-        <w:numPr>
-          <w:ilvl w:val="0"/>
-          <w:numId w:val="3"/>
-        </w:numPr>
-        <w:ind w:left="0"/>
-        <w:rPr>
-          <w:rFonts w:cstheme="minorHAnsi"/>
-        </w:rPr>
-      </w:pPr>
-      <w:r>
-        <w:rPr>
-          <w:rFonts w:cstheme="minorHAnsi"/>
-        </w:rPr>
-        <w:t>P</w:t>
-      </w:r>
-      <w:r>
-        <w:rPr>
-          <w:rFonts w:cstheme="minorHAnsi"/>
-        </w:rPr>
-        <w:t>honeme</w:t>
-      </w:r>
-      <w:r>
-        <w:rPr>
-          <w:rFonts w:cstheme="minorHAnsi"/>
-        </w:rPr>
-        <w:t>-</w:t>
-      </w:r>
-      <w:r>
-        <w:rPr>
-          <w:rFonts w:cstheme="minorHAnsi"/>
-        </w:rPr>
-        <w:t>to</w:t>
-      </w:r>
-      <w:r>
-        <w:rPr>
-          <w:rFonts w:cstheme="minorHAnsi"/>
-        </w:rPr>
-        <w:t>-</w:t>
-      </w:r>
-      <w:r>
-        <w:rPr>
-          <w:rFonts w:cstheme="minorHAnsi"/>
-        </w:rPr>
-        <w:t>sound frame conversion</w:t>
-      </w:r>
-    </w:p>
-    <w:p>
-      <w:pPr>
-        <w:pStyle w:val="ListParagraph"/>
-        <w:numPr>
-          <w:ilvl w:val="0"/>
-          <w:numId w:val="3"/>
-        </w:numPr>
-        <w:ind w:left="0"/>
-        <w:rPr>
-          <w:rFonts w:cstheme="minorHAnsi"/>
-        </w:rPr>
-      </w:pPr>
-      <w:r>
-        <w:rPr>
-          <w:rFonts w:cstheme="minorHAnsi"/>
-        </w:rPr>
-        <w:t>S</w:t>
-      </w:r>
-      <w:r>
-        <w:rPr>
-          <w:rFonts w:cstheme="minorHAnsi"/>
-        </w:rPr>
-        <w:t>ound duration computation</w:t>
-      </w:r>
-    </w:p>
-    <w:p>
-      <w:pPr>
-        <w:rPr>
-          <w:rFonts w:cstheme="minorHAnsi"/>
-        </w:rPr>
-      </w:pPr>
-      <w:r>
-        <w:rPr>
-          <w:rFonts w:cstheme="minorHAnsi"/>
-        </w:rPr>
-        <w:t xml:space="preserve">More detail on these sections </w:t>
-      </w:r>
-      <w:r>
-        <w:rPr>
-          <w:rFonts w:cstheme="minorHAnsi"/>
-        </w:rPr>
-        <w:t>is</w:t>
-      </w:r>
-      <w:r>
-        <w:rPr>
-          <w:rFonts w:cstheme="minorHAnsi"/>
-        </w:rPr>
-        <w:t xml:space="preserve"> provided </w:t>
-      </w:r>
-      <w:r>
-        <w:rPr>
-          <w:rFonts w:cstheme="minorHAnsi"/>
-        </w:rPr>
-        <w:t>b</w:t>
-      </w:r>
-      <w:r>
-        <w:rPr>
-          <w:rFonts w:cstheme="minorHAnsi"/>
-        </w:rPr>
-        <w:t>elow</w:t>
-      </w:r>
-      <w:r>
-        <w:rPr>
-          <w:rFonts w:cstheme="minorHAnsi"/>
-        </w:rPr>
-        <w:t>.</w:t>
-      </w:r>
-    </w:p>
-    <w:p>
-      <w:pPr>
+      </w:pPr>
+      <w:r>
         <w:rPr>
           <w:rFonts w:cstheme="minorHAnsi"/>
           <w:b/>
           <w:bCs/>
-        </w:rPr>
-      </w:pPr>
-      <w:r>
-        <w:rPr>
-          <w:rFonts w:cstheme="minorHAnsi"/>
-          <w:b/>
-          <w:bCs/>
-        </w:rPr>
-        <w:t>Text Reformatting</w:t>
-      </w:r>
-    </w:p>
-    <w:p>
-      <w:pPr>
-        <w:rPr>
-          <w:rFonts w:cstheme="minorHAnsi"/>
-        </w:rPr>
-      </w:pPr>
-      <w:r>
-        <w:rPr>
-          <w:rFonts w:cstheme="minorHAnsi"/>
-        </w:rPr>
-        <w:t>In this section</w:t>
-      </w:r>
-      <w:r>
-        <w:rPr>
-          <w:rFonts w:cstheme="minorHAnsi"/>
-        </w:rPr>
-        <w:t>,</w:t>
-      </w:r>
-      <w:r>
-        <w:rPr>
-          <w:rFonts w:cstheme="minorHAnsi"/>
-        </w:rPr>
-        <w:t xml:space="preserve"> numbers were broken down into their word equivalent with a series of function</w:t>
-      </w:r>
-      <w:r>
-        <w:rPr>
-          <w:rFonts w:cstheme="minorHAnsi"/>
-        </w:rPr>
-        <w:t>s and</w:t>
-      </w:r>
-      <w:r>
-        <w:rPr>
-          <w:rFonts w:cstheme="minorHAnsi"/>
-        </w:rPr>
-        <w:t xml:space="preserve"> acronyms were translated into individual letter segments to get the right sound from the system</w:t>
-      </w:r>
-      <w:r>
-        <w:rPr>
-          <w:rFonts w:cstheme="minorHAnsi"/>
-        </w:rPr>
-        <w:t>,</w:t>
-      </w:r>
-      <w:r>
-        <w:rPr>
-          <w:rFonts w:cstheme="minorHAnsi"/>
-        </w:rPr>
-        <w:t xml:space="preserve"> and some abbreviations were translated into their full words. </w:t>
-      </w:r>
-    </w:p>
-    <w:p>
-      <w:pPr>
-        <w:rPr>
-          <w:rFonts w:cstheme="minorHAnsi"/>
-          <w:b/>
-          <w:bCs/>
-        </w:rPr>
-      </w:pPr>
-    </w:p>
-    <w:p>
-      <w:pPr>
-        <w:rPr>
-          <w:rFonts w:cstheme="minorHAnsi"/>
-          <w:b/>
-          <w:bCs/>
+          <w:sz w:val="28"/>
+          <w:szCs w:val="28"/>
+        </w:rPr>
+        <w:t>Pre-Processing unit</w:t>
+      </w:r>
+    </w:p>
+    <w:p>
+      <w:pPr>
+        <w:rPr>
+          <w:rFonts w:cstheme="minorHAnsi"/>
         </w:rPr>
       </w:pPr>
       <w:r>
         <w:rPr>
           <w:noProof/>
         </w:rPr>
+        <w:lastRenderedPageBreak/>
         <mc:AlternateContent>
           <mc:Choice Requires="wps">
             <w:drawing>
-              <wp:anchor distT="45720" distB="45720" distL="114300" distR="114300" simplePos="0" relativeHeight="251671552" behindDoc="1" locked="0" layoutInCell="1" allowOverlap="1" wp14:anchorId="03E3C559" wp14:editId="6D66C4BA">
+              <wp:anchor distT="45720" distB="45720" distL="114300" distR="114300" simplePos="0" relativeHeight="251671552" behindDoc="1" locked="0" layoutInCell="1" allowOverlap="1" wp14:anchorId="03E3C559" wp14:editId="4C013E85">
                 <wp:simplePos x="0" y="0"/>
                 <wp:positionH relativeFrom="margin">
-                  <wp:posOffset>-2540</wp:posOffset>
+                  <wp:posOffset>-212090</wp:posOffset>
                 </wp:positionH>
                 <wp:positionV relativeFrom="paragraph">
-                  <wp:posOffset>22402</wp:posOffset>
+                  <wp:posOffset>19050</wp:posOffset>
                 </wp:positionV>
                 <wp:extent cx="6169660" cy="3420110"/>
                 <wp:effectExtent l="19050" t="19050" r="21590" b="27940"/>
@@ -5348,7 +4300,7 @@
           </mc:Choice>
           <mc:Fallback>
             <w:pict>
-              <v:shape w14:anchorId="03E3C559" id="_x0000_s1030" type="#_x0000_t202" style="position:absolute;margin-left:-.2pt;margin-top:1.75pt;width:485.8pt;height:269.3pt;z-index:-251644928;visibility:visible;mso-wrap-style:square;mso-width-percent:0;mso-height-percent:0;mso-wrap-distance-left:9pt;mso-wrap-distance-top:3.6pt;mso-wrap-distance-right:9pt;mso-wrap-distance-bottom:3.6pt;mso-position-horizontal:absolute;mso-position-horizontal-relative:margin;mso-position-vertical:absolute;mso-position-vertical-relative:text;mso-width-percent:0;mso-height-percent:0;mso-width-relative:margin;mso-height-relative:margin;v-text-anchor:top" o:gfxdata="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" strokecolor="#4472c4 [3204]" strokeweight="2.25pt">
+              <v:shape w14:anchorId="03E3C559" id="Text Box 2" o:spid="_x0000_s1029" type="#_x0000_t202" style="position:absolute;margin-left:-16.7pt;margin-top:1.5pt;width:485.8pt;height:269.3pt;z-index:-251644928;visibility:visible;mso-wrap-style:square;mso-width-percent:0;mso-height-percent:0;mso-wrap-distance-left:9pt;mso-wrap-distance-top:3.6pt;mso-wrap-distance-right:9pt;mso-wrap-distance-bottom:3.6pt;mso-position-horizontal:absolute;mso-position-horizontal-relative:margin;mso-position-vertical:absolute;mso-position-vertical-relative:text;mso-width-percent:0;mso-height-percent:0;mso-width-relative:margin;mso-height-relative:margin;v-text-anchor:top" o:gfxdata="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" strokecolor="#4472c4 [3204]" strokeweight="2.25pt">
                 <v:textbox>
                   <w:txbxContent>
                     <w:p>
@@ -5750,58 +4702,1147 @@
       <w:r>
         <w:rPr>
           <w:rFonts w:cstheme="minorHAnsi"/>
-          <w:b/>
-          <w:bCs/>
+        </w:rPr>
+        <w:t>The pre-processing u</w:t>
+      </w:r>
+      <w:r>
+        <w:rPr>
+          <w:rFonts w:cstheme="minorHAnsi"/>
+        </w:rPr>
+        <w:t>nit was developed using a</w:t>
+      </w:r>
+      <w:r>
+        <w:rPr>
+          <w:rFonts w:cstheme="minorHAnsi"/>
+        </w:rPr>
+        <w:t>n</w:t>
+      </w:r>
+      <w:r>
+        <w:rPr>
+          <w:rFonts w:cstheme="minorHAnsi"/>
+        </w:rPr>
+        <w:t xml:space="preserve"> agile approach</w:t>
+      </w:r>
+      <w:r>
+        <w:rPr>
+          <w:rFonts w:cstheme="minorHAnsi"/>
+        </w:rPr>
+        <w:t>. E</w:t>
+      </w:r>
+      <w:r>
+        <w:rPr>
+          <w:rFonts w:cstheme="minorHAnsi"/>
+        </w:rPr>
+        <w:t>ach part was developed and functional in a d</w:t>
+      </w:r>
+      <w:r>
+        <w:rPr>
+          <w:rFonts w:cstheme="minorHAnsi"/>
+        </w:rPr>
+        <w:t>eplo</w:t>
+      </w:r>
+      <w:r>
+        <w:rPr>
+          <w:rFonts w:cstheme="minorHAnsi"/>
+        </w:rPr>
+        <w:t>yable way</w:t>
+      </w:r>
+      <w:r>
+        <w:rPr>
+          <w:rFonts w:cstheme="minorHAnsi"/>
+        </w:rPr>
+        <w:t>. T</w:t>
+      </w:r>
+      <w:r>
+        <w:rPr>
+          <w:rFonts w:cstheme="minorHAnsi"/>
+        </w:rPr>
+        <w:t>his section of the system was broken down as:</w:t>
+      </w:r>
+    </w:p>
+    <w:p>
+      <w:pPr>
+        <w:pStyle w:val="ListParagraph"/>
+        <w:numPr>
+          <w:ilvl w:val="0"/>
+          <w:numId w:val="3"/>
+        </w:numPr>
+        <w:ind w:left="0"/>
+        <w:rPr>
+          <w:rFonts w:cstheme="minorHAnsi"/>
+        </w:rPr>
+      </w:pPr>
+      <w:r>
+        <w:rPr>
+          <w:rFonts w:cstheme="minorHAnsi"/>
+        </w:rPr>
+        <w:t xml:space="preserve">Text Reformatting </w:t>
+      </w:r>
+    </w:p>
+    <w:p>
+      <w:pPr>
+        <w:pStyle w:val="ListParagraph"/>
+        <w:numPr>
+          <w:ilvl w:val="0"/>
+          <w:numId w:val="3"/>
+        </w:numPr>
+        <w:ind w:left="0"/>
+        <w:rPr>
+          <w:rFonts w:cstheme="minorHAnsi"/>
+        </w:rPr>
+      </w:pPr>
+      <w:r>
+        <w:rPr>
+          <w:rFonts w:cstheme="minorHAnsi"/>
         </w:rPr>
         <w:t>Text</w:t>
       </w:r>
       <w:r>
         <w:rPr>
           <w:rFonts w:cstheme="minorHAnsi"/>
-          <w:b/>
-          <w:bCs/>
         </w:rPr>
         <w:t>-</w:t>
       </w:r>
       <w:r>
         <w:rPr>
           <w:rFonts w:cstheme="minorHAnsi"/>
-          <w:b/>
-          <w:bCs/>
         </w:rPr>
         <w:t>to</w:t>
       </w:r>
       <w:r>
         <w:rPr>
           <w:rFonts w:cstheme="minorHAnsi"/>
-          <w:b/>
-          <w:bCs/>
         </w:rPr>
         <w:t>-</w:t>
       </w:r>
       <w:r>
         <w:rPr>
           <w:rFonts w:cstheme="minorHAnsi"/>
-          <w:b/>
-          <w:bCs/>
-        </w:rPr>
-        <w:t>Phoneme Conversion</w:t>
-      </w:r>
-    </w:p>
-    <w:p>
-      <w:pPr>
-        <w:rPr>
-          <w:rFonts w:cstheme="minorHAnsi"/>
-        </w:rPr>
-      </w:pPr>
-      <w:r>
-        <w:rPr>
+        </w:rPr>
+        <w:t>phoneme conversion</w:t>
+      </w:r>
+    </w:p>
+    <w:p>
+      <w:pPr>
+        <w:pStyle w:val="ListParagraph"/>
+        <w:numPr>
+          <w:ilvl w:val="0"/>
+          <w:numId w:val="3"/>
+        </w:numPr>
+        <w:ind w:left="0"/>
+        <w:rPr>
+          <w:rFonts w:cstheme="minorHAnsi"/>
+        </w:rPr>
+      </w:pPr>
+      <w:r>
+        <w:rPr>
+          <w:rFonts w:cstheme="minorHAnsi"/>
+        </w:rPr>
+        <w:t>P</w:t>
+      </w:r>
+      <w:r>
+        <w:rPr>
+          <w:rFonts w:cstheme="minorHAnsi"/>
+        </w:rPr>
+        <w:t>honeme</w:t>
+      </w:r>
+      <w:r>
+        <w:rPr>
+          <w:rFonts w:cstheme="minorHAnsi"/>
+        </w:rPr>
+        <w:t>-</w:t>
+      </w:r>
+      <w:r>
+        <w:rPr>
+          <w:rFonts w:cstheme="minorHAnsi"/>
+        </w:rPr>
+        <w:t>to</w:t>
+      </w:r>
+      <w:r>
+        <w:rPr>
+          <w:rFonts w:cstheme="minorHAnsi"/>
+        </w:rPr>
+        <w:t>-</w:t>
+      </w:r>
+      <w:r>
+        <w:rPr>
+          <w:rFonts w:cstheme="minorHAnsi"/>
+        </w:rPr>
+        <w:t>sound frame conversion</w:t>
+      </w:r>
+    </w:p>
+    <w:p>
+      <w:pPr>
+        <w:pStyle w:val="ListParagraph"/>
+        <w:numPr>
+          <w:ilvl w:val="0"/>
+          <w:numId w:val="3"/>
+        </w:numPr>
+        <w:ind w:left="0"/>
+        <w:rPr>
+          <w:rFonts w:cstheme="minorHAnsi"/>
+        </w:rPr>
+      </w:pPr>
+      <w:r>
+        <w:rPr>
+          <w:rFonts w:cstheme="minorHAnsi"/>
+        </w:rPr>
+        <w:t>S</w:t>
+      </w:r>
+      <w:r>
+        <w:rPr>
+          <w:rFonts w:cstheme="minorHAnsi"/>
+        </w:rPr>
+        <w:t>ound duration computation</w:t>
+      </w:r>
+    </w:p>
+    <w:p>
+      <w:pPr>
+        <w:rPr>
+          <w:rFonts w:cstheme="minorHAnsi"/>
+        </w:rPr>
+      </w:pPr>
+      <w:r>
+        <w:rPr>
+          <w:rFonts w:cstheme="minorHAnsi"/>
           <w:noProof/>
         </w:rPr>
         <mc:AlternateContent>
           <mc:Choice Requires="wps">
             <w:drawing>
-              <wp:anchor distT="45720" distB="45720" distL="114300" distR="114300" simplePos="0" relativeHeight="251673600" behindDoc="1" locked="0" layoutInCell="1" allowOverlap="1" wp14:anchorId="17E51EC1" wp14:editId="27093CFD">
+              <wp:anchor distT="45720" distB="45720" distL="114300" distR="114300" simplePos="0" relativeHeight="251669504" behindDoc="1" locked="0" layoutInCell="1" allowOverlap="1" wp14:anchorId="0143A4CA" wp14:editId="7EEF8C16">
+                <wp:simplePos x="0" y="0"/>
+                <wp:positionH relativeFrom="margin">
+                  <wp:posOffset>-91308</wp:posOffset>
+                </wp:positionH>
+                <wp:positionV relativeFrom="paragraph">
+                  <wp:posOffset>458755</wp:posOffset>
+                </wp:positionV>
+                <wp:extent cx="6166485" cy="2912745"/>
+                <wp:effectExtent l="19050" t="19050" r="24765" b="20955"/>
+                <wp:wrapTight wrapText="bothSides">
+                  <wp:wrapPolygon edited="0">
+                    <wp:start x="-67" y="-141"/>
+                    <wp:lineTo x="-67" y="21614"/>
+                    <wp:lineTo x="21620" y="21614"/>
+                    <wp:lineTo x="21620" y="-141"/>
+                    <wp:lineTo x="-67" y="-141"/>
+                  </wp:wrapPolygon>
+                </wp:wrapTight>
+                <wp:docPr id="217" name="Text Box 2"/>
+                <wp:cNvGraphicFramePr>
+                  <a:graphicFrameLocks xmlns:a="http://schemas.openxmlformats.org/drawingml/2006/main"/>
+                </wp:cNvGraphicFramePr>
+                <a:graphic xmlns:a="http://schemas.openxmlformats.org/drawingml/2006/main">
+                  <a:graphicData uri="http://schemas.microsoft.com/office/word/2010/wordprocessingShape">
+                    <wps:wsp>
+                      <wps:cNvSpPr txBox="1">
+                        <a:spLocks noChangeArrowheads="1"/>
+                      </wps:cNvSpPr>
+                      <wps:spPr bwMode="auto">
+                        <a:xfrm>
+                          <a:off x="0" y="0"/>
+                          <a:ext cx="6166485" cy="2912745"/>
+                        </a:xfrm>
+                        <a:prstGeom prst="rect">
+                          <a:avLst/>
+                        </a:prstGeom>
+                        <a:solidFill>
+                          <a:srgbClr val="FFFFFF"/>
+                        </a:solidFill>
+                        <a:ln w="28575">
+                          <a:solidFill>
+                            <a:schemeClr val="accent1"/>
+                          </a:solidFill>
+                          <a:miter lim="800000"/>
+                          <a:headEnd/>
+                          <a:tailEnd/>
+                        </a:ln>
+                      </wps:spPr>
+                      <wps:txbx>
+                        <w:txbxContent>
+                          <w:p>
+                            <w:pPr>
+                              <w:rPr>
+                                <w:rFonts w:ascii="Consolas" w:hAnsi="Consolas" w:cstheme="minorHAnsi"/>
+                              </w:rPr>
+                            </w:pPr>
+                            <w:r>
+                              <w:rPr>
+                                <w:rFonts w:ascii="Consolas" w:hAnsi="Consolas" w:cstheme="minorHAnsi"/>
+                              </w:rPr>
+                              <w:t>Pseudocode for Text Reformatting:</w:t>
+                            </w:r>
+                          </w:p>
+                          <w:p>
+                            <w:pPr>
+                              <w:pStyle w:val="ListParagraph"/>
+                              <w:numPr>
+                                <w:ilvl w:val="0"/>
+                                <w:numId w:val="5"/>
+                              </w:numPr>
+                              <w:rPr>
+                                <w:rFonts w:ascii="Consolas" w:hAnsi="Consolas" w:cstheme="minorHAnsi"/>
+                              </w:rPr>
+                            </w:pPr>
+                            <w:proofErr w:type="spellStart"/>
+                            <w:proofErr w:type="gramStart"/>
+                            <w:r>
+                              <w:rPr>
+                                <w:rFonts w:ascii="Consolas" w:hAnsi="Consolas" w:cstheme="minorHAnsi"/>
+                              </w:rPr>
+                              <w:t>findAbbreviations</w:t>
+                            </w:r>
+                            <w:proofErr w:type="spellEnd"/>
+                            <w:r>
+                              <w:rPr>
+                                <w:rFonts w:ascii="Consolas" w:hAnsi="Consolas" w:cstheme="minorHAnsi"/>
+                              </w:rPr>
+                              <w:t>(</w:t>
+                            </w:r>
+                            <w:proofErr w:type="gramEnd"/>
+                            <w:r>
+                              <w:rPr>
+                                <w:rFonts w:ascii="Consolas" w:hAnsi="Consolas" w:cstheme="minorHAnsi"/>
+                              </w:rPr>
+                              <w:t>)</w:t>
+                            </w:r>
+                          </w:p>
+                          <w:p>
+                            <w:pPr>
+                              <w:pStyle w:val="ListParagraph"/>
+                              <w:numPr>
+                                <w:ilvl w:val="0"/>
+                                <w:numId w:val="5"/>
+                              </w:numPr>
+                              <w:rPr>
+                                <w:rFonts w:ascii="Consolas" w:hAnsi="Consolas" w:cstheme="minorHAnsi"/>
+                              </w:rPr>
+                            </w:pPr>
+                            <w:r>
+                              <w:rPr>
+                                <w:rFonts w:ascii="Consolas" w:hAnsi="Consolas" w:cstheme="minorHAnsi"/>
+                              </w:rPr>
+                              <w:t>split array into words</w:t>
+                            </w:r>
+                          </w:p>
+                          <w:p>
+                            <w:pPr>
+                              <w:pStyle w:val="ListParagraph"/>
+                              <w:numPr>
+                                <w:ilvl w:val="0"/>
+                                <w:numId w:val="5"/>
+                              </w:numPr>
+                              <w:rPr>
+                                <w:rFonts w:ascii="Consolas" w:hAnsi="Consolas" w:cstheme="minorHAnsi"/>
+                              </w:rPr>
+                            </w:pPr>
+                            <w:r>
+                              <w:rPr>
+                                <w:rFonts w:ascii="Consolas" w:hAnsi="Consolas" w:cstheme="minorHAnsi"/>
+                              </w:rPr>
+                              <w:t>loop for each word</w:t>
+                            </w:r>
+                          </w:p>
+                          <w:p>
+                            <w:pPr>
+                              <w:pStyle w:val="ListParagraph"/>
+                              <w:numPr>
+                                <w:ilvl w:val="1"/>
+                                <w:numId w:val="5"/>
+                              </w:numPr>
+                              <w:rPr>
+                                <w:rFonts w:ascii="Consolas" w:hAnsi="Consolas" w:cstheme="minorHAnsi"/>
+                              </w:rPr>
+                            </w:pPr>
+                            <w:r>
+                              <w:rPr>
+                                <w:rFonts w:ascii="Consolas" w:hAnsi="Consolas" w:cstheme="minorHAnsi"/>
+                              </w:rPr>
+                              <w:t xml:space="preserve">use regular expression to find </w:t>
+                            </w:r>
+                            <w:proofErr w:type="gramStart"/>
+                            <w:r>
+                              <w:rPr>
+                                <w:rFonts w:ascii="Consolas" w:hAnsi="Consolas" w:cstheme="minorHAnsi"/>
+                              </w:rPr>
+                              <w:t>acronyms</w:t>
+                            </w:r>
+                            <w:proofErr w:type="gramEnd"/>
+                            <w:r>
+                              <w:rPr>
+                                <w:rFonts w:ascii="Consolas" w:hAnsi="Consolas" w:cstheme="minorHAnsi"/>
+                              </w:rPr>
+                              <w:t xml:space="preserve"> </w:t>
+                            </w:r>
+                          </w:p>
+                          <w:p>
+                            <w:pPr>
+                              <w:pStyle w:val="ListParagraph"/>
+                              <w:numPr>
+                                <w:ilvl w:val="1"/>
+                                <w:numId w:val="5"/>
+                              </w:numPr>
+                              <w:rPr>
+                                <w:rFonts w:ascii="Consolas" w:hAnsi="Consolas" w:cstheme="minorHAnsi"/>
+                              </w:rPr>
+                            </w:pPr>
+                            <w:r>
+                              <w:rPr>
+                                <w:rFonts w:ascii="Consolas" w:hAnsi="Consolas" w:cstheme="minorHAnsi"/>
+                              </w:rPr>
+                              <w:t xml:space="preserve">regular expression to check for </w:t>
+                            </w:r>
+                            <w:proofErr w:type="gramStart"/>
+                            <w:r>
+                              <w:rPr>
+                                <w:rFonts w:ascii="Consolas" w:hAnsi="Consolas" w:cstheme="minorHAnsi"/>
+                              </w:rPr>
+                              <w:t>numbers</w:t>
+                            </w:r>
+                            <w:proofErr w:type="gramEnd"/>
+                            <w:r>
+                              <w:rPr>
+                                <w:rFonts w:ascii="Consolas" w:hAnsi="Consolas" w:cstheme="minorHAnsi"/>
+                              </w:rPr>
+                              <w:t xml:space="preserve"> </w:t>
+                            </w:r>
+                          </w:p>
+                          <w:p>
+                            <w:pPr>
+                              <w:pStyle w:val="ListParagraph"/>
+                              <w:numPr>
+                                <w:ilvl w:val="1"/>
+                                <w:numId w:val="5"/>
+                              </w:numPr>
+                              <w:rPr>
+                                <w:rFonts w:ascii="Consolas" w:hAnsi="Consolas" w:cstheme="minorHAnsi"/>
+                              </w:rPr>
+                            </w:pPr>
+                            <w:r>
+                              <w:rPr>
+                                <w:rFonts w:ascii="Consolas" w:hAnsi="Consolas" w:cstheme="minorHAnsi"/>
+                              </w:rPr>
+                              <w:t xml:space="preserve">if the word is </w:t>
+                            </w:r>
+                            <w:proofErr w:type="spellStart"/>
+                            <w:proofErr w:type="gramStart"/>
+                            <w:r>
+                              <w:rPr>
+                                <w:rFonts w:ascii="Consolas" w:hAnsi="Consolas" w:cstheme="minorHAnsi"/>
+                              </w:rPr>
+                              <w:t>a</w:t>
+                            </w:r>
+                            <w:proofErr w:type="spellEnd"/>
+                            <w:proofErr w:type="gramEnd"/>
+                            <w:r>
+                              <w:rPr>
+                                <w:rFonts w:ascii="Consolas" w:hAnsi="Consolas" w:cstheme="minorHAnsi"/>
+                              </w:rPr>
+                              <w:t xml:space="preserve"> acronym</w:t>
+                            </w:r>
+                          </w:p>
+                          <w:p>
+                            <w:pPr>
+                              <w:pStyle w:val="ListParagraph"/>
+                              <w:numPr>
+                                <w:ilvl w:val="2"/>
+                                <w:numId w:val="5"/>
+                              </w:numPr>
+                              <w:rPr>
+                                <w:rFonts w:ascii="Consolas" w:hAnsi="Consolas" w:cstheme="minorHAnsi"/>
+                              </w:rPr>
+                            </w:pPr>
+                            <w:r>
+                              <w:rPr>
+                                <w:rFonts w:ascii="Consolas" w:hAnsi="Consolas" w:cstheme="minorHAnsi"/>
+                              </w:rPr>
+                              <w:t xml:space="preserve">replace the acronym in the </w:t>
+                            </w:r>
+                            <w:proofErr w:type="gramStart"/>
+                            <w:r>
+                              <w:rPr>
+                                <w:rFonts w:ascii="Consolas" w:hAnsi="Consolas" w:cstheme="minorHAnsi"/>
+                              </w:rPr>
+                              <w:t>array</w:t>
+                            </w:r>
+                            <w:proofErr w:type="gramEnd"/>
+                          </w:p>
+                          <w:p>
+                            <w:pPr>
+                              <w:pStyle w:val="ListParagraph"/>
+                              <w:numPr>
+                                <w:ilvl w:val="1"/>
+                                <w:numId w:val="5"/>
+                              </w:numPr>
+                              <w:rPr>
+                                <w:rFonts w:ascii="Consolas" w:hAnsi="Consolas" w:cstheme="minorHAnsi"/>
+                              </w:rPr>
+                            </w:pPr>
+                            <w:r>
+                              <w:rPr>
+                                <w:rFonts w:ascii="Consolas" w:hAnsi="Consolas" w:cstheme="minorHAnsi"/>
+                              </w:rPr>
+                              <w:t>end if</w:t>
+                            </w:r>
+                          </w:p>
+                          <w:p>
+                            <w:pPr>
+                              <w:pStyle w:val="ListParagraph"/>
+                              <w:numPr>
+                                <w:ilvl w:val="1"/>
+                                <w:numId w:val="5"/>
+                              </w:numPr>
+                              <w:rPr>
+                                <w:rFonts w:ascii="Consolas" w:hAnsi="Consolas" w:cstheme="minorHAnsi"/>
+                              </w:rPr>
+                            </w:pPr>
+                            <w:r>
+                              <w:rPr>
+                                <w:rFonts w:ascii="Consolas" w:hAnsi="Consolas" w:cstheme="minorHAnsi"/>
+                              </w:rPr>
+                              <w:t>if the word is a number</w:t>
+                            </w:r>
+                          </w:p>
+                          <w:p>
+                            <w:pPr>
+                              <w:pStyle w:val="ListParagraph"/>
+                              <w:numPr>
+                                <w:ilvl w:val="2"/>
+                                <w:numId w:val="5"/>
+                              </w:numPr>
+                              <w:rPr>
+                                <w:rFonts w:ascii="Consolas" w:hAnsi="Consolas" w:cstheme="minorHAnsi"/>
+                              </w:rPr>
+                            </w:pPr>
+                            <w:r>
+                              <w:rPr>
+                                <w:rFonts w:ascii="Consolas" w:hAnsi="Consolas" w:cstheme="minorHAnsi"/>
+                              </w:rPr>
+                              <w:t xml:space="preserve">replace the number with the word </w:t>
+                            </w:r>
+                            <w:proofErr w:type="gramStart"/>
+                            <w:r>
+                              <w:rPr>
+                                <w:rFonts w:ascii="Consolas" w:hAnsi="Consolas" w:cstheme="minorHAnsi"/>
+                              </w:rPr>
+                              <w:t>equivalent</w:t>
+                            </w:r>
+                            <w:proofErr w:type="gramEnd"/>
+                            <w:r>
+                              <w:rPr>
+                                <w:rFonts w:ascii="Consolas" w:hAnsi="Consolas" w:cstheme="minorHAnsi"/>
+                              </w:rPr>
+                              <w:t xml:space="preserve"> </w:t>
+                            </w:r>
+                          </w:p>
+                          <w:p>
+                            <w:pPr>
+                              <w:pStyle w:val="ListParagraph"/>
+                              <w:numPr>
+                                <w:ilvl w:val="1"/>
+                                <w:numId w:val="5"/>
+                              </w:numPr>
+                              <w:rPr>
+                                <w:rFonts w:ascii="Consolas" w:hAnsi="Consolas" w:cstheme="minorHAnsi"/>
+                              </w:rPr>
+                            </w:pPr>
+                            <w:r>
+                              <w:rPr>
+                                <w:rFonts w:ascii="Consolas" w:hAnsi="Consolas" w:cstheme="minorHAnsi"/>
+                              </w:rPr>
+                              <w:t>end if</w:t>
+                            </w:r>
+                          </w:p>
+                          <w:p>
+                            <w:pPr>
+                              <w:pStyle w:val="ListParagraph"/>
+                              <w:numPr>
+                                <w:ilvl w:val="0"/>
+                                <w:numId w:val="5"/>
+                              </w:numPr>
+                              <w:rPr>
+                                <w:rFonts w:ascii="Consolas" w:hAnsi="Consolas" w:cstheme="minorHAnsi"/>
+                              </w:rPr>
+                            </w:pPr>
+                            <w:r>
+                              <w:rPr>
+                                <w:rFonts w:ascii="Consolas" w:hAnsi="Consolas" w:cstheme="minorHAnsi"/>
+                              </w:rPr>
+                              <w:t>end for loop</w:t>
+                            </w:r>
+                          </w:p>
+                          <w:p>
+                            <w:pPr>
+                              <w:pStyle w:val="ListParagraph"/>
+                              <w:numPr>
+                                <w:ilvl w:val="0"/>
+                                <w:numId w:val="5"/>
+                              </w:numPr>
+                              <w:rPr>
+                                <w:rFonts w:ascii="Consolas" w:hAnsi="Consolas" w:cstheme="minorHAnsi"/>
+                              </w:rPr>
+                            </w:pPr>
+                            <w:r>
+                              <w:rPr>
+                                <w:rFonts w:ascii="Consolas" w:hAnsi="Consolas" w:cstheme="minorHAnsi"/>
+                              </w:rPr>
+                              <w:t xml:space="preserve">change all words into the lowercase versions for the next stage of </w:t>
+                            </w:r>
+                            <w:proofErr w:type="gramStart"/>
+                            <w:r>
+                              <w:rPr>
+                                <w:rFonts w:ascii="Consolas" w:hAnsi="Consolas" w:cstheme="minorHAnsi"/>
+                              </w:rPr>
+                              <w:t>pre-processing</w:t>
+                            </w:r>
+                            <w:proofErr w:type="gramEnd"/>
+                          </w:p>
+                          <w:p/>
+                        </w:txbxContent>
+                      </wps:txbx>
+                      <wps:bodyPr rot="0" vert="horz" wrap="square" lIns="91440" tIns="45720" rIns="91440" bIns="45720" anchor="t" anchorCtr="0">
+                        <a:noAutofit/>
+                      </wps:bodyPr>
+                    </wps:wsp>
+                  </a:graphicData>
+                </a:graphic>
+                <wp14:sizeRelH relativeFrom="margin">
+                  <wp14:pctWidth>0</wp14:pctWidth>
+                </wp14:sizeRelH>
+                <wp14:sizeRelV relativeFrom="margin">
+                  <wp14:pctHeight>0</wp14:pctHeight>
+                </wp14:sizeRelV>
+              </wp:anchor>
+            </w:drawing>
+          </mc:Choice>
+          <mc:Fallback>
+            <w:pict>
+              <v:shape w14:anchorId="0143A4CA" id="_x0000_s1030" type="#_x0000_t202" style="position:absolute;margin-left:-7.2pt;margin-top:36.1pt;width:485.55pt;height:229.35pt;z-index:-251646976;visibility:visible;mso-wrap-style:square;mso-width-percent:0;mso-height-percent:0;mso-wrap-distance-left:9pt;mso-wrap-distance-top:3.6pt;mso-wrap-distance-right:9pt;mso-wrap-distance-bottom:3.6pt;mso-position-horizontal:absolute;mso-position-horizontal-relative:margin;mso-position-vertical:absolute;mso-position-vertical-relative:text;mso-width-percent:0;mso-height-percent:0;mso-width-relative:margin;mso-height-relative:margin;v-text-anchor:top" o:gfxdata="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" strokecolor="#4472c4 [3204]" strokeweight="2.25pt">
+                <v:textbox>
+                  <w:txbxContent>
+                    <w:p>
+                      <w:pPr>
+                        <w:rPr>
+                          <w:rFonts w:ascii="Consolas" w:hAnsi="Consolas" w:cstheme="minorHAnsi"/>
+                        </w:rPr>
+                      </w:pPr>
+                      <w:r>
+                        <w:rPr>
+                          <w:rFonts w:ascii="Consolas" w:hAnsi="Consolas" w:cstheme="minorHAnsi"/>
+                        </w:rPr>
+                        <w:t>Pseudocode for Text Reformatting:</w:t>
+                      </w:r>
+                    </w:p>
+                    <w:p>
+                      <w:pPr>
+                        <w:pStyle w:val="ListParagraph"/>
+                        <w:numPr>
+                          <w:ilvl w:val="0"/>
+                          <w:numId w:val="5"/>
+                        </w:numPr>
+                        <w:rPr>
+                          <w:rFonts w:ascii="Consolas" w:hAnsi="Consolas" w:cstheme="minorHAnsi"/>
+                        </w:rPr>
+                      </w:pPr>
+                      <w:proofErr w:type="spellStart"/>
+                      <w:proofErr w:type="gramStart"/>
+                      <w:r>
+                        <w:rPr>
+                          <w:rFonts w:ascii="Consolas" w:hAnsi="Consolas" w:cstheme="minorHAnsi"/>
+                        </w:rPr>
+                        <w:t>findAbbreviations</w:t>
+                      </w:r>
+                      <w:proofErr w:type="spellEnd"/>
+                      <w:r>
+                        <w:rPr>
+                          <w:rFonts w:ascii="Consolas" w:hAnsi="Consolas" w:cstheme="minorHAnsi"/>
+                        </w:rPr>
+                        <w:t>(</w:t>
+                      </w:r>
+                      <w:proofErr w:type="gramEnd"/>
+                      <w:r>
+                        <w:rPr>
+                          <w:rFonts w:ascii="Consolas" w:hAnsi="Consolas" w:cstheme="minorHAnsi"/>
+                        </w:rPr>
+                        <w:t>)</w:t>
+                      </w:r>
+                    </w:p>
+                    <w:p>
+                      <w:pPr>
+                        <w:pStyle w:val="ListParagraph"/>
+                        <w:numPr>
+                          <w:ilvl w:val="0"/>
+                          <w:numId w:val="5"/>
+                        </w:numPr>
+                        <w:rPr>
+                          <w:rFonts w:ascii="Consolas" w:hAnsi="Consolas" w:cstheme="minorHAnsi"/>
+                        </w:rPr>
+                      </w:pPr>
+                      <w:r>
+                        <w:rPr>
+                          <w:rFonts w:ascii="Consolas" w:hAnsi="Consolas" w:cstheme="minorHAnsi"/>
+                        </w:rPr>
+                        <w:t>split array into words</w:t>
+                      </w:r>
+                    </w:p>
+                    <w:p>
+                      <w:pPr>
+                        <w:pStyle w:val="ListParagraph"/>
+                        <w:numPr>
+                          <w:ilvl w:val="0"/>
+                          <w:numId w:val="5"/>
+                        </w:numPr>
+                        <w:rPr>
+                          <w:rFonts w:ascii="Consolas" w:hAnsi="Consolas" w:cstheme="minorHAnsi"/>
+                        </w:rPr>
+                      </w:pPr>
+                      <w:r>
+                        <w:rPr>
+                          <w:rFonts w:ascii="Consolas" w:hAnsi="Consolas" w:cstheme="minorHAnsi"/>
+                        </w:rPr>
+                        <w:t>loop for each word</w:t>
+                      </w:r>
+                    </w:p>
+                    <w:p>
+                      <w:pPr>
+                        <w:pStyle w:val="ListParagraph"/>
+                        <w:numPr>
+                          <w:ilvl w:val="1"/>
+                          <w:numId w:val="5"/>
+                        </w:numPr>
+                        <w:rPr>
+                          <w:rFonts w:ascii="Consolas" w:hAnsi="Consolas" w:cstheme="minorHAnsi"/>
+                        </w:rPr>
+                      </w:pPr>
+                      <w:r>
+                        <w:rPr>
+                          <w:rFonts w:ascii="Consolas" w:hAnsi="Consolas" w:cstheme="minorHAnsi"/>
+                        </w:rPr>
+                        <w:t xml:space="preserve">use regular expression to find </w:t>
+                      </w:r>
+                      <w:proofErr w:type="gramStart"/>
+                      <w:r>
+                        <w:rPr>
+                          <w:rFonts w:ascii="Consolas" w:hAnsi="Consolas" w:cstheme="minorHAnsi"/>
+                        </w:rPr>
+                        <w:t>acronyms</w:t>
+                      </w:r>
+                      <w:proofErr w:type="gramEnd"/>
+                      <w:r>
+                        <w:rPr>
+                          <w:rFonts w:ascii="Consolas" w:hAnsi="Consolas" w:cstheme="minorHAnsi"/>
+                        </w:rPr>
+                        <w:t xml:space="preserve"> </w:t>
+                      </w:r>
+                    </w:p>
+                    <w:p>
+                      <w:pPr>
+                        <w:pStyle w:val="ListParagraph"/>
+                        <w:numPr>
+                          <w:ilvl w:val="1"/>
+                          <w:numId w:val="5"/>
+                        </w:numPr>
+                        <w:rPr>
+                          <w:rFonts w:ascii="Consolas" w:hAnsi="Consolas" w:cstheme="minorHAnsi"/>
+                        </w:rPr>
+                      </w:pPr>
+                      <w:r>
+                        <w:rPr>
+                          <w:rFonts w:ascii="Consolas" w:hAnsi="Consolas" w:cstheme="minorHAnsi"/>
+                        </w:rPr>
+                        <w:t xml:space="preserve">regular expression to check for </w:t>
+                      </w:r>
+                      <w:proofErr w:type="gramStart"/>
+                      <w:r>
+                        <w:rPr>
+                          <w:rFonts w:ascii="Consolas" w:hAnsi="Consolas" w:cstheme="minorHAnsi"/>
+                        </w:rPr>
+                        <w:t>numbers</w:t>
+                      </w:r>
+                      <w:proofErr w:type="gramEnd"/>
+                      <w:r>
+                        <w:rPr>
+                          <w:rFonts w:ascii="Consolas" w:hAnsi="Consolas" w:cstheme="minorHAnsi"/>
+                        </w:rPr>
+                        <w:t xml:space="preserve"> </w:t>
+                      </w:r>
+                    </w:p>
+                    <w:p>
+                      <w:pPr>
+                        <w:pStyle w:val="ListParagraph"/>
+                        <w:numPr>
+                          <w:ilvl w:val="1"/>
+                          <w:numId w:val="5"/>
+                        </w:numPr>
+                        <w:rPr>
+                          <w:rFonts w:ascii="Consolas" w:hAnsi="Consolas" w:cstheme="minorHAnsi"/>
+                        </w:rPr>
+                      </w:pPr>
+                      <w:r>
+                        <w:rPr>
+                          <w:rFonts w:ascii="Consolas" w:hAnsi="Consolas" w:cstheme="minorHAnsi"/>
+                        </w:rPr>
+                        <w:t xml:space="preserve">if the word is </w:t>
+                      </w:r>
+                      <w:proofErr w:type="spellStart"/>
+                      <w:proofErr w:type="gramStart"/>
+                      <w:r>
+                        <w:rPr>
+                          <w:rFonts w:ascii="Consolas" w:hAnsi="Consolas" w:cstheme="minorHAnsi"/>
+                        </w:rPr>
+                        <w:t>a</w:t>
+                      </w:r>
+                      <w:proofErr w:type="spellEnd"/>
+                      <w:proofErr w:type="gramEnd"/>
+                      <w:r>
+                        <w:rPr>
+                          <w:rFonts w:ascii="Consolas" w:hAnsi="Consolas" w:cstheme="minorHAnsi"/>
+                        </w:rPr>
+                        <w:t xml:space="preserve"> acronym</w:t>
+                      </w:r>
+                    </w:p>
+                    <w:p>
+                      <w:pPr>
+                        <w:pStyle w:val="ListParagraph"/>
+                        <w:numPr>
+                          <w:ilvl w:val="2"/>
+                          <w:numId w:val="5"/>
+                        </w:numPr>
+                        <w:rPr>
+                          <w:rFonts w:ascii="Consolas" w:hAnsi="Consolas" w:cstheme="minorHAnsi"/>
+                        </w:rPr>
+                      </w:pPr>
+                      <w:r>
+                        <w:rPr>
+                          <w:rFonts w:ascii="Consolas" w:hAnsi="Consolas" w:cstheme="minorHAnsi"/>
+                        </w:rPr>
+                        <w:t xml:space="preserve">replace the acronym in the </w:t>
+                      </w:r>
+                      <w:proofErr w:type="gramStart"/>
+                      <w:r>
+                        <w:rPr>
+                          <w:rFonts w:ascii="Consolas" w:hAnsi="Consolas" w:cstheme="minorHAnsi"/>
+                        </w:rPr>
+                        <w:t>array</w:t>
+                      </w:r>
+                      <w:proofErr w:type="gramEnd"/>
+                    </w:p>
+                    <w:p>
+                      <w:pPr>
+                        <w:pStyle w:val="ListParagraph"/>
+                        <w:numPr>
+                          <w:ilvl w:val="1"/>
+                          <w:numId w:val="5"/>
+                        </w:numPr>
+                        <w:rPr>
+                          <w:rFonts w:ascii="Consolas" w:hAnsi="Consolas" w:cstheme="minorHAnsi"/>
+                        </w:rPr>
+                      </w:pPr>
+                      <w:r>
+                        <w:rPr>
+                          <w:rFonts w:ascii="Consolas" w:hAnsi="Consolas" w:cstheme="minorHAnsi"/>
+                        </w:rPr>
+                        <w:t>end if</w:t>
+                      </w:r>
+                    </w:p>
+                    <w:p>
+                      <w:pPr>
+                        <w:pStyle w:val="ListParagraph"/>
+                        <w:numPr>
+                          <w:ilvl w:val="1"/>
+                          <w:numId w:val="5"/>
+                        </w:numPr>
+                        <w:rPr>
+                          <w:rFonts w:ascii="Consolas" w:hAnsi="Consolas" w:cstheme="minorHAnsi"/>
+                        </w:rPr>
+                      </w:pPr>
+                      <w:r>
+                        <w:rPr>
+                          <w:rFonts w:ascii="Consolas" w:hAnsi="Consolas" w:cstheme="minorHAnsi"/>
+                        </w:rPr>
+                        <w:t>if the word is a number</w:t>
+                      </w:r>
+                    </w:p>
+                    <w:p>
+                      <w:pPr>
+                        <w:pStyle w:val="ListParagraph"/>
+                        <w:numPr>
+                          <w:ilvl w:val="2"/>
+                          <w:numId w:val="5"/>
+                        </w:numPr>
+                        <w:rPr>
+                          <w:rFonts w:ascii="Consolas" w:hAnsi="Consolas" w:cstheme="minorHAnsi"/>
+                        </w:rPr>
+                      </w:pPr>
+                      <w:r>
+                        <w:rPr>
+                          <w:rFonts w:ascii="Consolas" w:hAnsi="Consolas" w:cstheme="minorHAnsi"/>
+                        </w:rPr>
+                        <w:t xml:space="preserve">replace the number with the word </w:t>
+                      </w:r>
+                      <w:proofErr w:type="gramStart"/>
+                      <w:r>
+                        <w:rPr>
+                          <w:rFonts w:ascii="Consolas" w:hAnsi="Consolas" w:cstheme="minorHAnsi"/>
+                        </w:rPr>
+                        <w:t>equivalent</w:t>
+                      </w:r>
+                      <w:proofErr w:type="gramEnd"/>
+                      <w:r>
+                        <w:rPr>
+                          <w:rFonts w:ascii="Consolas" w:hAnsi="Consolas" w:cstheme="minorHAnsi"/>
+                        </w:rPr>
+                        <w:t xml:space="preserve"> </w:t>
+                      </w:r>
+                    </w:p>
+                    <w:p>
+                      <w:pPr>
+                        <w:pStyle w:val="ListParagraph"/>
+                        <w:numPr>
+                          <w:ilvl w:val="1"/>
+                          <w:numId w:val="5"/>
+                        </w:numPr>
+                        <w:rPr>
+                          <w:rFonts w:ascii="Consolas" w:hAnsi="Consolas" w:cstheme="minorHAnsi"/>
+                        </w:rPr>
+                      </w:pPr>
+                      <w:r>
+                        <w:rPr>
+                          <w:rFonts w:ascii="Consolas" w:hAnsi="Consolas" w:cstheme="minorHAnsi"/>
+                        </w:rPr>
+                        <w:t>end if</w:t>
+                      </w:r>
+                    </w:p>
+                    <w:p>
+                      <w:pPr>
+                        <w:pStyle w:val="ListParagraph"/>
+                        <w:numPr>
+                          <w:ilvl w:val="0"/>
+                          <w:numId w:val="5"/>
+                        </w:numPr>
+                        <w:rPr>
+                          <w:rFonts w:ascii="Consolas" w:hAnsi="Consolas" w:cstheme="minorHAnsi"/>
+                        </w:rPr>
+                      </w:pPr>
+                      <w:r>
+                        <w:rPr>
+                          <w:rFonts w:ascii="Consolas" w:hAnsi="Consolas" w:cstheme="minorHAnsi"/>
+                        </w:rPr>
+                        <w:t>end for loop</w:t>
+                      </w:r>
+                    </w:p>
+                    <w:p>
+                      <w:pPr>
+                        <w:pStyle w:val="ListParagraph"/>
+                        <w:numPr>
+                          <w:ilvl w:val="0"/>
+                          <w:numId w:val="5"/>
+                        </w:numPr>
+                        <w:rPr>
+                          <w:rFonts w:ascii="Consolas" w:hAnsi="Consolas" w:cstheme="minorHAnsi"/>
+                        </w:rPr>
+                      </w:pPr>
+                      <w:r>
+                        <w:rPr>
+                          <w:rFonts w:ascii="Consolas" w:hAnsi="Consolas" w:cstheme="minorHAnsi"/>
+                        </w:rPr>
+                        <w:t xml:space="preserve">change all words into the lowercase versions for the next stage of </w:t>
+                      </w:r>
+                      <w:proofErr w:type="gramStart"/>
+                      <w:r>
+                        <w:rPr>
+                          <w:rFonts w:ascii="Consolas" w:hAnsi="Consolas" w:cstheme="minorHAnsi"/>
+                        </w:rPr>
+                        <w:t>pre-processing</w:t>
+                      </w:r>
+                      <w:proofErr w:type="gramEnd"/>
+                    </w:p>
+                    <w:p/>
+                  </w:txbxContent>
+                </v:textbox>
+                <w10:wrap type="tight" anchorx="margin"/>
+              </v:shape>
+            </w:pict>
+          </mc:Fallback>
+        </mc:AlternateContent>
+      </w:r>
+      <w:r>
+        <w:rPr>
+          <w:rFonts w:cstheme="minorHAnsi"/>
+        </w:rPr>
+        <w:t xml:space="preserve">More detail on these sections </w:t>
+      </w:r>
+      <w:r>
+        <w:rPr>
+          <w:rFonts w:cstheme="minorHAnsi"/>
+        </w:rPr>
+        <w:t>is</w:t>
+      </w:r>
+      <w:r>
+        <w:rPr>
+          <w:rFonts w:cstheme="minorHAnsi"/>
+        </w:rPr>
+        <w:t xml:space="preserve"> provided </w:t>
+      </w:r>
+      <w:r>
+        <w:rPr>
+          <w:rFonts w:cstheme="minorHAnsi"/>
+        </w:rPr>
+        <w:t>b</w:t>
+      </w:r>
+      <w:r>
+        <w:rPr>
+          <w:rFonts w:cstheme="minorHAnsi"/>
+        </w:rPr>
+        <w:t>elow</w:t>
+      </w:r>
+      <w:r>
+        <w:rPr>
+          <w:rFonts w:cstheme="minorHAnsi"/>
+        </w:rPr>
+        <w:t>.</w:t>
+      </w:r>
+    </w:p>
+    <w:p>
+      <w:pPr>
+        <w:rPr>
+          <w:rFonts w:cstheme="minorHAnsi"/>
+          <w:b/>
+          <w:bCs/>
+        </w:rPr>
+      </w:pPr>
+      <w:r>
+        <w:rPr>
+          <w:rFonts w:cstheme="minorHAnsi"/>
+          <w:b/>
+          <w:bCs/>
+        </w:rPr>
+        <w:t>Text Reformatting</w:t>
+      </w:r>
+    </w:p>
+    <w:p>
+      <w:pPr>
+        <w:rPr>
+          <w:rFonts w:cstheme="minorHAnsi"/>
+        </w:rPr>
+      </w:pPr>
+      <w:r>
+        <w:rPr>
+          <w:rFonts w:cstheme="minorHAnsi"/>
+        </w:rPr>
+        <w:t>In this section</w:t>
+      </w:r>
+      <w:r>
+        <w:rPr>
+          <w:rFonts w:cstheme="minorHAnsi"/>
+        </w:rPr>
+        <w:t>,</w:t>
+      </w:r>
+      <w:r>
+        <w:rPr>
+          <w:rFonts w:cstheme="minorHAnsi"/>
+        </w:rPr>
+        <w:t xml:space="preserve"> numbers were broken down into their word equivalent with a series of function</w:t>
+      </w:r>
+      <w:r>
+        <w:rPr>
+          <w:rFonts w:cstheme="minorHAnsi"/>
+        </w:rPr>
+        <w:t>s and</w:t>
+      </w:r>
+      <w:r>
+        <w:rPr>
+          <w:rFonts w:cstheme="minorHAnsi"/>
+        </w:rPr>
+        <w:t xml:space="preserve"> acronyms were translated into individual letter segments to get the right sound from the system</w:t>
+      </w:r>
+      <w:r>
+        <w:rPr>
+          <w:rFonts w:cstheme="minorHAnsi"/>
+        </w:rPr>
+        <w:t>,</w:t>
+      </w:r>
+      <w:r>
+        <w:rPr>
+          <w:rFonts w:cstheme="minorHAnsi"/>
+        </w:rPr>
+        <w:t xml:space="preserve"> and some abbreviations were translated into their full words. </w:t>
+      </w:r>
+    </w:p>
+    <w:p>
+      <w:pPr>
+        <w:rPr>
+          <w:rFonts w:cstheme="minorHAnsi"/>
+          <w:b/>
+          <w:bCs/>
+        </w:rPr>
+      </w:pPr>
+    </w:p>
+    <w:p>
+      <w:pPr>
+        <w:rPr>
+          <w:rFonts w:cstheme="minorHAnsi"/>
+          <w:b/>
+          <w:bCs/>
+        </w:rPr>
+      </w:pPr>
+      <w:r>
+        <w:rPr>
+          <w:rFonts w:cstheme="minorHAnsi"/>
+          <w:b/>
+          <w:bCs/>
+        </w:rPr>
+        <w:t>Text</w:t>
+      </w:r>
+      <w:r>
+        <w:rPr>
+          <w:rFonts w:cstheme="minorHAnsi"/>
+          <w:b/>
+          <w:bCs/>
+        </w:rPr>
+        <w:t>-</w:t>
+      </w:r>
+      <w:r>
+        <w:rPr>
+          <w:rFonts w:cstheme="minorHAnsi"/>
+          <w:b/>
+          <w:bCs/>
+        </w:rPr>
+        <w:t>to</w:t>
+      </w:r>
+      <w:r>
+        <w:rPr>
+          <w:rFonts w:cstheme="minorHAnsi"/>
+          <w:b/>
+          <w:bCs/>
+        </w:rPr>
+        <w:t>-</w:t>
+      </w:r>
+      <w:r>
+        <w:rPr>
+          <w:rFonts w:cstheme="minorHAnsi"/>
+          <w:b/>
+          <w:bCs/>
+        </w:rPr>
+        <w:t>Phoneme Conversion</w:t>
+      </w:r>
+    </w:p>
+    <w:p>
+      <w:pPr>
+        <w:rPr>
+          <w:rFonts w:cstheme="minorHAnsi"/>
+        </w:rPr>
+      </w:pPr>
+      <w:r>
+        <w:rPr>
+          <w:noProof/>
+        </w:rPr>
+        <w:lastRenderedPageBreak/>
+        <mc:AlternateContent>
+          <mc:Choice Requires="wps">
+            <w:drawing>
+              <wp:anchor distT="45720" distB="45720" distL="114300" distR="114300" simplePos="0" relativeHeight="251673600" behindDoc="1" locked="0" layoutInCell="1" allowOverlap="1" wp14:anchorId="17E51EC1" wp14:editId="6BEFFA5B">
                 <wp:simplePos x="0" y="0"/>
                 <wp:positionH relativeFrom="margin">
                   <wp:posOffset>-70779</wp:posOffset>
@@ -6842,145 +6883,18 @@
       </w:pPr>
       <w:r>
         <w:rPr>
-          <w:rFonts w:cstheme="minorHAnsi"/>
-          <w:b/>
-          <w:bCs/>
-        </w:rPr>
-        <w:t>Phoneme</w:t>
-      </w:r>
-      <w:r>
-        <w:rPr>
-          <w:rFonts w:cstheme="minorHAnsi"/>
-          <w:b/>
-          <w:bCs/>
-        </w:rPr>
-        <w:t>-</w:t>
-      </w:r>
-      <w:r>
-        <w:rPr>
-          <w:rFonts w:cstheme="minorHAnsi"/>
-          <w:b/>
-          <w:bCs/>
-        </w:rPr>
-        <w:t>to</w:t>
-      </w:r>
-      <w:r>
-        <w:rPr>
-          <w:rFonts w:cstheme="minorHAnsi"/>
-          <w:b/>
-          <w:bCs/>
-        </w:rPr>
-        <w:t>-</w:t>
-      </w:r>
-      <w:r>
-        <w:rPr>
-          <w:rFonts w:cstheme="minorHAnsi"/>
-          <w:b/>
-          <w:bCs/>
-        </w:rPr>
-        <w:t>Sound Frame Conver</w:t>
-      </w:r>
-      <w:r>
-        <w:rPr>
-          <w:rFonts w:cstheme="minorHAnsi"/>
-          <w:b/>
-          <w:bCs/>
-        </w:rPr>
-        <w:t>s</w:t>
-      </w:r>
-      <w:r>
-        <w:rPr>
-          <w:rFonts w:cstheme="minorHAnsi"/>
-          <w:b/>
-          <w:bCs/>
-        </w:rPr>
-        <w:t>ion</w:t>
-      </w:r>
-    </w:p>
-    <w:p>
-      <w:pPr>
-        <w:ind w:right="-283"/>
-        <w:rPr>
-          <w:rFonts w:cstheme="minorHAnsi"/>
-        </w:rPr>
-      </w:pPr>
-      <w:r>
-        <w:rPr>
-          <w:rFonts w:cstheme="minorHAnsi"/>
-        </w:rPr>
-        <w:t xml:space="preserve">This function will convert the phonemes into their sound frame equivalents. </w:t>
-      </w:r>
-      <w:r>
-        <w:rPr>
-          <w:rFonts w:cstheme="minorHAnsi"/>
-        </w:rPr>
-        <w:t xml:space="preserve">The function will loop through the array of phonemes </w:t>
-      </w:r>
-      <w:r>
-        <w:rPr>
-          <w:rFonts w:cstheme="minorHAnsi"/>
-        </w:rPr>
-        <w:t>and then convert the</w:t>
-      </w:r>
-      <w:r>
-        <w:rPr>
-          <w:rFonts w:cstheme="minorHAnsi"/>
-        </w:rPr>
-        <w:t>m,</w:t>
-      </w:r>
-      <w:r>
-        <w:rPr>
-          <w:rFonts w:cstheme="minorHAnsi"/>
-        </w:rPr>
-        <w:t xml:space="preserve"> us</w:t>
-      </w:r>
-      <w:r>
-        <w:rPr>
-          <w:rFonts w:cstheme="minorHAnsi"/>
-        </w:rPr>
-        <w:t>ing</w:t>
-      </w:r>
-      <w:r>
-        <w:rPr>
-          <w:rFonts w:cstheme="minorHAnsi"/>
-        </w:rPr>
-        <w:t xml:space="preserve"> a map of the phoneme symbol</w:t>
-      </w:r>
-      <w:r>
-        <w:rPr>
-          <w:rFonts w:cstheme="minorHAnsi"/>
-        </w:rPr>
-        <w:t>,</w:t>
-      </w:r>
-      <w:r>
-        <w:rPr>
-          <w:rFonts w:cstheme="minorHAnsi"/>
-        </w:rPr>
-        <w:t xml:space="preserve"> to an index representing the sound frame for that phoneme.</w:t>
-      </w:r>
-    </w:p>
-    <w:p>
-      <w:pPr>
-        <w:ind w:right="-283"/>
-        <w:rPr>
-          <w:rFonts w:cstheme="minorHAnsi"/>
-        </w:rPr>
-      </w:pPr>
-      <w:r>
-        <w:rPr>
           <w:noProof/>
         </w:rPr>
-        <w:lastRenderedPageBreak/>
         <mc:AlternateContent>
           <mc:Choice Requires="wps">
             <w:drawing>
-              <wp:anchor distT="45720" distB="45720" distL="114300" distR="114300" simplePos="0" relativeHeight="251675648" behindDoc="1" locked="0" layoutInCell="1" allowOverlap="1" wp14:anchorId="5FAE6027" wp14:editId="7C6AA4B3">
+              <wp:anchor distT="45720" distB="45720" distL="114300" distR="114300" simplePos="0" relativeHeight="251675648" behindDoc="1" locked="0" layoutInCell="1" allowOverlap="1" wp14:anchorId="5FAE6027" wp14:editId="761EFAEC">
                 <wp:simplePos x="0" y="0"/>
                 <wp:positionH relativeFrom="margin">
-                  <wp:posOffset>-123234</wp:posOffset>
+                  <wp:posOffset>-66040</wp:posOffset>
                 </wp:positionH>
                 <wp:positionV relativeFrom="paragraph">
-                  <wp:posOffset>19198</wp:posOffset>
+                  <wp:posOffset>386715</wp:posOffset>
                 </wp:positionV>
                 <wp:extent cx="6170295" cy="3023870"/>
                 <wp:effectExtent l="19050" t="19050" r="20955" b="24130"/>
@@ -7345,7 +7259,7 @@
           </mc:Choice>
           <mc:Fallback>
             <w:pict>
-              <v:shape w14:anchorId="5FAE6027" id="_x0000_s1032" type="#_x0000_t202" style="position:absolute;margin-left:-9.7pt;margin-top:1.5pt;width:485.85pt;height:238.1pt;z-index:-251640832;visibility:visible;mso-wrap-style:square;mso-width-percent:0;mso-height-percent:0;mso-wrap-distance-left:9pt;mso-wrap-distance-top:3.6pt;mso-wrap-distance-right:9pt;mso-wrap-distance-bottom:3.6pt;mso-position-horizontal:absolute;mso-position-horizontal-relative:margin;mso-position-vertical:absolute;mso-position-vertical-relative:text;mso-width-percent:0;mso-height-percent:0;mso-width-relative:margin;mso-height-relative:margin;v-text-anchor:top" o:gfxdata="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" strokecolor="#4472c4 [3204]" strokeweight="2.25pt">
+              <v:shape w14:anchorId="5FAE6027" id="_x0000_s1032" type="#_x0000_t202" style="position:absolute;margin-left:-5.2pt;margin-top:30.45pt;width:485.85pt;height:238.1pt;z-index:-251640832;visibility:visible;mso-wrap-style:square;mso-width-percent:0;mso-height-percent:0;mso-wrap-distance-left:9pt;mso-wrap-distance-top:3.6pt;mso-wrap-distance-right:9pt;mso-wrap-distance-bottom:3.6pt;mso-position-horizontal:absolute;mso-position-horizontal-relative:margin;mso-position-vertical:absolute;mso-position-vertical-relative:text;mso-width-percent:0;mso-height-percent:0;mso-width-relative:margin;mso-height-relative:margin;v-text-anchor:top" o:gfxdata="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" strokecolor="#4472c4 [3204]" strokeweight="2.25pt">
                 <v:textbox>
                   <w:txbxContent>
                     <w:p>
@@ -7657,22 +7571,148 @@
           </mc:Fallback>
         </mc:AlternateContent>
       </w:r>
-    </w:p>
-    <w:p>
-      <w:pPr>
-        <w:ind w:right="-283"/>
+      <w:r>
         <w:rPr>
           <w:rFonts w:cstheme="minorHAnsi"/>
           <w:b/>
           <w:bCs/>
         </w:rPr>
-      </w:pPr>
+        <w:t>Phoneme</w:t>
+      </w:r>
       <w:r>
         <w:rPr>
           <w:rFonts w:cstheme="minorHAnsi"/>
           <w:b/>
           <w:bCs/>
         </w:rPr>
+        <w:t>-</w:t>
+      </w:r>
+      <w:r>
+        <w:rPr>
+          <w:rFonts w:cstheme="minorHAnsi"/>
+          <w:b/>
+          <w:bCs/>
+        </w:rPr>
+        <w:t>to</w:t>
+      </w:r>
+      <w:r>
+        <w:rPr>
+          <w:rFonts w:cstheme="minorHAnsi"/>
+          <w:b/>
+          <w:bCs/>
+        </w:rPr>
+        <w:t>-</w:t>
+      </w:r>
+      <w:r>
+        <w:rPr>
+          <w:rFonts w:cstheme="minorHAnsi"/>
+          <w:b/>
+          <w:bCs/>
+        </w:rPr>
+        <w:t>Sound Frame Conver</w:t>
+      </w:r>
+      <w:r>
+        <w:rPr>
+          <w:rFonts w:cstheme="minorHAnsi"/>
+          <w:b/>
+          <w:bCs/>
+        </w:rPr>
+        <w:t>s</w:t>
+      </w:r>
+      <w:r>
+        <w:rPr>
+          <w:rFonts w:cstheme="minorHAnsi"/>
+          <w:b/>
+          <w:bCs/>
+        </w:rPr>
+        <w:t>ion</w:t>
+      </w:r>
+    </w:p>
+    <w:p>
+      <w:pPr>
+        <w:ind w:right="-283"/>
+        <w:rPr>
+          <w:rFonts w:cstheme="minorHAnsi"/>
+        </w:rPr>
+      </w:pPr>
+      <w:r>
+        <w:rPr>
+          <w:rFonts w:cstheme="minorHAnsi"/>
+        </w:rPr>
+        <w:t xml:space="preserve">This function will convert the phonemes into their sound frame equivalents. </w:t>
+      </w:r>
+      <w:r>
+        <w:rPr>
+          <w:rFonts w:cstheme="minorHAnsi"/>
+        </w:rPr>
+        <w:t xml:space="preserve">The function will loop through the array of phonemes </w:t>
+      </w:r>
+      <w:r>
+        <w:rPr>
+          <w:rFonts w:cstheme="minorHAnsi"/>
+        </w:rPr>
+        <w:t>and then convert the</w:t>
+      </w:r>
+      <w:r>
+        <w:rPr>
+          <w:rFonts w:cstheme="minorHAnsi"/>
+        </w:rPr>
+        <w:t>m,</w:t>
+      </w:r>
+      <w:r>
+        <w:rPr>
+          <w:rFonts w:cstheme="minorHAnsi"/>
+        </w:rPr>
+        <w:t xml:space="preserve"> us</w:t>
+      </w:r>
+      <w:r>
+        <w:rPr>
+          <w:rFonts w:cstheme="minorHAnsi"/>
+        </w:rPr>
+        <w:t>ing</w:t>
+      </w:r>
+      <w:r>
+        <w:rPr>
+          <w:rFonts w:cstheme="minorHAnsi"/>
+        </w:rPr>
+        <w:t xml:space="preserve"> a map of the phoneme symbol</w:t>
+      </w:r>
+      <w:r>
+        <w:rPr>
+          <w:rFonts w:cstheme="minorHAnsi"/>
+        </w:rPr>
+        <w:t>,</w:t>
+      </w:r>
+      <w:r>
+        <w:rPr>
+          <w:rFonts w:cstheme="minorHAnsi"/>
+        </w:rPr>
+        <w:t xml:space="preserve"> to an index representing the sound frame for that phoneme.</w:t>
+      </w:r>
+    </w:p>
+    <w:p>
+      <w:pPr>
+        <w:ind w:right="-283"/>
+        <w:rPr>
+          <w:rFonts w:cstheme="minorHAnsi"/>
+        </w:rPr>
+      </w:pPr>
+    </w:p>
+    <w:p>
+      <w:pPr>
+        <w:ind w:right="-283"/>
+        <w:rPr>
+          <w:rFonts w:cstheme="minorHAnsi"/>
+          <w:b/>
+          <w:bCs/>
+        </w:rPr>
+      </w:pPr>
+      <w:r>
+        <w:rPr>
+          <w:rFonts w:cstheme="minorHAnsi"/>
+          <w:b/>
+          <w:bCs/>
+        </w:rPr>
         <w:t>Sound Duration Computation</w:t>
       </w:r>
     </w:p>
@@ -7717,7 +7757,14 @@
         <w:rPr>
           <w:rFonts w:cstheme="minorHAnsi"/>
         </w:rPr>
-        <w:t xml:space="preserve"> a list of sound objects to be converted. The function will then process these sounds into 5ms sound frames from durations based of</w:t>
+        <w:t xml:space="preserve"> a list of sound objects to </w:t>
+      </w:r>
+      <w:r>
+        <w:rPr>
+          <w:rFonts w:cstheme="minorHAnsi"/>
+        </w:rPr>
+        <w:lastRenderedPageBreak/>
+        <w:t>be converted. The function will then process these sounds into 5ms sound frames from durations based of</w:t>
       </w:r>
       <w:r>
         <w:rPr>
@@ -8136,7 +8183,13 @@
         <w:rPr>
           <w:rFonts w:cstheme="minorHAnsi"/>
         </w:rPr>
-        <w:t>lengthy and</w:t>
+        <w:t xml:space="preserve">lengthy </w:t>
+      </w:r>
+      <w:r>
+        <w:rPr>
+          <w:rFonts w:cstheme="minorHAnsi"/>
+        </w:rPr>
+        <w:t>and</w:t>
       </w:r>
       <w:r>
         <w:rPr>
@@ -15832,24 +15885,37 @@
         <w:pStyle w:val="Caption"/>
         <w:framePr w:hSpace="180" w:wrap="around" w:vAnchor="page" w:hAnchor="page" w:x="309" w:y="14514"/>
       </w:pPr>
-      <w:bookmarkStart w:id="0" w:name="_Ref69721599"/>
-      <w:bookmarkStart w:id="1" w:name="_Ref69721633"/>
+      <w:bookmarkStart w:id="0" w:name="_Ref69721633"/>
+      <w:bookmarkStart w:id="1" w:name="_Ref69721599"/>
       <w:r>
         <w:t xml:space="preserve">Table </w:t>
       </w:r>
-      <w:fldSimple w:instr=" SEQ Table \* ARABIC ">
-        <w:r>
-          <w:rPr>
-            <w:noProof/>
-          </w:rPr>
-          <w:t>1</w:t>
-        </w:r>
-      </w:fldSimple>
+      <w:r>
+        <w:fldChar w:fldCharType="begin"/>
+      </w:r>
+      <w:r>
+        <w:instrText xml:space="preserve"> SEQ Table \* ARABIC </w:instrText>
+      </w:r>
+      <w:r>
+        <w:fldChar w:fldCharType="separate"/>
+      </w:r>
+      <w:r>
+        <w:rPr>
+          <w:noProof/>
+        </w:rPr>
+        <w:t>1</w:t>
+      </w:r>
+      <w:r>
+        <w:rPr>
+          <w:noProof/>
+        </w:rPr>
+        <w:fldChar w:fldCharType="end"/>
+      </w:r>
+      <w:bookmarkEnd w:id="0"/>
+      <w:r>
+        <w:t>. functionality testing for the formant synthesiser section of the program</w:t>
+      </w:r>
       <w:bookmarkEnd w:id="1"/>
-      <w:r>
-        <w:t>. functionality testing for the formant synthesiser section of the program</w:t>
-      </w:r>
-      <w:bookmarkEnd w:id="0"/>
     </w:p>
     <w:p>
       <w:pPr>
@@ -15921,13 +15987,7 @@
         <w:fldChar w:fldCharType="separate"/>
       </w:r>
       <w:r>
-        <w:t>Tab</w:t>
-      </w:r>
-      <w:r>
-        <w:t>l</w:t>
-      </w:r>
-      <w:r>
-        <w:t xml:space="preserve">e </w:t>
+        <w:t xml:space="preserve">Table </w:t>
       </w:r>
       <w:r>
         <w:rPr>
@@ -16465,19 +16525,7 @@
         <w:rPr>
           <w:rFonts w:cstheme="minorHAnsi"/>
         </w:rPr>
-        <w:t xml:space="preserve">Edge cases - </w:t>
-      </w:r>
-      <w:r>
-        <w:rPr>
-          <w:rFonts w:cstheme="minorHAnsi"/>
-        </w:rPr>
-        <w:t>edge cases are actually impossible when the synthesiser</w:t>
-      </w:r>
-      <w:r>
-        <w:rPr>
-          <w:rFonts w:cstheme="minorHAnsi"/>
-        </w:rPr>
-        <w:t xml:space="preserve"> is in practical uses, these were </w:t>
+        <w:t xml:space="preserve">Edge cases - edge cases are actually impossible when the synthesiser is in practical uses, these were </w:t>
       </w:r>
       <w:proofErr w:type="gramStart"/>
       <w:r>
@@ -16950,10 +16998,10 @@
           <w:noProof/>
         </w:rPr>
         <w:drawing>
-          <wp:inline distT="0" distB="0" distL="0" distR="0" wp14:anchorId="0ACD3201" wp14:editId="62189CEA">
+          <wp:inline distT="0" distB="0" distL="0" distR="0" wp14:anchorId="0DE2434E" wp14:editId="4DE61F8C">
             <wp:extent cx="2869565" cy="1721485"/>
             <wp:effectExtent l="0" t="0" r="6985" b="12065"/>
-            <wp:docPr id="13" name="Chart 13">
+            <wp:docPr id="5" name="Chart 5">
               <a:extLst xmlns:a="http://schemas.openxmlformats.org/drawingml/2006/main">
                 <a:ext uri="{FF2B5EF4-FFF2-40B4-BE49-F238E27FC236}">
                   <a16:creationId xmlns:a16="http://schemas.microsoft.com/office/drawing/2014/main" id="{638A5383-9D45-4C04-B389-1F1FF5CE3442}"/>
@@ -16978,14 +17026,27 @@
       <w:r>
         <w:t xml:space="preserve">Table </w:t>
       </w:r>
-      <w:fldSimple w:instr=" SEQ Table \* ARABIC ">
-        <w:r>
-          <w:rPr>
-            <w:noProof/>
-          </w:rPr>
-          <w:t>2</w:t>
-        </w:r>
-      </w:fldSimple>
+      <w:r>
+        <w:fldChar w:fldCharType="begin"/>
+      </w:r>
+      <w:r>
+        <w:instrText xml:space="preserve"> SEQ Table \* ARABIC </w:instrText>
+      </w:r>
+      <w:r>
+        <w:fldChar w:fldCharType="separate"/>
+      </w:r>
+      <w:r>
+        <w:rPr>
+          <w:noProof/>
+        </w:rPr>
+        <w:t>2</w:t>
+      </w:r>
+      <w:r>
+        <w:rPr>
+          <w:noProof/>
+        </w:rPr>
+        <w:fldChar w:fldCharType="end"/>
+      </w:r>
       <w:bookmarkEnd w:id="2"/>
       <w:r>
         <w:t>. Percentage of successful recognition of beginning phonemes</w:t>
@@ -16993,41 +17054,89 @@
     </w:p>
     <w:p>
       <w:r>
-        <w:t xml:space="preserve">From the results in </w:t>
-      </w:r>
-      <w:r>
-        <w:fldChar w:fldCharType="begin"/>
-      </w:r>
-      <w:r>
-        <w:instrText xml:space="preserve"> REF _Ref69735864 \h </w:instrText>
-      </w:r>
-      <w:r>
-        <w:fldChar w:fldCharType="separate"/>
-      </w:r>
-      <w:r>
-        <w:t xml:space="preserve">Table </w:t>
-      </w:r>
-      <w:r>
-        <w:rPr>
-          <w:noProof/>
-        </w:rPr>
-        <w:t>2</w:t>
-      </w:r>
-      <w:r>
-        <w:fldChar w:fldCharType="end"/>
-      </w:r>
+        <w:t>Looking at the results in Table 2 we can see that the main areas that test subjects struggled with was the DD and CC sounds.</w:t>
+      </w:r>
+    </w:p>
+    <w:p>
+      <w:r>
+        <w:t xml:space="preserve">Upon further investigation into the DD sound the difficulty in some cased was that the test subject would miss this part of the word or sound was confused with GG, possible remedies to this </w:t>
+      </w:r>
+      <w:proofErr w:type="gramStart"/>
+      <w:r>
+        <w:t>would to</w:t>
+      </w:r>
+      <w:proofErr w:type="gramEnd"/>
+      <w:r>
+        <w:t xml:space="preserve"> increase the gain and extend the DD sound out longer for the instance. </w:t>
+      </w:r>
+    </w:p>
+    <w:p>
+      <w:r>
+        <w:t xml:space="preserve">Investigating into the </w:t>
+      </w:r>
+      <w:r>
+        <w:t>kk</w:t>
+      </w:r>
+      <w:r>
+        <w:t xml:space="preserve"> sounds found that test subjects were confusing this with a either a DD or SS sound </w:t>
+      </w:r>
+      <w:r>
+        <w:t xml:space="preserve">further investigation would be needed </w:t>
+      </w:r>
+      <w:proofErr w:type="gramStart"/>
+      <w:r>
+        <w:t>to  produce</w:t>
+      </w:r>
+      <w:proofErr w:type="gramEnd"/>
+      <w:r>
+        <w:t xml:space="preserve"> definitive results but confusion between the DD and KK sounds would both make sense as they </w:t>
+      </w:r>
+      <w:r>
+        <w:t>are similar.</w:t>
+      </w:r>
+    </w:p>
+    <w:p>
+      <w:r>
+        <w:t xml:space="preserve">Looking at results from the AA sounds </w:t>
+      </w:r>
+      <w:r>
+        <w:t>it seems that vowel sounds have been successful, again more investigation into this would be necessary to make a 100% claim.</w:t>
+      </w:r>
+    </w:p>
+    <w:p>
+      <w:r>
+        <w:t>Improvements –</w:t>
+      </w:r>
+    </w:p>
+    <w:p>
+      <w:r>
+        <w:t>The test itself would have been improved greatly with a larger sample size,</w:t>
+      </w:r>
+      <w:r>
+        <w:t xml:space="preserve"> to get more accurate averages for the testing of the different sounds.  And the sounds that are gotten. More research should be conducted into the sounds that contain stops </w:t>
+      </w:r>
+      <w:proofErr w:type="spellStart"/>
+      <w:r>
+        <w:t>eg</w:t>
+      </w:r>
+      <w:proofErr w:type="spellEnd"/>
       <w:r>
         <w:t xml:space="preserve"> </w:t>
       </w:r>
       <w:proofErr w:type="gramStart"/>
       <w:r>
-        <w:t>it can be seen that testing</w:t>
+        <w:t>KK,DD</w:t>
       </w:r>
       <w:proofErr w:type="gramEnd"/>
       <w:r>
-        <w:t xml:space="preserve"> of the vowel sound AA  </w:t>
-      </w:r>
-    </w:p>
+        <w:t xml:space="preserve">, BB as they are clearly the lower performing sections of the synthesiser. </w:t>
+      </w:r>
+      <w:r>
+        <w:t xml:space="preserve">More testing should be conduced into the different words that contain these types of sounds to get a clearer picture of the words that are an issue in these cases. </w:t>
+      </w:r>
+    </w:p>
+    <w:p/>
+    <w:p/>
     <w:p>
       <w:pPr>
         <w:ind w:right="-283"/>
@@ -17642,6 +17751,7 @@
           <w:color w:val="000000"/>
           <w:shd w:val="clear" w:color="auto" w:fill="FFFFFF"/>
         </w:rPr>
+        <w:lastRenderedPageBreak/>
         <w:t>Creation of the user interface linking of Text pre-processor and formant synthesizer– 5/3/2021.</w:t>
       </w:r>
     </w:p>
@@ -18012,7 +18122,6 @@
           <w:color w:val="000000"/>
           <w:shd w:val="clear" w:color="auto" w:fill="FFFFFF"/>
         </w:rPr>
-        <w:lastRenderedPageBreak/>
         <w:t>Research.spa.aalto.fi. 2021. </w:t>
       </w:r>
       <w:r>
@@ -20720,7 +20829,7 @@
           <c:xMode val="edge"/>
           <c:yMode val="edge"/>
           <c:x val="0.20437510936132983"/>
-          <c:y val="3.2407407407407406E-2"/>
+          <c:y val="3.7037037037037035E-2"/>
         </c:manualLayout>
       </c:layout>
       <c:overlay val="0"/>
@@ -20866,7 +20975,7 @@
                   <c:v>gg</c:v>
                 </c:pt>
                 <c:pt idx="7">
-                  <c:v>cc</c:v>
+                  <c:v>kk</c:v>
                 </c:pt>
                 <c:pt idx="8">
                   <c:v>qq</c:v>
@@ -20930,7 +21039,7 @@
           </c:val>
           <c:extLst>
             <c:ext xmlns:c16="http://schemas.microsoft.com/office/drawing/2014/chart" uri="{C3380CC4-5D6E-409C-BE32-E72D297353CC}">
-              <c16:uniqueId val="{00000000-A1C1-4597-BE13-18CB3723716B}"/>
+              <c16:uniqueId val="{00000000-F33D-43F3-8F16-9906DA8BF3F9}"/>
             </c:ext>
           </c:extLst>
         </c:ser>

</xml_diff>

<commit_message>
changes to final report and app interface
</commit_message>
<xml_diff>
--- a/Reports/Final Report.docx
+++ b/Reports/Final Report.docx
@@ -131,6 +131,7 @@
                                     <w:dataBinding w:prefixMappings="xmlns:ns0='http://purl.org/dc/elements/1.1/' xmlns:ns1='http://schemas.openxmlformats.org/package/2006/metadata/core-properties' " w:xpath="/ns1:coreProperties[1]/ns0:title[1]" w:storeItemID="{6C3C8BC8-F283-45AE-878A-BAB7291924A1}"/>
                                     <w:text/>
                                   </w:sdtPr>
+                                  <w:sdtEndPr/>
                                   <w:sdtContent>
                                     <w:r>
                                       <w:rPr>
@@ -157,6 +158,7 @@
                                   <w:dataBinding w:prefixMappings="xmlns:ns0='http://purl.org/dc/elements/1.1/' xmlns:ns1='http://schemas.openxmlformats.org/package/2006/metadata/core-properties' " w:xpath="/ns1:coreProperties[1]/ns0:subject[1]" w:storeItemID="{6C3C8BC8-F283-45AE-878A-BAB7291924A1}"/>
                                   <w:text/>
                                 </w:sdtPr>
+                                <w:sdtEndPr/>
                                 <w:sdtContent>
                                   <w:p>
                                     <w:pPr>
@@ -195,6 +197,7 @@
                                   <w:dataBinding w:prefixMappings="xmlns:ns0='http://purl.org/dc/elements/1.1/' xmlns:ns1='http://schemas.openxmlformats.org/package/2006/metadata/core-properties' " w:xpath="/ns1:coreProperties[1]/ns0:creator[1]" w:storeItemID="{6C3C8BC8-F283-45AE-878A-BAB7291924A1}"/>
                                   <w:text/>
                                 </w:sdtPr>
+                                <w:sdtEndPr/>
                                 <w:sdtContent>
                                   <w:p>
                                     <w:pPr>
@@ -271,6 +274,7 @@
                               <w:dataBinding w:prefixMappings="xmlns:ns0='http://purl.org/dc/elements/1.1/' xmlns:ns1='http://schemas.openxmlformats.org/package/2006/metadata/core-properties' " w:xpath="/ns1:coreProperties[1]/ns0:title[1]" w:storeItemID="{6C3C8BC8-F283-45AE-878A-BAB7291924A1}"/>
                               <w:text/>
                             </w:sdtPr>
+                            <w:sdtEndPr/>
                             <w:sdtContent>
                               <w:r>
                                 <w:rPr>
@@ -297,6 +301,7 @@
                             <w:dataBinding w:prefixMappings="xmlns:ns0='http://purl.org/dc/elements/1.1/' xmlns:ns1='http://schemas.openxmlformats.org/package/2006/metadata/core-properties' " w:xpath="/ns1:coreProperties[1]/ns0:subject[1]" w:storeItemID="{6C3C8BC8-F283-45AE-878A-BAB7291924A1}"/>
                             <w:text/>
                           </w:sdtPr>
+                          <w:sdtEndPr/>
                           <w:sdtContent>
                             <w:p>
                               <w:pPr>
@@ -335,6 +340,7 @@
                             <w:dataBinding w:prefixMappings="xmlns:ns0='http://purl.org/dc/elements/1.1/' xmlns:ns1='http://schemas.openxmlformats.org/package/2006/metadata/core-properties' " w:xpath="/ns1:coreProperties[1]/ns0:creator[1]" w:storeItemID="{6C3C8BC8-F283-45AE-878A-BAB7291924A1}"/>
                             <w:text/>
                           </w:sdtPr>
+                          <w:sdtEndPr/>
                           <w:sdtContent>
                             <w:p>
                               <w:pPr>
@@ -456,6 +462,7 @@
                                     <w:calendar w:val="gregorian"/>
                                   </w:date>
                                 </w:sdtPr>
+                                <w:sdtEndPr/>
                                 <w:sdtContent>
                                   <w:p>
                                     <w:pPr>
@@ -522,6 +529,7 @@
                               <w:calendar w:val="gregorian"/>
                             </w:date>
                           </w:sdtPr>
+                          <w:sdtEndPr/>
                           <w:sdtContent>
                             <w:p>
                               <w:pPr>
@@ -5006,14 +5014,167 @@
         <w:rPr>
           <w:rFonts w:ascii="Times New Roman" w:hAnsi="Times New Roman" w:cs="Times New Roman"/>
         </w:rPr>
-        <w:t xml:space="preserve"> a new </w:t>
+        <w:t xml:space="preserve"> a new</w:t>
+      </w:r>
+      <w:r>
+        <w:rPr>
+          <w:rFonts w:ascii="Times New Roman" w:hAnsi="Times New Roman" w:cs="Times New Roman"/>
+        </w:rPr>
+        <w:t xml:space="preserve"> </w:t>
+      </w:r>
+      <w:r>
+        <w:rPr>
+          <w:rFonts w:ascii="Times New Roman" w:hAnsi="Times New Roman" w:cs="Times New Roman"/>
+        </w:rPr>
+        <w:t xml:space="preserve">array with the phoneme conversion. </w:t>
+      </w:r>
+    </w:p>
+    <w:p>
+      <w:pPr>
+        <w:ind w:right="-283"/>
+        <w:rPr>
+          <w:rFonts w:ascii="Times New Roman" w:hAnsi="Times New Roman" w:cs="Times New Roman"/>
+          <w:b/>
+          <w:bCs/>
+        </w:rPr>
+      </w:pPr>
+      <w:r>
+        <w:rPr>
+          <w:rFonts w:ascii="Times New Roman" w:hAnsi="Times New Roman" w:cs="Times New Roman"/>
+          <w:b/>
+          <w:bCs/>
+        </w:rPr>
+        <w:t>Phoneme</w:t>
+      </w:r>
+      <w:r>
+        <w:rPr>
+          <w:rFonts w:ascii="Times New Roman" w:hAnsi="Times New Roman" w:cs="Times New Roman"/>
+          <w:b/>
+          <w:bCs/>
+        </w:rPr>
+        <w:t>-</w:t>
+      </w:r>
+      <w:r>
+        <w:rPr>
+          <w:rFonts w:ascii="Times New Roman" w:hAnsi="Times New Roman" w:cs="Times New Roman"/>
+          <w:b/>
+          <w:bCs/>
+        </w:rPr>
+        <w:t>to</w:t>
+      </w:r>
+      <w:r>
+        <w:rPr>
+          <w:rFonts w:ascii="Times New Roman" w:hAnsi="Times New Roman" w:cs="Times New Roman"/>
+          <w:b/>
+          <w:bCs/>
+        </w:rPr>
+        <w:t>-</w:t>
+      </w:r>
+      <w:r>
+        <w:rPr>
+          <w:rFonts w:ascii="Times New Roman" w:hAnsi="Times New Roman" w:cs="Times New Roman"/>
+          <w:b/>
+          <w:bCs/>
+        </w:rPr>
+        <w:t>Sound Frame Conver</w:t>
+      </w:r>
+      <w:r>
+        <w:rPr>
+          <w:rFonts w:ascii="Times New Roman" w:hAnsi="Times New Roman" w:cs="Times New Roman"/>
+          <w:b/>
+          <w:bCs/>
+        </w:rPr>
+        <w:t>s</w:t>
+      </w:r>
+      <w:r>
+        <w:rPr>
+          <w:rFonts w:ascii="Times New Roman" w:hAnsi="Times New Roman" w:cs="Times New Roman"/>
+          <w:b/>
+          <w:bCs/>
+        </w:rPr>
+        <w:t>ion</w:t>
+      </w:r>
+    </w:p>
+    <w:p>
+      <w:pPr>
+        <w:ind w:right="-283"/>
+        <w:rPr>
+          <w:rFonts w:ascii="Times New Roman" w:hAnsi="Times New Roman" w:cs="Times New Roman"/>
+        </w:rPr>
+      </w:pPr>
+      <w:r>
+        <w:rPr>
+          <w:rFonts w:ascii="Times New Roman" w:hAnsi="Times New Roman" w:cs="Times New Roman"/>
+        </w:rPr>
+        <w:t xml:space="preserve">This function will convert the phonemes into their sound frame equivalents. </w:t>
+      </w:r>
+      <w:r>
+        <w:rPr>
+          <w:rFonts w:ascii="Times New Roman" w:hAnsi="Times New Roman" w:cs="Times New Roman"/>
+        </w:rPr>
+        <w:t xml:space="preserve">The function will loop through the array of phonemes </w:t>
+      </w:r>
+      <w:r>
+        <w:rPr>
+          <w:rFonts w:ascii="Times New Roman" w:hAnsi="Times New Roman" w:cs="Times New Roman"/>
+        </w:rPr>
+        <w:t>and then convert the</w:t>
+      </w:r>
+      <w:r>
+        <w:rPr>
+          <w:rFonts w:ascii="Times New Roman" w:hAnsi="Times New Roman" w:cs="Times New Roman"/>
+        </w:rPr>
+        <w:t>m,</w:t>
+      </w:r>
+      <w:r>
+        <w:rPr>
+          <w:rFonts w:ascii="Times New Roman" w:hAnsi="Times New Roman" w:cs="Times New Roman"/>
+        </w:rPr>
+        <w:t xml:space="preserve"> us</w:t>
+      </w:r>
+      <w:r>
+        <w:rPr>
+          <w:rFonts w:ascii="Times New Roman" w:hAnsi="Times New Roman" w:cs="Times New Roman"/>
+        </w:rPr>
+        <w:t>ing</w:t>
+      </w:r>
+      <w:r>
+        <w:rPr>
+          <w:rFonts w:ascii="Times New Roman" w:hAnsi="Times New Roman" w:cs="Times New Roman"/>
+        </w:rPr>
+        <w:t xml:space="preserve"> a map of the phoneme symbol</w:t>
+      </w:r>
+      <w:r>
+        <w:rPr>
+          <w:rFonts w:ascii="Times New Roman" w:hAnsi="Times New Roman" w:cs="Times New Roman"/>
+        </w:rPr>
+        <w:t>,</w:t>
+      </w:r>
+      <w:r>
+        <w:rPr>
+          <w:rFonts w:ascii="Times New Roman" w:hAnsi="Times New Roman" w:cs="Times New Roman"/>
+        </w:rPr>
+        <w:t xml:space="preserve"> to an index representing the sound frame for that</w:t>
+      </w:r>
+      <w:r>
+        <w:rPr>
+          <w:rFonts w:ascii="Times New Roman" w:hAnsi="Times New Roman" w:cs="Times New Roman"/>
+        </w:rPr>
+        <w:t xml:space="preserve"> </w:t>
       </w:r>
       <w:r>
         <w:rPr>
           <w:rFonts w:ascii="Times New Roman" w:hAnsi="Times New Roman" w:cs="Times New Roman"/>
         </w:rPr>
         <w:lastRenderedPageBreak/>
-        <w:t xml:space="preserve">array with the phoneme conversion. </w:t>
+        <w:t>phoneme.</w:t>
+      </w:r>
+      <w:r>
+        <w:rPr>
+          <w:rFonts w:ascii="Times New Roman" w:hAnsi="Times New Roman" w:cs="Times New Roman"/>
+          <w:noProof/>
+        </w:rPr>
+        <w:t xml:space="preserve"> </w:t>
       </w:r>
       <w:r>
         <w:rPr>
@@ -5023,993 +5184,9 @@
         <mc:AlternateContent>
           <mc:Choice Requires="wps">
             <w:drawing>
-              <wp:inline distT="0" distB="0" distL="0" distR="0" wp14:anchorId="1E56011B" wp14:editId="38101160">
-                <wp:extent cx="3133583" cy="6054203"/>
-                <wp:effectExtent l="19050" t="19050" r="10160" b="22860"/>
-                <wp:docPr id="9" name="Text Box 2"/>
-                <wp:cNvGraphicFramePr>
-                  <a:graphicFrameLocks xmlns:a="http://schemas.openxmlformats.org/drawingml/2006/main"/>
-                </wp:cNvGraphicFramePr>
-                <a:graphic xmlns:a="http://schemas.openxmlformats.org/drawingml/2006/main">
-                  <a:graphicData uri="http://schemas.microsoft.com/office/word/2010/wordprocessingShape">
-                    <wps:wsp>
-                      <wps:cNvSpPr txBox="1">
-                        <a:spLocks noChangeArrowheads="1"/>
-                      </wps:cNvSpPr>
-                      <wps:spPr bwMode="auto">
-                        <a:xfrm>
-                          <a:off x="0" y="0"/>
-                          <a:ext cx="3133583" cy="6054203"/>
-                        </a:xfrm>
-                        <a:prstGeom prst="rect">
-                          <a:avLst/>
-                        </a:prstGeom>
-                        <a:solidFill>
-                          <a:srgbClr val="FFFFFF"/>
-                        </a:solidFill>
-                        <a:ln w="28575">
-                          <a:solidFill>
-                            <a:schemeClr val="accent1"/>
-                          </a:solidFill>
-                          <a:miter lim="800000"/>
-                          <a:headEnd/>
-                          <a:tailEnd/>
-                        </a:ln>
-                      </wps:spPr>
-                      <wps:txbx>
-                        <w:txbxContent>
-                          <w:p>
-                            <w:pPr>
-                              <w:ind w:left="720" w:right="-170" w:hanging="360"/>
-                              <w:rPr>
-                                <w:rFonts w:ascii="Consolas" w:hAnsi="Consolas"/>
-                              </w:rPr>
-                            </w:pPr>
-                            <w:r>
-                              <w:rPr>
-                                <w:rFonts w:ascii="Consolas" w:hAnsi="Consolas"/>
-                              </w:rPr>
-                              <w:t>Pseudocode for Text-to-</w:t>
-                            </w:r>
-                            <w:proofErr w:type="spellStart"/>
-                            <w:r>
-                              <w:rPr>
-                                <w:rFonts w:ascii="Consolas" w:hAnsi="Consolas"/>
-                              </w:rPr>
-                              <w:t>Phonene</w:t>
-                            </w:r>
-                            <w:proofErr w:type="spellEnd"/>
-                            <w:r>
-                              <w:rPr>
-                                <w:rFonts w:ascii="Consolas" w:hAnsi="Consolas"/>
-                              </w:rPr>
-                              <w:t xml:space="preserve"> </w:t>
-                            </w:r>
-                            <w:r>
-                              <w:rPr>
-                                <w:rFonts w:ascii="Consolas" w:hAnsi="Consolas"/>
-                              </w:rPr>
-                              <w:t>conversion</w:t>
-                            </w:r>
-                          </w:p>
-                          <w:p>
-                            <w:pPr>
-                              <w:pStyle w:val="ListParagraph"/>
-                              <w:numPr>
-                                <w:ilvl w:val="0"/>
-                                <w:numId w:val="6"/>
-                              </w:numPr>
-                              <w:ind w:right="-170"/>
-                              <w:rPr>
-                                <w:rFonts w:ascii="Consolas" w:hAnsi="Consolas" w:cstheme="minorHAnsi"/>
-                              </w:rPr>
-                            </w:pPr>
-                            <w:r>
-                              <w:rPr>
-                                <w:rFonts w:ascii="Consolas" w:hAnsi="Consolas" w:cstheme="minorHAnsi"/>
-                              </w:rPr>
-                              <w:t>while loop for every letter</w:t>
-                            </w:r>
-                          </w:p>
-                          <w:p>
-                            <w:pPr>
-                              <w:pStyle w:val="ListParagraph"/>
-                              <w:numPr>
-                                <w:ilvl w:val="1"/>
-                                <w:numId w:val="6"/>
-                              </w:numPr>
-                              <w:spacing w:after="120"/>
-                              <w:ind w:left="927" w:right="-170"/>
-                              <w:rPr>
-                                <w:rFonts w:ascii="Consolas" w:hAnsi="Consolas" w:cstheme="minorHAnsi"/>
-                              </w:rPr>
-                            </w:pPr>
-                            <w:r>
-                              <w:rPr>
-                                <w:rFonts w:ascii="Consolas" w:hAnsi="Consolas" w:cstheme="minorHAnsi"/>
-                              </w:rPr>
-                              <w:t xml:space="preserve">get index position of rule in </w:t>
-                            </w:r>
-                            <w:proofErr w:type="gramStart"/>
-                            <w:r>
-                              <w:rPr>
-                                <w:rFonts w:ascii="Consolas" w:hAnsi="Consolas" w:cstheme="minorHAnsi"/>
-                              </w:rPr>
-                              <w:t>array</w:t>
-                            </w:r>
-                            <w:proofErr w:type="gramEnd"/>
-                          </w:p>
-                          <w:p>
-                            <w:pPr>
-                              <w:pStyle w:val="ListParagraph"/>
-                              <w:numPr>
-                                <w:ilvl w:val="1"/>
-                                <w:numId w:val="6"/>
-                              </w:numPr>
-                              <w:ind w:left="927" w:right="-170"/>
-                              <w:rPr>
-                                <w:rFonts w:ascii="Consolas" w:hAnsi="Consolas" w:cstheme="minorHAnsi"/>
-                              </w:rPr>
-                            </w:pPr>
-                            <w:r>
-                              <w:rPr>
-                                <w:rFonts w:ascii="Consolas" w:hAnsi="Consolas" w:cstheme="minorHAnsi"/>
-                              </w:rPr>
-                              <w:t xml:space="preserve">loop until match </w:t>
-                            </w:r>
-                            <w:proofErr w:type="gramStart"/>
-                            <w:r>
-                              <w:rPr>
-                                <w:rFonts w:ascii="Consolas" w:hAnsi="Consolas" w:cstheme="minorHAnsi"/>
-                              </w:rPr>
-                              <w:t>found</w:t>
-                            </w:r>
-                            <w:proofErr w:type="gramEnd"/>
-                          </w:p>
-                          <w:p>
-                            <w:pPr>
-                              <w:pStyle w:val="ListParagraph"/>
-                              <w:numPr>
-                                <w:ilvl w:val="2"/>
-                                <w:numId w:val="6"/>
-                              </w:numPr>
-                              <w:ind w:left="1314" w:right="-170"/>
-                              <w:rPr>
-                                <w:rFonts w:ascii="Consolas" w:hAnsi="Consolas" w:cstheme="minorHAnsi"/>
-                              </w:rPr>
-                            </w:pPr>
-                            <w:r>
-                              <w:rPr>
-                                <w:rFonts w:ascii="Consolas" w:hAnsi="Consolas" w:cstheme="minorHAnsi"/>
-                              </w:rPr>
-                              <w:t xml:space="preserve">extract the character matches for rule </w:t>
-                            </w:r>
-                            <w:proofErr w:type="gramStart"/>
-                            <w:r>
-                              <w:rPr>
-                                <w:rFonts w:ascii="Consolas" w:hAnsi="Consolas" w:cstheme="minorHAnsi"/>
-                              </w:rPr>
-                              <w:t>segment</w:t>
-                            </w:r>
-                            <w:proofErr w:type="gramEnd"/>
-                          </w:p>
-                          <w:p>
-                            <w:pPr>
-                              <w:pStyle w:val="ListParagraph"/>
-                              <w:numPr>
-                                <w:ilvl w:val="2"/>
-                                <w:numId w:val="6"/>
-                              </w:numPr>
-                              <w:ind w:left="1314" w:right="-170"/>
-                              <w:rPr>
-                                <w:rFonts w:ascii="Consolas" w:hAnsi="Consolas" w:cstheme="minorHAnsi"/>
-                              </w:rPr>
-                            </w:pPr>
-                            <w:r>
-                              <w:rPr>
-                                <w:rFonts w:ascii="Consolas" w:hAnsi="Consolas" w:cstheme="minorHAnsi"/>
-                              </w:rPr>
-                              <w:t xml:space="preserve">check if the segment matches the section of text from current </w:t>
-                            </w:r>
-                            <w:proofErr w:type="gramStart"/>
-                            <w:r>
-                              <w:rPr>
-                                <w:rFonts w:ascii="Consolas" w:hAnsi="Consolas" w:cstheme="minorHAnsi"/>
-                              </w:rPr>
-                              <w:t>letter</w:t>
-                            </w:r>
-                            <w:proofErr w:type="gramEnd"/>
-                          </w:p>
-                          <w:p>
-                            <w:pPr>
-                              <w:pStyle w:val="ListParagraph"/>
-                              <w:numPr>
-                                <w:ilvl w:val="2"/>
-                                <w:numId w:val="6"/>
-                              </w:numPr>
-                              <w:ind w:left="1314" w:right="-170"/>
-                              <w:rPr>
-                                <w:rFonts w:ascii="Consolas" w:hAnsi="Consolas" w:cstheme="minorHAnsi"/>
-                              </w:rPr>
-                            </w:pPr>
-                            <w:r>
-                              <w:rPr>
-                                <w:rFonts w:ascii="Consolas" w:hAnsi="Consolas" w:cstheme="minorHAnsi"/>
-                              </w:rPr>
-                              <w:t>if this section matches extract the conditional rules for match before letter rules</w:t>
-                            </w:r>
-                          </w:p>
-                          <w:p>
-                            <w:pPr>
-                              <w:pStyle w:val="ListParagraph"/>
-                              <w:numPr>
-                                <w:ilvl w:val="2"/>
-                                <w:numId w:val="6"/>
-                              </w:numPr>
-                              <w:ind w:left="1314" w:right="-170"/>
-                              <w:rPr>
-                                <w:rFonts w:ascii="Consolas" w:hAnsi="Consolas" w:cstheme="minorHAnsi"/>
-                              </w:rPr>
-                            </w:pPr>
-                            <w:r>
-                              <w:rPr>
-                                <w:rFonts w:ascii="Consolas" w:hAnsi="Consolas" w:cstheme="minorHAnsi"/>
-                              </w:rPr>
-                              <w:t xml:space="preserve">check that the string preceding the rule set matches the extracted </w:t>
-                            </w:r>
-                            <w:proofErr w:type="gramStart"/>
-                            <w:r>
-                              <w:rPr>
-                                <w:rFonts w:ascii="Consolas" w:hAnsi="Consolas" w:cstheme="minorHAnsi"/>
-                              </w:rPr>
-                              <w:t>rules</w:t>
-                            </w:r>
-                            <w:proofErr w:type="gramEnd"/>
-                          </w:p>
-                          <w:p>
-                            <w:pPr>
-                              <w:pStyle w:val="ListParagraph"/>
-                              <w:numPr>
-                                <w:ilvl w:val="2"/>
-                                <w:numId w:val="6"/>
-                              </w:numPr>
-                              <w:ind w:left="1314" w:right="-170"/>
-                              <w:rPr>
-                                <w:rFonts w:ascii="Consolas" w:hAnsi="Consolas" w:cstheme="minorHAnsi"/>
-                              </w:rPr>
-                            </w:pPr>
-                            <w:r>
-                              <w:rPr>
-                                <w:rFonts w:ascii="Consolas" w:hAnsi="Consolas" w:cstheme="minorHAnsi"/>
-                              </w:rPr>
-                              <w:t xml:space="preserve">extract conditional rules after the matched letter </w:t>
-                            </w:r>
-                            <w:proofErr w:type="gramStart"/>
-                            <w:r>
-                              <w:rPr>
-                                <w:rFonts w:ascii="Consolas" w:hAnsi="Consolas" w:cstheme="minorHAnsi"/>
-                              </w:rPr>
-                              <w:t>set</w:t>
-                            </w:r>
-                            <w:proofErr w:type="gramEnd"/>
-                            <w:r>
-                              <w:rPr>
-                                <w:rFonts w:ascii="Consolas" w:hAnsi="Consolas" w:cstheme="minorHAnsi"/>
-                              </w:rPr>
-                              <w:t xml:space="preserve"> </w:t>
-                            </w:r>
-                          </w:p>
-                          <w:p>
-                            <w:pPr>
-                              <w:pStyle w:val="ListParagraph"/>
-                              <w:numPr>
-                                <w:ilvl w:val="2"/>
-                                <w:numId w:val="6"/>
-                              </w:numPr>
-                              <w:ind w:left="1314" w:right="-170"/>
-                              <w:rPr>
-                                <w:rFonts w:ascii="Consolas" w:hAnsi="Consolas" w:cstheme="minorHAnsi"/>
-                              </w:rPr>
-                            </w:pPr>
-                            <w:r>
-                              <w:rPr>
-                                <w:rFonts w:ascii="Consolas" w:hAnsi="Consolas" w:cstheme="minorHAnsi"/>
-                              </w:rPr>
-                              <w:t xml:space="preserve">check the string after the rule set matches the extracted </w:t>
-                            </w:r>
-                            <w:proofErr w:type="gramStart"/>
-                            <w:r>
-                              <w:rPr>
-                                <w:rFonts w:ascii="Consolas" w:hAnsi="Consolas" w:cstheme="minorHAnsi"/>
-                              </w:rPr>
-                              <w:t>rules</w:t>
-                            </w:r>
-                            <w:proofErr w:type="gramEnd"/>
-                          </w:p>
-                          <w:p>
-                            <w:pPr>
-                              <w:pStyle w:val="ListParagraph"/>
-                              <w:numPr>
-                                <w:ilvl w:val="2"/>
-                                <w:numId w:val="6"/>
-                              </w:numPr>
-                              <w:ind w:left="1314" w:right="-170"/>
-                              <w:rPr>
-                                <w:rFonts w:ascii="Consolas" w:hAnsi="Consolas" w:cstheme="minorHAnsi"/>
-                              </w:rPr>
-                            </w:pPr>
-                            <w:r>
-                              <w:rPr>
-                                <w:rFonts w:ascii="Consolas" w:hAnsi="Consolas" w:cstheme="minorHAnsi"/>
-                              </w:rPr>
-                              <w:t xml:space="preserve">assign Boolean value to </w:t>
-                            </w:r>
-                            <w:proofErr w:type="spellStart"/>
-                            <w:proofErr w:type="gramStart"/>
-                            <w:r>
-                              <w:rPr>
-                                <w:rFonts w:ascii="Consolas" w:hAnsi="Consolas" w:cstheme="minorHAnsi"/>
-                              </w:rPr>
-                              <w:t>matchFound</w:t>
-                            </w:r>
-                            <w:proofErr w:type="spellEnd"/>
-                            <w:proofErr w:type="gramEnd"/>
-                            <w:r>
-                              <w:rPr>
-                                <w:rFonts w:ascii="Consolas" w:hAnsi="Consolas" w:cstheme="minorHAnsi"/>
-                              </w:rPr>
-                              <w:t xml:space="preserve"> </w:t>
-                            </w:r>
-                          </w:p>
-                          <w:p>
-                            <w:pPr>
-                              <w:pStyle w:val="ListParagraph"/>
-                              <w:numPr>
-                                <w:ilvl w:val="2"/>
-                                <w:numId w:val="6"/>
-                              </w:numPr>
-                              <w:ind w:left="1314" w:right="-170"/>
-                              <w:rPr>
-                                <w:rFonts w:ascii="Consolas" w:hAnsi="Consolas" w:cstheme="minorHAnsi"/>
-                              </w:rPr>
-                            </w:pPr>
-                            <w:r>
-                              <w:rPr>
-                                <w:rFonts w:ascii="Consolas" w:hAnsi="Consolas" w:cstheme="minorHAnsi"/>
-                              </w:rPr>
-                              <w:t xml:space="preserve">if match is found push phonemes equivalent from the rule to array of phonemes </w:t>
-                            </w:r>
-                          </w:p>
-                          <w:p>
-                            <w:pPr>
-                              <w:pStyle w:val="ListParagraph"/>
-                              <w:numPr>
-                                <w:ilvl w:val="2"/>
-                                <w:numId w:val="6"/>
-                              </w:numPr>
-                              <w:ind w:left="1314" w:right="-170"/>
-                              <w:rPr>
-                                <w:rFonts w:ascii="Consolas" w:hAnsi="Consolas" w:cstheme="minorHAnsi"/>
-                              </w:rPr>
-                            </w:pPr>
-                            <w:r>
-                              <w:rPr>
-                                <w:rFonts w:ascii="Consolas" w:hAnsi="Consolas" w:cstheme="minorHAnsi"/>
-                              </w:rPr>
-                              <w:t xml:space="preserve">increase rule index value by one and return to start of </w:t>
-                            </w:r>
-                            <w:proofErr w:type="gramStart"/>
-                            <w:r>
-                              <w:rPr>
-                                <w:rFonts w:ascii="Consolas" w:hAnsi="Consolas" w:cstheme="minorHAnsi"/>
-                              </w:rPr>
-                              <w:t>array</w:t>
-                            </w:r>
-                            <w:proofErr w:type="gramEnd"/>
-                          </w:p>
-                          <w:p>
-                            <w:pPr>
-                              <w:pStyle w:val="ListParagraph"/>
-                              <w:numPr>
-                                <w:ilvl w:val="1"/>
-                                <w:numId w:val="6"/>
-                              </w:numPr>
-                              <w:ind w:left="1040" w:right="-170"/>
-                              <w:rPr>
-                                <w:rFonts w:ascii="Consolas" w:hAnsi="Consolas" w:cstheme="minorHAnsi"/>
-                              </w:rPr>
-                            </w:pPr>
-                            <w:r>
-                              <w:rPr>
-                                <w:rFonts w:ascii="Consolas" w:hAnsi="Consolas" w:cstheme="minorHAnsi"/>
-                              </w:rPr>
-                              <w:t>end loop</w:t>
-                            </w:r>
-                          </w:p>
-                          <w:p>
-                            <w:pPr>
-                              <w:pStyle w:val="ListParagraph"/>
-                              <w:numPr>
-                                <w:ilvl w:val="0"/>
-                                <w:numId w:val="6"/>
-                              </w:numPr>
-                              <w:ind w:right="-170"/>
-                              <w:rPr>
-                                <w:rFonts w:ascii="Consolas" w:hAnsi="Consolas" w:cstheme="minorHAnsi"/>
-                              </w:rPr>
-                            </w:pPr>
-                            <w:r>
-                              <w:rPr>
-                                <w:rFonts w:ascii="Consolas" w:hAnsi="Consolas" w:cstheme="minorHAnsi"/>
-                              </w:rPr>
-                              <w:t>end while</w:t>
-                            </w:r>
-                          </w:p>
-                          <w:p/>
-                        </w:txbxContent>
-                      </wps:txbx>
-                      <wps:bodyPr rot="0" vert="horz" wrap="square" lIns="91440" tIns="45720" rIns="91440" bIns="45720" anchor="t" anchorCtr="0">
-                        <a:noAutofit/>
-                      </wps:bodyPr>
-                    </wps:wsp>
-                  </a:graphicData>
-                </a:graphic>
-              </wp:inline>
-            </w:drawing>
-          </mc:Choice>
-          <mc:Fallback>
-            <w:pict>
-              <v:shape w14:anchorId="1E56011B" id="_x0000_s1029" type="#_x0000_t202" style="width:246.75pt;height:476.7pt;visibility:visible;mso-wrap-style:square;mso-left-percent:-10001;mso-top-percent:-10001;mso-position-horizontal:absolute;mso-position-horizontal-relative:char;mso-position-vertical:absolute;mso-position-vertical-relative:line;mso-left-percent:-10001;mso-top-percent:-10001;v-text-anchor:top" o:gfxdata="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" strokecolor="#4472c4 [3204]" strokeweight="2.25pt">
-                <v:textbox>
-                  <w:txbxContent>
-                    <w:p>
-                      <w:pPr>
-                        <w:ind w:left="720" w:right="-170" w:hanging="360"/>
-                        <w:rPr>
-                          <w:rFonts w:ascii="Consolas" w:hAnsi="Consolas"/>
-                        </w:rPr>
-                      </w:pPr>
-                      <w:r>
-                        <w:rPr>
-                          <w:rFonts w:ascii="Consolas" w:hAnsi="Consolas"/>
-                        </w:rPr>
-                        <w:t>Pseudocode for Text-to-</w:t>
-                      </w:r>
-                      <w:proofErr w:type="spellStart"/>
-                      <w:r>
-                        <w:rPr>
-                          <w:rFonts w:ascii="Consolas" w:hAnsi="Consolas"/>
-                        </w:rPr>
-                        <w:t>Phonene</w:t>
-                      </w:r>
-                      <w:proofErr w:type="spellEnd"/>
-                      <w:r>
-                        <w:rPr>
-                          <w:rFonts w:ascii="Consolas" w:hAnsi="Consolas"/>
-                        </w:rPr>
-                        <w:t xml:space="preserve"> </w:t>
-                      </w:r>
-                      <w:r>
-                        <w:rPr>
-                          <w:rFonts w:ascii="Consolas" w:hAnsi="Consolas"/>
-                        </w:rPr>
-                        <w:t>conversion</w:t>
-                      </w:r>
-                    </w:p>
-                    <w:p>
-                      <w:pPr>
-                        <w:pStyle w:val="ListParagraph"/>
-                        <w:numPr>
-                          <w:ilvl w:val="0"/>
-                          <w:numId w:val="6"/>
-                        </w:numPr>
-                        <w:ind w:right="-170"/>
-                        <w:rPr>
-                          <w:rFonts w:ascii="Consolas" w:hAnsi="Consolas" w:cstheme="minorHAnsi"/>
-                        </w:rPr>
-                      </w:pPr>
-                      <w:r>
-                        <w:rPr>
-                          <w:rFonts w:ascii="Consolas" w:hAnsi="Consolas" w:cstheme="minorHAnsi"/>
-                        </w:rPr>
-                        <w:t>while loop for every letter</w:t>
-                      </w:r>
-                    </w:p>
-                    <w:p>
-                      <w:pPr>
-                        <w:pStyle w:val="ListParagraph"/>
-                        <w:numPr>
-                          <w:ilvl w:val="1"/>
-                          <w:numId w:val="6"/>
-                        </w:numPr>
-                        <w:spacing w:after="120"/>
-                        <w:ind w:left="927" w:right="-170"/>
-                        <w:rPr>
-                          <w:rFonts w:ascii="Consolas" w:hAnsi="Consolas" w:cstheme="minorHAnsi"/>
-                        </w:rPr>
-                      </w:pPr>
-                      <w:r>
-                        <w:rPr>
-                          <w:rFonts w:ascii="Consolas" w:hAnsi="Consolas" w:cstheme="minorHAnsi"/>
-                        </w:rPr>
-                        <w:t xml:space="preserve">get index position of rule in </w:t>
-                      </w:r>
-                      <w:proofErr w:type="gramStart"/>
-                      <w:r>
-                        <w:rPr>
-                          <w:rFonts w:ascii="Consolas" w:hAnsi="Consolas" w:cstheme="minorHAnsi"/>
-                        </w:rPr>
-                        <w:t>array</w:t>
-                      </w:r>
-                      <w:proofErr w:type="gramEnd"/>
-                    </w:p>
-                    <w:p>
-                      <w:pPr>
-                        <w:pStyle w:val="ListParagraph"/>
-                        <w:numPr>
-                          <w:ilvl w:val="1"/>
-                          <w:numId w:val="6"/>
-                        </w:numPr>
-                        <w:ind w:left="927" w:right="-170"/>
-                        <w:rPr>
-                          <w:rFonts w:ascii="Consolas" w:hAnsi="Consolas" w:cstheme="minorHAnsi"/>
-                        </w:rPr>
-                      </w:pPr>
-                      <w:r>
-                        <w:rPr>
-                          <w:rFonts w:ascii="Consolas" w:hAnsi="Consolas" w:cstheme="minorHAnsi"/>
-                        </w:rPr>
-                        <w:t xml:space="preserve">loop until match </w:t>
-                      </w:r>
-                      <w:proofErr w:type="gramStart"/>
-                      <w:r>
-                        <w:rPr>
-                          <w:rFonts w:ascii="Consolas" w:hAnsi="Consolas" w:cstheme="minorHAnsi"/>
-                        </w:rPr>
-                        <w:t>found</w:t>
-                      </w:r>
-                      <w:proofErr w:type="gramEnd"/>
-                    </w:p>
-                    <w:p>
-                      <w:pPr>
-                        <w:pStyle w:val="ListParagraph"/>
-                        <w:numPr>
-                          <w:ilvl w:val="2"/>
-                          <w:numId w:val="6"/>
-                        </w:numPr>
-                        <w:ind w:left="1314" w:right="-170"/>
-                        <w:rPr>
-                          <w:rFonts w:ascii="Consolas" w:hAnsi="Consolas" w:cstheme="minorHAnsi"/>
-                        </w:rPr>
-                      </w:pPr>
-                      <w:r>
-                        <w:rPr>
-                          <w:rFonts w:ascii="Consolas" w:hAnsi="Consolas" w:cstheme="minorHAnsi"/>
-                        </w:rPr>
-                        <w:t xml:space="preserve">extract the character matches for rule </w:t>
-                      </w:r>
-                      <w:proofErr w:type="gramStart"/>
-                      <w:r>
-                        <w:rPr>
-                          <w:rFonts w:ascii="Consolas" w:hAnsi="Consolas" w:cstheme="minorHAnsi"/>
-                        </w:rPr>
-                        <w:t>segment</w:t>
-                      </w:r>
-                      <w:proofErr w:type="gramEnd"/>
-                    </w:p>
-                    <w:p>
-                      <w:pPr>
-                        <w:pStyle w:val="ListParagraph"/>
-                        <w:numPr>
-                          <w:ilvl w:val="2"/>
-                          <w:numId w:val="6"/>
-                        </w:numPr>
-                        <w:ind w:left="1314" w:right="-170"/>
-                        <w:rPr>
-                          <w:rFonts w:ascii="Consolas" w:hAnsi="Consolas" w:cstheme="minorHAnsi"/>
-                        </w:rPr>
-                      </w:pPr>
-                      <w:r>
-                        <w:rPr>
-                          <w:rFonts w:ascii="Consolas" w:hAnsi="Consolas" w:cstheme="minorHAnsi"/>
-                        </w:rPr>
-                        <w:t xml:space="preserve">check if the segment matches the section of text from current </w:t>
-                      </w:r>
-                      <w:proofErr w:type="gramStart"/>
-                      <w:r>
-                        <w:rPr>
-                          <w:rFonts w:ascii="Consolas" w:hAnsi="Consolas" w:cstheme="minorHAnsi"/>
-                        </w:rPr>
-                        <w:t>letter</w:t>
-                      </w:r>
-                      <w:proofErr w:type="gramEnd"/>
-                    </w:p>
-                    <w:p>
-                      <w:pPr>
-                        <w:pStyle w:val="ListParagraph"/>
-                        <w:numPr>
-                          <w:ilvl w:val="2"/>
-                          <w:numId w:val="6"/>
-                        </w:numPr>
-                        <w:ind w:left="1314" w:right="-170"/>
-                        <w:rPr>
-                          <w:rFonts w:ascii="Consolas" w:hAnsi="Consolas" w:cstheme="minorHAnsi"/>
-                        </w:rPr>
-                      </w:pPr>
-                      <w:r>
-                        <w:rPr>
-                          <w:rFonts w:ascii="Consolas" w:hAnsi="Consolas" w:cstheme="minorHAnsi"/>
-                        </w:rPr>
-                        <w:t>if this section matches extract the conditional rules for match before letter rules</w:t>
-                      </w:r>
-                    </w:p>
-                    <w:p>
-                      <w:pPr>
-                        <w:pStyle w:val="ListParagraph"/>
-                        <w:numPr>
-                          <w:ilvl w:val="2"/>
-                          <w:numId w:val="6"/>
-                        </w:numPr>
-                        <w:ind w:left="1314" w:right="-170"/>
-                        <w:rPr>
-                          <w:rFonts w:ascii="Consolas" w:hAnsi="Consolas" w:cstheme="minorHAnsi"/>
-                        </w:rPr>
-                      </w:pPr>
-                      <w:r>
-                        <w:rPr>
-                          <w:rFonts w:ascii="Consolas" w:hAnsi="Consolas" w:cstheme="minorHAnsi"/>
-                        </w:rPr>
-                        <w:t xml:space="preserve">check that the string preceding the rule set matches the extracted </w:t>
-                      </w:r>
-                      <w:proofErr w:type="gramStart"/>
-                      <w:r>
-                        <w:rPr>
-                          <w:rFonts w:ascii="Consolas" w:hAnsi="Consolas" w:cstheme="minorHAnsi"/>
-                        </w:rPr>
-                        <w:t>rules</w:t>
-                      </w:r>
-                      <w:proofErr w:type="gramEnd"/>
-                    </w:p>
-                    <w:p>
-                      <w:pPr>
-                        <w:pStyle w:val="ListParagraph"/>
-                        <w:numPr>
-                          <w:ilvl w:val="2"/>
-                          <w:numId w:val="6"/>
-                        </w:numPr>
-                        <w:ind w:left="1314" w:right="-170"/>
-                        <w:rPr>
-                          <w:rFonts w:ascii="Consolas" w:hAnsi="Consolas" w:cstheme="minorHAnsi"/>
-                        </w:rPr>
-                      </w:pPr>
-                      <w:r>
-                        <w:rPr>
-                          <w:rFonts w:ascii="Consolas" w:hAnsi="Consolas" w:cstheme="minorHAnsi"/>
-                        </w:rPr>
-                        <w:t xml:space="preserve">extract conditional rules after the matched letter </w:t>
-                      </w:r>
-                      <w:proofErr w:type="gramStart"/>
-                      <w:r>
-                        <w:rPr>
-                          <w:rFonts w:ascii="Consolas" w:hAnsi="Consolas" w:cstheme="minorHAnsi"/>
-                        </w:rPr>
-                        <w:t>set</w:t>
-                      </w:r>
-                      <w:proofErr w:type="gramEnd"/>
-                      <w:r>
-                        <w:rPr>
-                          <w:rFonts w:ascii="Consolas" w:hAnsi="Consolas" w:cstheme="minorHAnsi"/>
-                        </w:rPr>
-                        <w:t xml:space="preserve"> </w:t>
-                      </w:r>
-                    </w:p>
-                    <w:p>
-                      <w:pPr>
-                        <w:pStyle w:val="ListParagraph"/>
-                        <w:numPr>
-                          <w:ilvl w:val="2"/>
-                          <w:numId w:val="6"/>
-                        </w:numPr>
-                        <w:ind w:left="1314" w:right="-170"/>
-                        <w:rPr>
-                          <w:rFonts w:ascii="Consolas" w:hAnsi="Consolas" w:cstheme="minorHAnsi"/>
-                        </w:rPr>
-                      </w:pPr>
-                      <w:r>
-                        <w:rPr>
-                          <w:rFonts w:ascii="Consolas" w:hAnsi="Consolas" w:cstheme="minorHAnsi"/>
-                        </w:rPr>
-                        <w:t xml:space="preserve">check the string after the rule set matches the extracted </w:t>
-                      </w:r>
-                      <w:proofErr w:type="gramStart"/>
-                      <w:r>
-                        <w:rPr>
-                          <w:rFonts w:ascii="Consolas" w:hAnsi="Consolas" w:cstheme="minorHAnsi"/>
-                        </w:rPr>
-                        <w:t>rules</w:t>
-                      </w:r>
-                      <w:proofErr w:type="gramEnd"/>
-                    </w:p>
-                    <w:p>
-                      <w:pPr>
-                        <w:pStyle w:val="ListParagraph"/>
-                        <w:numPr>
-                          <w:ilvl w:val="2"/>
-                          <w:numId w:val="6"/>
-                        </w:numPr>
-                        <w:ind w:left="1314" w:right="-170"/>
-                        <w:rPr>
-                          <w:rFonts w:ascii="Consolas" w:hAnsi="Consolas" w:cstheme="minorHAnsi"/>
-                        </w:rPr>
-                      </w:pPr>
-                      <w:r>
-                        <w:rPr>
-                          <w:rFonts w:ascii="Consolas" w:hAnsi="Consolas" w:cstheme="minorHAnsi"/>
-                        </w:rPr>
-                        <w:t xml:space="preserve">assign Boolean value to </w:t>
-                      </w:r>
-                      <w:proofErr w:type="spellStart"/>
-                      <w:proofErr w:type="gramStart"/>
-                      <w:r>
-                        <w:rPr>
-                          <w:rFonts w:ascii="Consolas" w:hAnsi="Consolas" w:cstheme="minorHAnsi"/>
-                        </w:rPr>
-                        <w:t>matchFound</w:t>
-                      </w:r>
-                      <w:proofErr w:type="spellEnd"/>
-                      <w:proofErr w:type="gramEnd"/>
-                      <w:r>
-                        <w:rPr>
-                          <w:rFonts w:ascii="Consolas" w:hAnsi="Consolas" w:cstheme="minorHAnsi"/>
-                        </w:rPr>
-                        <w:t xml:space="preserve"> </w:t>
-                      </w:r>
-                    </w:p>
-                    <w:p>
-                      <w:pPr>
-                        <w:pStyle w:val="ListParagraph"/>
-                        <w:numPr>
-                          <w:ilvl w:val="2"/>
-                          <w:numId w:val="6"/>
-                        </w:numPr>
-                        <w:ind w:left="1314" w:right="-170"/>
-                        <w:rPr>
-                          <w:rFonts w:ascii="Consolas" w:hAnsi="Consolas" w:cstheme="minorHAnsi"/>
-                        </w:rPr>
-                      </w:pPr>
-                      <w:r>
-                        <w:rPr>
-                          <w:rFonts w:ascii="Consolas" w:hAnsi="Consolas" w:cstheme="minorHAnsi"/>
-                        </w:rPr>
-                        <w:t xml:space="preserve">if match is found push phonemes equivalent from the rule to array of phonemes </w:t>
-                      </w:r>
-                    </w:p>
-                    <w:p>
-                      <w:pPr>
-                        <w:pStyle w:val="ListParagraph"/>
-                        <w:numPr>
-                          <w:ilvl w:val="2"/>
-                          <w:numId w:val="6"/>
-                        </w:numPr>
-                        <w:ind w:left="1314" w:right="-170"/>
-                        <w:rPr>
-                          <w:rFonts w:ascii="Consolas" w:hAnsi="Consolas" w:cstheme="minorHAnsi"/>
-                        </w:rPr>
-                      </w:pPr>
-                      <w:r>
-                        <w:rPr>
-                          <w:rFonts w:ascii="Consolas" w:hAnsi="Consolas" w:cstheme="minorHAnsi"/>
-                        </w:rPr>
-                        <w:t xml:space="preserve">increase rule index value by one and return to start of </w:t>
-                      </w:r>
-                      <w:proofErr w:type="gramStart"/>
-                      <w:r>
-                        <w:rPr>
-                          <w:rFonts w:ascii="Consolas" w:hAnsi="Consolas" w:cstheme="minorHAnsi"/>
-                        </w:rPr>
-                        <w:t>array</w:t>
-                      </w:r>
-                      <w:proofErr w:type="gramEnd"/>
-                    </w:p>
-                    <w:p>
-                      <w:pPr>
-                        <w:pStyle w:val="ListParagraph"/>
-                        <w:numPr>
-                          <w:ilvl w:val="1"/>
-                          <w:numId w:val="6"/>
-                        </w:numPr>
-                        <w:ind w:left="1040" w:right="-170"/>
-                        <w:rPr>
-                          <w:rFonts w:ascii="Consolas" w:hAnsi="Consolas" w:cstheme="minorHAnsi"/>
-                        </w:rPr>
-                      </w:pPr>
-                      <w:r>
-                        <w:rPr>
-                          <w:rFonts w:ascii="Consolas" w:hAnsi="Consolas" w:cstheme="minorHAnsi"/>
-                        </w:rPr>
-                        <w:t>end loop</w:t>
-                      </w:r>
-                    </w:p>
-                    <w:p>
-                      <w:pPr>
-                        <w:pStyle w:val="ListParagraph"/>
-                        <w:numPr>
-                          <w:ilvl w:val="0"/>
-                          <w:numId w:val="6"/>
-                        </w:numPr>
-                        <w:ind w:right="-170"/>
-                        <w:rPr>
-                          <w:rFonts w:ascii="Consolas" w:hAnsi="Consolas" w:cstheme="minorHAnsi"/>
-                        </w:rPr>
-                      </w:pPr>
-                      <w:r>
-                        <w:rPr>
-                          <w:rFonts w:ascii="Consolas" w:hAnsi="Consolas" w:cstheme="minorHAnsi"/>
-                        </w:rPr>
-                        <w:t>end while</w:t>
-                      </w:r>
-                    </w:p>
-                    <w:p/>
-                  </w:txbxContent>
-                </v:textbox>
-                <w10:anchorlock/>
-              </v:shape>
-            </w:pict>
-          </mc:Fallback>
-        </mc:AlternateContent>
-      </w:r>
-    </w:p>
-    <w:p>
-      <w:pPr>
-        <w:ind w:right="-283"/>
-        <w:rPr>
-          <w:rFonts w:ascii="Times New Roman" w:hAnsi="Times New Roman" w:cs="Times New Roman"/>
-          <w:b/>
-          <w:bCs/>
-        </w:rPr>
-      </w:pPr>
-      <w:r>
-        <w:rPr>
-          <w:rFonts w:ascii="Times New Roman" w:hAnsi="Times New Roman" w:cs="Times New Roman"/>
-          <w:b/>
-          <w:bCs/>
-        </w:rPr>
-        <w:t>Phoneme</w:t>
-      </w:r>
-      <w:r>
-        <w:rPr>
-          <w:rFonts w:ascii="Times New Roman" w:hAnsi="Times New Roman" w:cs="Times New Roman"/>
-          <w:b/>
-          <w:bCs/>
-        </w:rPr>
-        <w:t>-</w:t>
-      </w:r>
-      <w:r>
-        <w:rPr>
-          <w:rFonts w:ascii="Times New Roman" w:hAnsi="Times New Roman" w:cs="Times New Roman"/>
-          <w:b/>
-          <w:bCs/>
-        </w:rPr>
-        <w:t>to</w:t>
-      </w:r>
-      <w:r>
-        <w:rPr>
-          <w:rFonts w:ascii="Times New Roman" w:hAnsi="Times New Roman" w:cs="Times New Roman"/>
-          <w:b/>
-          <w:bCs/>
-        </w:rPr>
-        <w:t>-</w:t>
-      </w:r>
-      <w:r>
-        <w:rPr>
-          <w:rFonts w:ascii="Times New Roman" w:hAnsi="Times New Roman" w:cs="Times New Roman"/>
-          <w:b/>
-          <w:bCs/>
-        </w:rPr>
-        <w:t>Sound Frame Conver</w:t>
-      </w:r>
-      <w:r>
-        <w:rPr>
-          <w:rFonts w:ascii="Times New Roman" w:hAnsi="Times New Roman" w:cs="Times New Roman"/>
-          <w:b/>
-          <w:bCs/>
-        </w:rPr>
-        <w:t>s</w:t>
-      </w:r>
-      <w:r>
-        <w:rPr>
-          <w:rFonts w:ascii="Times New Roman" w:hAnsi="Times New Roman" w:cs="Times New Roman"/>
-          <w:b/>
-          <w:bCs/>
-        </w:rPr>
-        <w:t>ion</w:t>
-      </w:r>
-    </w:p>
-    <w:p>
-      <w:pPr>
-        <w:ind w:right="-283"/>
-        <w:rPr>
-          <w:rFonts w:ascii="Times New Roman" w:hAnsi="Times New Roman" w:cs="Times New Roman"/>
-        </w:rPr>
-      </w:pPr>
-      <w:r>
-        <w:rPr>
-          <w:rFonts w:ascii="Times New Roman" w:hAnsi="Times New Roman" w:cs="Times New Roman"/>
-        </w:rPr>
-        <w:t xml:space="preserve">This function will convert the phonemes into their sound frame equivalents. </w:t>
-      </w:r>
-      <w:r>
-        <w:rPr>
-          <w:rFonts w:ascii="Times New Roman" w:hAnsi="Times New Roman" w:cs="Times New Roman"/>
-        </w:rPr>
-        <w:t xml:space="preserve">The function will loop through the array of phonemes </w:t>
-      </w:r>
-      <w:r>
-        <w:rPr>
-          <w:rFonts w:ascii="Times New Roman" w:hAnsi="Times New Roman" w:cs="Times New Roman"/>
-        </w:rPr>
-        <w:t>and then convert the</w:t>
-      </w:r>
-      <w:r>
-        <w:rPr>
-          <w:rFonts w:ascii="Times New Roman" w:hAnsi="Times New Roman" w:cs="Times New Roman"/>
-        </w:rPr>
-        <w:t>m,</w:t>
-      </w:r>
-      <w:r>
-        <w:rPr>
-          <w:rFonts w:ascii="Times New Roman" w:hAnsi="Times New Roman" w:cs="Times New Roman"/>
-        </w:rPr>
-        <w:t xml:space="preserve"> us</w:t>
-      </w:r>
-      <w:r>
-        <w:rPr>
-          <w:rFonts w:ascii="Times New Roman" w:hAnsi="Times New Roman" w:cs="Times New Roman"/>
-        </w:rPr>
-        <w:t>ing</w:t>
-      </w:r>
-      <w:r>
-        <w:rPr>
-          <w:rFonts w:ascii="Times New Roman" w:hAnsi="Times New Roman" w:cs="Times New Roman"/>
-        </w:rPr>
-        <w:t xml:space="preserve"> a map of the phoneme symbol</w:t>
-      </w:r>
-      <w:r>
-        <w:rPr>
-          <w:rFonts w:ascii="Times New Roman" w:hAnsi="Times New Roman" w:cs="Times New Roman"/>
-        </w:rPr>
-        <w:t>,</w:t>
-      </w:r>
-      <w:r>
-        <w:rPr>
-          <w:rFonts w:ascii="Times New Roman" w:hAnsi="Times New Roman" w:cs="Times New Roman"/>
-        </w:rPr>
-        <w:t xml:space="preserve"> to an index representing the sound frame for that </w:t>
-      </w:r>
-      <w:r>
-        <w:rPr>
-          <w:rFonts w:ascii="Times New Roman" w:hAnsi="Times New Roman" w:cs="Times New Roman"/>
-        </w:rPr>
-        <w:t>phoneme.</w:t>
-      </w:r>
-      <w:r>
-        <w:rPr>
-          <w:rFonts w:ascii="Times New Roman" w:hAnsi="Times New Roman" w:cs="Times New Roman"/>
-          <w:noProof/>
-        </w:rPr>
-        <w:t xml:space="preserve"> </w:t>
-      </w:r>
-      <w:r>
-        <w:rPr>
-          <w:rFonts w:ascii="Times New Roman" w:hAnsi="Times New Roman" w:cs="Times New Roman"/>
-          <w:noProof/>
-        </w:rPr>
-        <mc:AlternateContent>
-          <mc:Choice Requires="wps">
-            <w:drawing>
-              <wp:inline distT="0" distB="0" distL="0" distR="0" wp14:anchorId="71F2D17B" wp14:editId="51743DB5">
-                <wp:extent cx="2871470" cy="3593922"/>
-                <wp:effectExtent l="19050" t="19050" r="24130" b="26035"/>
+              <wp:inline distT="0" distB="0" distL="0" distR="0" wp14:anchorId="71F2D17B" wp14:editId="6FA366A8">
+                <wp:extent cx="2871470" cy="3994810"/>
+                <wp:effectExtent l="19050" t="19050" r="24130" b="24765"/>
                 <wp:docPr id="11" name="Text Box 2"/>
                 <wp:cNvGraphicFramePr>
                   <a:graphicFrameLocks xmlns:a="http://schemas.openxmlformats.org/drawingml/2006/main"/>
@@ -6023,7 +5200,7 @@
                       <wps:spPr bwMode="auto">
                         <a:xfrm>
                           <a:off x="0" y="0"/>
-                          <a:ext cx="2871470" cy="3593922"/>
+                          <a:ext cx="2871470" cy="3994810"/>
                         </a:xfrm>
                         <a:prstGeom prst="rect">
                           <a:avLst/>
@@ -6356,7 +5533,7 @@
           </mc:Choice>
           <mc:Fallback>
             <w:pict>
-              <v:shape w14:anchorId="71F2D17B" id="_x0000_s1030" type="#_x0000_t202" style="width:226.1pt;height:283pt;visibility:visible;mso-wrap-style:square;mso-left-percent:-10001;mso-top-percent:-10001;mso-position-horizontal:absolute;mso-position-horizontal-relative:char;mso-position-vertical:absolute;mso-position-vertical-relative:line;mso-left-percent:-10001;mso-top-percent:-10001;v-text-anchor:top" o:gfxdata="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" strokecolor="#4472c4 [3204]" strokeweight="2.25pt">
+              <v:shape w14:anchorId="71F2D17B" id="_x0000_s1029" type="#_x0000_t202" style="width:226.1pt;height:314.55pt;visibility:visible;mso-wrap-style:square;mso-left-percent:-10001;mso-top-percent:-10001;mso-position-horizontal:absolute;mso-position-horizontal-relative:char;mso-position-vertical:absolute;mso-position-vertical-relative:line;mso-left-percent:-10001;mso-top-percent:-10001;v-text-anchor:top" o:gfxdata="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" strokecolor="#4472c4 [3204]" strokeweight="2.25pt">
                 <v:textbox>
                   <w:txbxContent>
                     <w:p>
@@ -6674,18 +5851,861 @@
         <w:ind w:right="-283"/>
         <w:rPr>
           <w:rFonts w:ascii="Times New Roman" w:hAnsi="Times New Roman" w:cs="Times New Roman"/>
-        </w:rPr>
-      </w:pPr>
-    </w:p>
-    <w:p>
-      <w:pPr>
-        <w:ind w:right="-283"/>
-        <w:rPr>
-          <w:rFonts w:ascii="Times New Roman" w:hAnsi="Times New Roman" w:cs="Times New Roman"/>
           <w:b/>
           <w:bCs/>
         </w:rPr>
       </w:pPr>
+      <w:r>
+        <w:rPr>
+          <w:rFonts w:ascii="Times New Roman" w:hAnsi="Times New Roman" w:cs="Times New Roman"/>
+          <w:noProof/>
+        </w:rPr>
+        <mc:AlternateContent>
+          <mc:Choice Requires="wps">
+            <w:drawing>
+              <wp:anchor distT="0" distB="0" distL="114300" distR="114300" simplePos="0" relativeHeight="251668480" behindDoc="0" locked="0" layoutInCell="1" allowOverlap="1" wp14:anchorId="1E56011B" wp14:editId="22E0580C">
+                <wp:simplePos x="0" y="0"/>
+                <wp:positionH relativeFrom="column">
+                  <wp:posOffset>-206581</wp:posOffset>
+                </wp:positionH>
+                <wp:positionV relativeFrom="paragraph">
+                  <wp:posOffset>-5896940</wp:posOffset>
+                </wp:positionV>
+                <wp:extent cx="2914650" cy="6571615"/>
+                <wp:effectExtent l="19050" t="19050" r="19050" b="19685"/>
+                <wp:wrapSquare wrapText="bothSides"/>
+                <wp:docPr id="9" name="Text Box 2"/>
+                <wp:cNvGraphicFramePr>
+                  <a:graphicFrameLocks xmlns:a="http://schemas.openxmlformats.org/drawingml/2006/main"/>
+                </wp:cNvGraphicFramePr>
+                <a:graphic xmlns:a="http://schemas.openxmlformats.org/drawingml/2006/main">
+                  <a:graphicData uri="http://schemas.microsoft.com/office/word/2010/wordprocessingShape">
+                    <wps:wsp>
+                      <wps:cNvSpPr txBox="1">
+                        <a:spLocks noChangeArrowheads="1"/>
+                      </wps:cNvSpPr>
+                      <wps:spPr bwMode="auto">
+                        <a:xfrm>
+                          <a:off x="0" y="0"/>
+                          <a:ext cx="2914650" cy="6571615"/>
+                        </a:xfrm>
+                        <a:prstGeom prst="rect">
+                          <a:avLst/>
+                        </a:prstGeom>
+                        <a:solidFill>
+                          <a:srgbClr val="FFFFFF"/>
+                        </a:solidFill>
+                        <a:ln w="28575">
+                          <a:solidFill>
+                            <a:schemeClr val="accent1"/>
+                          </a:solidFill>
+                          <a:miter lim="800000"/>
+                          <a:headEnd/>
+                          <a:tailEnd/>
+                        </a:ln>
+                      </wps:spPr>
+                      <wps:txbx>
+                        <w:txbxContent>
+                          <w:p>
+                            <w:pPr>
+                              <w:ind w:right="-170"/>
+                              <w:rPr>
+                                <w:rFonts w:ascii="Consolas" w:hAnsi="Consolas"/>
+                              </w:rPr>
+                            </w:pPr>
+                            <w:r>
+                              <w:rPr>
+                                <w:rFonts w:ascii="Consolas" w:hAnsi="Consolas"/>
+                              </w:rPr>
+                              <w:t>Pseudocode for Text-to-</w:t>
+                            </w:r>
+                            <w:proofErr w:type="spellStart"/>
+                            <w:r>
+                              <w:rPr>
+                                <w:rFonts w:ascii="Consolas" w:hAnsi="Consolas"/>
+                              </w:rPr>
+                              <w:t>Phonene</w:t>
+                            </w:r>
+                            <w:proofErr w:type="spellEnd"/>
+                            <w:r>
+                              <w:rPr>
+                                <w:rFonts w:ascii="Consolas" w:hAnsi="Consolas"/>
+                              </w:rPr>
+                              <w:t xml:space="preserve"> </w:t>
+                            </w:r>
+                            <w:r>
+                              <w:rPr>
+                                <w:rFonts w:ascii="Consolas" w:hAnsi="Consolas"/>
+                              </w:rPr>
+                              <w:t>conversion</w:t>
+                            </w:r>
+                          </w:p>
+                          <w:p>
+                            <w:pPr>
+                              <w:pStyle w:val="ListParagraph"/>
+                              <w:numPr>
+                                <w:ilvl w:val="0"/>
+                                <w:numId w:val="6"/>
+                              </w:numPr>
+                              <w:ind w:left="360" w:right="-170"/>
+                              <w:rPr>
+                                <w:rFonts w:ascii="Consolas" w:hAnsi="Consolas" w:cstheme="minorHAnsi"/>
+                              </w:rPr>
+                            </w:pPr>
+                            <w:r>
+                              <w:rPr>
+                                <w:rFonts w:ascii="Consolas" w:hAnsi="Consolas" w:cstheme="minorHAnsi"/>
+                              </w:rPr>
+                              <w:t>while loop for every letter</w:t>
+                            </w:r>
+                          </w:p>
+                          <w:p>
+                            <w:pPr>
+                              <w:pStyle w:val="ListParagraph"/>
+                              <w:numPr>
+                                <w:ilvl w:val="1"/>
+                                <w:numId w:val="6"/>
+                              </w:numPr>
+                              <w:spacing w:after="120"/>
+                              <w:ind w:left="814" w:right="-170"/>
+                              <w:rPr>
+                                <w:rFonts w:ascii="Consolas" w:hAnsi="Consolas" w:cstheme="minorHAnsi"/>
+                              </w:rPr>
+                            </w:pPr>
+                            <w:r>
+                              <w:rPr>
+                                <w:rFonts w:ascii="Consolas" w:hAnsi="Consolas" w:cstheme="minorHAnsi"/>
+                              </w:rPr>
+                              <w:t xml:space="preserve">get index position of rule in </w:t>
+                            </w:r>
+                            <w:proofErr w:type="gramStart"/>
+                            <w:r>
+                              <w:rPr>
+                                <w:rFonts w:ascii="Consolas" w:hAnsi="Consolas" w:cstheme="minorHAnsi"/>
+                              </w:rPr>
+                              <w:t>array</w:t>
+                            </w:r>
+                            <w:proofErr w:type="gramEnd"/>
+                          </w:p>
+                          <w:p>
+                            <w:pPr>
+                              <w:pStyle w:val="ListParagraph"/>
+                              <w:numPr>
+                                <w:ilvl w:val="1"/>
+                                <w:numId w:val="6"/>
+                              </w:numPr>
+                              <w:ind w:left="814" w:right="-170"/>
+                              <w:rPr>
+                                <w:rFonts w:ascii="Consolas" w:hAnsi="Consolas" w:cstheme="minorHAnsi"/>
+                              </w:rPr>
+                            </w:pPr>
+                            <w:r>
+                              <w:rPr>
+                                <w:rFonts w:ascii="Consolas" w:hAnsi="Consolas" w:cstheme="minorHAnsi"/>
+                              </w:rPr>
+                              <w:t xml:space="preserve">loop until match </w:t>
+                            </w:r>
+                            <w:proofErr w:type="gramStart"/>
+                            <w:r>
+                              <w:rPr>
+                                <w:rFonts w:ascii="Consolas" w:hAnsi="Consolas" w:cstheme="minorHAnsi"/>
+                              </w:rPr>
+                              <w:t>found</w:t>
+                            </w:r>
+                            <w:proofErr w:type="gramEnd"/>
+                          </w:p>
+                          <w:p>
+                            <w:pPr>
+                              <w:pStyle w:val="ListParagraph"/>
+                              <w:numPr>
+                                <w:ilvl w:val="2"/>
+                                <w:numId w:val="6"/>
+                              </w:numPr>
+                              <w:ind w:left="1314" w:right="-170"/>
+                              <w:rPr>
+                                <w:rFonts w:ascii="Consolas" w:hAnsi="Consolas" w:cstheme="minorHAnsi"/>
+                              </w:rPr>
+                            </w:pPr>
+                            <w:r>
+                              <w:rPr>
+                                <w:rFonts w:ascii="Consolas" w:hAnsi="Consolas" w:cstheme="minorHAnsi"/>
+                              </w:rPr>
+                              <w:t xml:space="preserve">extract the character matches for rule </w:t>
+                            </w:r>
+                            <w:proofErr w:type="gramStart"/>
+                            <w:r>
+                              <w:rPr>
+                                <w:rFonts w:ascii="Consolas" w:hAnsi="Consolas" w:cstheme="minorHAnsi"/>
+                              </w:rPr>
+                              <w:t>segment</w:t>
+                            </w:r>
+                            <w:proofErr w:type="gramEnd"/>
+                          </w:p>
+                          <w:p>
+                            <w:pPr>
+                              <w:pStyle w:val="ListParagraph"/>
+                              <w:numPr>
+                                <w:ilvl w:val="2"/>
+                                <w:numId w:val="6"/>
+                              </w:numPr>
+                              <w:ind w:left="1314" w:right="-170"/>
+                              <w:rPr>
+                                <w:rFonts w:ascii="Consolas" w:hAnsi="Consolas" w:cstheme="minorHAnsi"/>
+                              </w:rPr>
+                            </w:pPr>
+                            <w:r>
+                              <w:rPr>
+                                <w:rFonts w:ascii="Consolas" w:hAnsi="Consolas" w:cstheme="minorHAnsi"/>
+                              </w:rPr>
+                              <w:t xml:space="preserve">check if the segment matches the section of text from current </w:t>
+                            </w:r>
+                            <w:proofErr w:type="gramStart"/>
+                            <w:r>
+                              <w:rPr>
+                                <w:rFonts w:ascii="Consolas" w:hAnsi="Consolas" w:cstheme="minorHAnsi"/>
+                              </w:rPr>
+                              <w:t>letter</w:t>
+                            </w:r>
+                            <w:proofErr w:type="gramEnd"/>
+                          </w:p>
+                          <w:p>
+                            <w:pPr>
+                              <w:pStyle w:val="ListParagraph"/>
+                              <w:numPr>
+                                <w:ilvl w:val="2"/>
+                                <w:numId w:val="6"/>
+                              </w:numPr>
+                              <w:ind w:left="1314" w:right="-170"/>
+                              <w:rPr>
+                                <w:rFonts w:ascii="Consolas" w:hAnsi="Consolas" w:cstheme="minorHAnsi"/>
+                              </w:rPr>
+                            </w:pPr>
+                            <w:r>
+                              <w:rPr>
+                                <w:rFonts w:ascii="Consolas" w:hAnsi="Consolas" w:cstheme="minorHAnsi"/>
+                              </w:rPr>
+                              <w:t>if this section matches extract the conditional rules for match before letter rules</w:t>
+                            </w:r>
+                          </w:p>
+                          <w:p>
+                            <w:pPr>
+                              <w:pStyle w:val="ListParagraph"/>
+                              <w:numPr>
+                                <w:ilvl w:val="2"/>
+                                <w:numId w:val="6"/>
+                              </w:numPr>
+                              <w:ind w:left="1314" w:right="-170"/>
+                              <w:rPr>
+                                <w:rFonts w:ascii="Consolas" w:hAnsi="Consolas" w:cstheme="minorHAnsi"/>
+                              </w:rPr>
+                            </w:pPr>
+                            <w:r>
+                              <w:rPr>
+                                <w:rFonts w:ascii="Consolas" w:hAnsi="Consolas" w:cstheme="minorHAnsi"/>
+                              </w:rPr>
+                              <w:t xml:space="preserve">check that the string preceding the rule set matches the extracted </w:t>
+                            </w:r>
+                            <w:proofErr w:type="gramStart"/>
+                            <w:r>
+                              <w:rPr>
+                                <w:rFonts w:ascii="Consolas" w:hAnsi="Consolas" w:cstheme="minorHAnsi"/>
+                              </w:rPr>
+                              <w:t>rules</w:t>
+                            </w:r>
+                            <w:proofErr w:type="gramEnd"/>
+                          </w:p>
+                          <w:p>
+                            <w:pPr>
+                              <w:pStyle w:val="ListParagraph"/>
+                              <w:numPr>
+                                <w:ilvl w:val="2"/>
+                                <w:numId w:val="6"/>
+                              </w:numPr>
+                              <w:ind w:left="1314" w:right="-170"/>
+                              <w:rPr>
+                                <w:rFonts w:ascii="Consolas" w:hAnsi="Consolas" w:cstheme="minorHAnsi"/>
+                              </w:rPr>
+                            </w:pPr>
+                            <w:r>
+                              <w:rPr>
+                                <w:rFonts w:ascii="Consolas" w:hAnsi="Consolas" w:cstheme="minorHAnsi"/>
+                              </w:rPr>
+                              <w:t xml:space="preserve">extract conditional rules after the matched letter </w:t>
+                            </w:r>
+                            <w:proofErr w:type="gramStart"/>
+                            <w:r>
+                              <w:rPr>
+                                <w:rFonts w:ascii="Consolas" w:hAnsi="Consolas" w:cstheme="minorHAnsi"/>
+                              </w:rPr>
+                              <w:t>set</w:t>
+                            </w:r>
+                            <w:proofErr w:type="gramEnd"/>
+                            <w:r>
+                              <w:rPr>
+                                <w:rFonts w:ascii="Consolas" w:hAnsi="Consolas" w:cstheme="minorHAnsi"/>
+                              </w:rPr>
+                              <w:t xml:space="preserve"> </w:t>
+                            </w:r>
+                          </w:p>
+                          <w:p>
+                            <w:pPr>
+                              <w:pStyle w:val="ListParagraph"/>
+                              <w:numPr>
+                                <w:ilvl w:val="2"/>
+                                <w:numId w:val="6"/>
+                              </w:numPr>
+                              <w:ind w:left="1314" w:right="-170"/>
+                              <w:rPr>
+                                <w:rFonts w:ascii="Consolas" w:hAnsi="Consolas" w:cstheme="minorHAnsi"/>
+                              </w:rPr>
+                            </w:pPr>
+                            <w:r>
+                              <w:rPr>
+                                <w:rFonts w:ascii="Consolas" w:hAnsi="Consolas" w:cstheme="minorHAnsi"/>
+                              </w:rPr>
+                              <w:t xml:space="preserve">check the string after the rule set matches the extracted </w:t>
+                            </w:r>
+                            <w:proofErr w:type="gramStart"/>
+                            <w:r>
+                              <w:rPr>
+                                <w:rFonts w:ascii="Consolas" w:hAnsi="Consolas" w:cstheme="minorHAnsi"/>
+                              </w:rPr>
+                              <w:t>rules</w:t>
+                            </w:r>
+                            <w:proofErr w:type="gramEnd"/>
+                          </w:p>
+                          <w:p>
+                            <w:pPr>
+                              <w:pStyle w:val="ListParagraph"/>
+                              <w:numPr>
+                                <w:ilvl w:val="2"/>
+                                <w:numId w:val="6"/>
+                              </w:numPr>
+                              <w:ind w:left="1314" w:right="-170"/>
+                              <w:rPr>
+                                <w:rFonts w:ascii="Consolas" w:hAnsi="Consolas" w:cstheme="minorHAnsi"/>
+                              </w:rPr>
+                            </w:pPr>
+                            <w:r>
+                              <w:rPr>
+                                <w:rFonts w:ascii="Consolas" w:hAnsi="Consolas" w:cstheme="minorHAnsi"/>
+                              </w:rPr>
+                              <w:t xml:space="preserve">assign Boolean value to </w:t>
+                            </w:r>
+                            <w:proofErr w:type="spellStart"/>
+                            <w:proofErr w:type="gramStart"/>
+                            <w:r>
+                              <w:rPr>
+                                <w:rFonts w:ascii="Consolas" w:hAnsi="Consolas" w:cstheme="minorHAnsi"/>
+                              </w:rPr>
+                              <w:t>matchFound</w:t>
+                            </w:r>
+                            <w:proofErr w:type="spellEnd"/>
+                            <w:proofErr w:type="gramEnd"/>
+                            <w:r>
+                              <w:rPr>
+                                <w:rFonts w:ascii="Consolas" w:hAnsi="Consolas" w:cstheme="minorHAnsi"/>
+                              </w:rPr>
+                              <w:t xml:space="preserve"> </w:t>
+                            </w:r>
+                          </w:p>
+                          <w:p>
+                            <w:pPr>
+                              <w:pStyle w:val="ListParagraph"/>
+                              <w:numPr>
+                                <w:ilvl w:val="2"/>
+                                <w:numId w:val="6"/>
+                              </w:numPr>
+                              <w:ind w:left="1314" w:right="-170"/>
+                              <w:rPr>
+                                <w:rFonts w:ascii="Consolas" w:hAnsi="Consolas" w:cstheme="minorHAnsi"/>
+                              </w:rPr>
+                            </w:pPr>
+                            <w:r>
+                              <w:rPr>
+                                <w:rFonts w:ascii="Consolas" w:hAnsi="Consolas" w:cstheme="minorHAnsi"/>
+                              </w:rPr>
+                              <w:t xml:space="preserve">if match is found push phonemes equivalent from the rule to array of phonemes </w:t>
+                            </w:r>
+                          </w:p>
+                          <w:p>
+                            <w:pPr>
+                              <w:pStyle w:val="ListParagraph"/>
+                              <w:numPr>
+                                <w:ilvl w:val="2"/>
+                                <w:numId w:val="6"/>
+                              </w:numPr>
+                              <w:ind w:left="1314" w:right="-170"/>
+                              <w:rPr>
+                                <w:rFonts w:ascii="Consolas" w:hAnsi="Consolas" w:cstheme="minorHAnsi"/>
+                              </w:rPr>
+                            </w:pPr>
+                            <w:r>
+                              <w:rPr>
+                                <w:rFonts w:ascii="Consolas" w:hAnsi="Consolas" w:cstheme="minorHAnsi"/>
+                              </w:rPr>
+                              <w:t xml:space="preserve">increase rule index value by one and return to start of </w:t>
+                            </w:r>
+                            <w:proofErr w:type="gramStart"/>
+                            <w:r>
+                              <w:rPr>
+                                <w:rFonts w:ascii="Consolas" w:hAnsi="Consolas" w:cstheme="minorHAnsi"/>
+                              </w:rPr>
+                              <w:t>array</w:t>
+                            </w:r>
+                            <w:proofErr w:type="gramEnd"/>
+                          </w:p>
+                          <w:p>
+                            <w:pPr>
+                              <w:pStyle w:val="ListParagraph"/>
+                              <w:numPr>
+                                <w:ilvl w:val="1"/>
+                                <w:numId w:val="6"/>
+                              </w:numPr>
+                              <w:ind w:left="814" w:right="-170"/>
+                              <w:rPr>
+                                <w:rFonts w:ascii="Consolas" w:hAnsi="Consolas" w:cstheme="minorHAnsi"/>
+                              </w:rPr>
+                            </w:pPr>
+                            <w:r>
+                              <w:rPr>
+                                <w:rFonts w:ascii="Consolas" w:hAnsi="Consolas" w:cstheme="minorHAnsi"/>
+                              </w:rPr>
+                              <w:t>end loop</w:t>
+                            </w:r>
+                          </w:p>
+                          <w:p>
+                            <w:pPr>
+                              <w:pStyle w:val="ListParagraph"/>
+                              <w:numPr>
+                                <w:ilvl w:val="0"/>
+                                <w:numId w:val="6"/>
+                              </w:numPr>
+                              <w:ind w:left="360" w:right="-170"/>
+                              <w:rPr>
+                                <w:rFonts w:ascii="Consolas" w:hAnsi="Consolas" w:cstheme="minorHAnsi"/>
+                              </w:rPr>
+                            </w:pPr>
+                            <w:r>
+                              <w:rPr>
+                                <w:rFonts w:ascii="Consolas" w:hAnsi="Consolas" w:cstheme="minorHAnsi"/>
+                              </w:rPr>
+                              <w:t>end while</w:t>
+                            </w:r>
+                          </w:p>
+                          <w:p/>
+                        </w:txbxContent>
+                      </wps:txbx>
+                      <wps:bodyPr rot="0" vert="horz" wrap="square" lIns="91440" tIns="45720" rIns="91440" bIns="45720" anchor="t" anchorCtr="0">
+                        <a:noAutofit/>
+                      </wps:bodyPr>
+                    </wps:wsp>
+                  </a:graphicData>
+                </a:graphic>
+              </wp:anchor>
+            </w:drawing>
+          </mc:Choice>
+          <mc:Fallback>
+            <w:pict>
+              <v:shape w14:anchorId="1E56011B" id="_x0000_s1030" type="#_x0000_t202" style="position:absolute;margin-left:-16.25pt;margin-top:-464.35pt;width:229.5pt;height:517.45pt;z-index:251668480;visibility:visible;mso-wrap-style:square;mso-wrap-distance-left:9pt;mso-wrap-distance-top:0;mso-wrap-distance-right:9pt;mso-wrap-distance-bottom:0;mso-position-horizontal:absolute;mso-position-horizontal-relative:text;mso-position-vertical:absolute;mso-position-vertical-relative:text;v-text-anchor:top" o:gfxdata="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" strokecolor="#4472c4 [3204]" strokeweight="2.25pt">
+                <v:textbox>
+                  <w:txbxContent>
+                    <w:p>
+                      <w:pPr>
+                        <w:ind w:right="-170"/>
+                        <w:rPr>
+                          <w:rFonts w:ascii="Consolas" w:hAnsi="Consolas"/>
+                        </w:rPr>
+                      </w:pPr>
+                      <w:r>
+                        <w:rPr>
+                          <w:rFonts w:ascii="Consolas" w:hAnsi="Consolas"/>
+                        </w:rPr>
+                        <w:t>Pseudocode for Text-to-</w:t>
+                      </w:r>
+                      <w:proofErr w:type="spellStart"/>
+                      <w:r>
+                        <w:rPr>
+                          <w:rFonts w:ascii="Consolas" w:hAnsi="Consolas"/>
+                        </w:rPr>
+                        <w:t>Phonene</w:t>
+                      </w:r>
+                      <w:proofErr w:type="spellEnd"/>
+                      <w:r>
+                        <w:rPr>
+                          <w:rFonts w:ascii="Consolas" w:hAnsi="Consolas"/>
+                        </w:rPr>
+                        <w:t xml:space="preserve"> </w:t>
+                      </w:r>
+                      <w:r>
+                        <w:rPr>
+                          <w:rFonts w:ascii="Consolas" w:hAnsi="Consolas"/>
+                        </w:rPr>
+                        <w:t>conversion</w:t>
+                      </w:r>
+                    </w:p>
+                    <w:p>
+                      <w:pPr>
+                        <w:pStyle w:val="ListParagraph"/>
+                        <w:numPr>
+                          <w:ilvl w:val="0"/>
+                          <w:numId w:val="6"/>
+                        </w:numPr>
+                        <w:ind w:left="360" w:right="-170"/>
+                        <w:rPr>
+                          <w:rFonts w:ascii="Consolas" w:hAnsi="Consolas" w:cstheme="minorHAnsi"/>
+                        </w:rPr>
+                      </w:pPr>
+                      <w:r>
+                        <w:rPr>
+                          <w:rFonts w:ascii="Consolas" w:hAnsi="Consolas" w:cstheme="minorHAnsi"/>
+                        </w:rPr>
+                        <w:t>while loop for every letter</w:t>
+                      </w:r>
+                    </w:p>
+                    <w:p>
+                      <w:pPr>
+                        <w:pStyle w:val="ListParagraph"/>
+                        <w:numPr>
+                          <w:ilvl w:val="1"/>
+                          <w:numId w:val="6"/>
+                        </w:numPr>
+                        <w:spacing w:after="120"/>
+                        <w:ind w:left="814" w:right="-170"/>
+                        <w:rPr>
+                          <w:rFonts w:ascii="Consolas" w:hAnsi="Consolas" w:cstheme="minorHAnsi"/>
+                        </w:rPr>
+                      </w:pPr>
+                      <w:r>
+                        <w:rPr>
+                          <w:rFonts w:ascii="Consolas" w:hAnsi="Consolas" w:cstheme="minorHAnsi"/>
+                        </w:rPr>
+                        <w:t xml:space="preserve">get index position of rule in </w:t>
+                      </w:r>
+                      <w:proofErr w:type="gramStart"/>
+                      <w:r>
+                        <w:rPr>
+                          <w:rFonts w:ascii="Consolas" w:hAnsi="Consolas" w:cstheme="minorHAnsi"/>
+                        </w:rPr>
+                        <w:t>array</w:t>
+                      </w:r>
+                      <w:proofErr w:type="gramEnd"/>
+                    </w:p>
+                    <w:p>
+                      <w:pPr>
+                        <w:pStyle w:val="ListParagraph"/>
+                        <w:numPr>
+                          <w:ilvl w:val="1"/>
+                          <w:numId w:val="6"/>
+                        </w:numPr>
+                        <w:ind w:left="814" w:right="-170"/>
+                        <w:rPr>
+                          <w:rFonts w:ascii="Consolas" w:hAnsi="Consolas" w:cstheme="minorHAnsi"/>
+                        </w:rPr>
+                      </w:pPr>
+                      <w:r>
+                        <w:rPr>
+                          <w:rFonts w:ascii="Consolas" w:hAnsi="Consolas" w:cstheme="minorHAnsi"/>
+                        </w:rPr>
+                        <w:t xml:space="preserve">loop until match </w:t>
+                      </w:r>
+                      <w:proofErr w:type="gramStart"/>
+                      <w:r>
+                        <w:rPr>
+                          <w:rFonts w:ascii="Consolas" w:hAnsi="Consolas" w:cstheme="minorHAnsi"/>
+                        </w:rPr>
+                        <w:t>found</w:t>
+                      </w:r>
+                      <w:proofErr w:type="gramEnd"/>
+                    </w:p>
+                    <w:p>
+                      <w:pPr>
+                        <w:pStyle w:val="ListParagraph"/>
+                        <w:numPr>
+                          <w:ilvl w:val="2"/>
+                          <w:numId w:val="6"/>
+                        </w:numPr>
+                        <w:ind w:left="1314" w:right="-170"/>
+                        <w:rPr>
+                          <w:rFonts w:ascii="Consolas" w:hAnsi="Consolas" w:cstheme="minorHAnsi"/>
+                        </w:rPr>
+                      </w:pPr>
+                      <w:r>
+                        <w:rPr>
+                          <w:rFonts w:ascii="Consolas" w:hAnsi="Consolas" w:cstheme="minorHAnsi"/>
+                        </w:rPr>
+                        <w:t xml:space="preserve">extract the character matches for rule </w:t>
+                      </w:r>
+                      <w:proofErr w:type="gramStart"/>
+                      <w:r>
+                        <w:rPr>
+                          <w:rFonts w:ascii="Consolas" w:hAnsi="Consolas" w:cstheme="minorHAnsi"/>
+                        </w:rPr>
+                        <w:t>segment</w:t>
+                      </w:r>
+                      <w:proofErr w:type="gramEnd"/>
+                    </w:p>
+                    <w:p>
+                      <w:pPr>
+                        <w:pStyle w:val="ListParagraph"/>
+                        <w:numPr>
+                          <w:ilvl w:val="2"/>
+                          <w:numId w:val="6"/>
+                        </w:numPr>
+                        <w:ind w:left="1314" w:right="-170"/>
+                        <w:rPr>
+                          <w:rFonts w:ascii="Consolas" w:hAnsi="Consolas" w:cstheme="minorHAnsi"/>
+                        </w:rPr>
+                      </w:pPr>
+                      <w:r>
+                        <w:rPr>
+                          <w:rFonts w:ascii="Consolas" w:hAnsi="Consolas" w:cstheme="minorHAnsi"/>
+                        </w:rPr>
+                        <w:t xml:space="preserve">check if the segment matches the section of text from current </w:t>
+                      </w:r>
+                      <w:proofErr w:type="gramStart"/>
+                      <w:r>
+                        <w:rPr>
+                          <w:rFonts w:ascii="Consolas" w:hAnsi="Consolas" w:cstheme="minorHAnsi"/>
+                        </w:rPr>
+                        <w:t>letter</w:t>
+                      </w:r>
+                      <w:proofErr w:type="gramEnd"/>
+                    </w:p>
+                    <w:p>
+                      <w:pPr>
+                        <w:pStyle w:val="ListParagraph"/>
+                        <w:numPr>
+                          <w:ilvl w:val="2"/>
+                          <w:numId w:val="6"/>
+                        </w:numPr>
+                        <w:ind w:left="1314" w:right="-170"/>
+                        <w:rPr>
+                          <w:rFonts w:ascii="Consolas" w:hAnsi="Consolas" w:cstheme="minorHAnsi"/>
+                        </w:rPr>
+                      </w:pPr>
+                      <w:r>
+                        <w:rPr>
+                          <w:rFonts w:ascii="Consolas" w:hAnsi="Consolas" w:cstheme="minorHAnsi"/>
+                        </w:rPr>
+                        <w:t>if this section matches extract the conditional rules for match before letter rules</w:t>
+                      </w:r>
+                    </w:p>
+                    <w:p>
+                      <w:pPr>
+                        <w:pStyle w:val="ListParagraph"/>
+                        <w:numPr>
+                          <w:ilvl w:val="2"/>
+                          <w:numId w:val="6"/>
+                        </w:numPr>
+                        <w:ind w:left="1314" w:right="-170"/>
+                        <w:rPr>
+                          <w:rFonts w:ascii="Consolas" w:hAnsi="Consolas" w:cstheme="minorHAnsi"/>
+                        </w:rPr>
+                      </w:pPr>
+                      <w:r>
+                        <w:rPr>
+                          <w:rFonts w:ascii="Consolas" w:hAnsi="Consolas" w:cstheme="minorHAnsi"/>
+                        </w:rPr>
+                        <w:t xml:space="preserve">check that the string preceding the rule set matches the extracted </w:t>
+                      </w:r>
+                      <w:proofErr w:type="gramStart"/>
+                      <w:r>
+                        <w:rPr>
+                          <w:rFonts w:ascii="Consolas" w:hAnsi="Consolas" w:cstheme="minorHAnsi"/>
+                        </w:rPr>
+                        <w:t>rules</w:t>
+                      </w:r>
+                      <w:proofErr w:type="gramEnd"/>
+                    </w:p>
+                    <w:p>
+                      <w:pPr>
+                        <w:pStyle w:val="ListParagraph"/>
+                        <w:numPr>
+                          <w:ilvl w:val="2"/>
+                          <w:numId w:val="6"/>
+                        </w:numPr>
+                        <w:ind w:left="1314" w:right="-170"/>
+                        <w:rPr>
+                          <w:rFonts w:ascii="Consolas" w:hAnsi="Consolas" w:cstheme="minorHAnsi"/>
+                        </w:rPr>
+                      </w:pPr>
+                      <w:r>
+                        <w:rPr>
+                          <w:rFonts w:ascii="Consolas" w:hAnsi="Consolas" w:cstheme="minorHAnsi"/>
+                        </w:rPr>
+                        <w:t xml:space="preserve">extract conditional rules after the matched letter </w:t>
+                      </w:r>
+                      <w:proofErr w:type="gramStart"/>
+                      <w:r>
+                        <w:rPr>
+                          <w:rFonts w:ascii="Consolas" w:hAnsi="Consolas" w:cstheme="minorHAnsi"/>
+                        </w:rPr>
+                        <w:t>set</w:t>
+                      </w:r>
+                      <w:proofErr w:type="gramEnd"/>
+                      <w:r>
+                        <w:rPr>
+                          <w:rFonts w:ascii="Consolas" w:hAnsi="Consolas" w:cstheme="minorHAnsi"/>
+                        </w:rPr>
+                        <w:t xml:space="preserve"> </w:t>
+                      </w:r>
+                    </w:p>
+                    <w:p>
+                      <w:pPr>
+                        <w:pStyle w:val="ListParagraph"/>
+                        <w:numPr>
+                          <w:ilvl w:val="2"/>
+                          <w:numId w:val="6"/>
+                        </w:numPr>
+                        <w:ind w:left="1314" w:right="-170"/>
+                        <w:rPr>
+                          <w:rFonts w:ascii="Consolas" w:hAnsi="Consolas" w:cstheme="minorHAnsi"/>
+                        </w:rPr>
+                      </w:pPr>
+                      <w:r>
+                        <w:rPr>
+                          <w:rFonts w:ascii="Consolas" w:hAnsi="Consolas" w:cstheme="minorHAnsi"/>
+                        </w:rPr>
+                        <w:t xml:space="preserve">check the string after the rule set matches the extracted </w:t>
+                      </w:r>
+                      <w:proofErr w:type="gramStart"/>
+                      <w:r>
+                        <w:rPr>
+                          <w:rFonts w:ascii="Consolas" w:hAnsi="Consolas" w:cstheme="minorHAnsi"/>
+                        </w:rPr>
+                        <w:t>rules</w:t>
+                      </w:r>
+                      <w:proofErr w:type="gramEnd"/>
+                    </w:p>
+                    <w:p>
+                      <w:pPr>
+                        <w:pStyle w:val="ListParagraph"/>
+                        <w:numPr>
+                          <w:ilvl w:val="2"/>
+                          <w:numId w:val="6"/>
+                        </w:numPr>
+                        <w:ind w:left="1314" w:right="-170"/>
+                        <w:rPr>
+                          <w:rFonts w:ascii="Consolas" w:hAnsi="Consolas" w:cstheme="minorHAnsi"/>
+                        </w:rPr>
+                      </w:pPr>
+                      <w:r>
+                        <w:rPr>
+                          <w:rFonts w:ascii="Consolas" w:hAnsi="Consolas" w:cstheme="minorHAnsi"/>
+                        </w:rPr>
+                        <w:t xml:space="preserve">assign Boolean value to </w:t>
+                      </w:r>
+                      <w:proofErr w:type="spellStart"/>
+                      <w:proofErr w:type="gramStart"/>
+                      <w:r>
+                        <w:rPr>
+                          <w:rFonts w:ascii="Consolas" w:hAnsi="Consolas" w:cstheme="minorHAnsi"/>
+                        </w:rPr>
+                        <w:t>matchFound</w:t>
+                      </w:r>
+                      <w:proofErr w:type="spellEnd"/>
+                      <w:proofErr w:type="gramEnd"/>
+                      <w:r>
+                        <w:rPr>
+                          <w:rFonts w:ascii="Consolas" w:hAnsi="Consolas" w:cstheme="minorHAnsi"/>
+                        </w:rPr>
+                        <w:t xml:space="preserve"> </w:t>
+                      </w:r>
+                    </w:p>
+                    <w:p>
+                      <w:pPr>
+                        <w:pStyle w:val="ListParagraph"/>
+                        <w:numPr>
+                          <w:ilvl w:val="2"/>
+                          <w:numId w:val="6"/>
+                        </w:numPr>
+                        <w:ind w:left="1314" w:right="-170"/>
+                        <w:rPr>
+                          <w:rFonts w:ascii="Consolas" w:hAnsi="Consolas" w:cstheme="minorHAnsi"/>
+                        </w:rPr>
+                      </w:pPr>
+                      <w:r>
+                        <w:rPr>
+                          <w:rFonts w:ascii="Consolas" w:hAnsi="Consolas" w:cstheme="minorHAnsi"/>
+                        </w:rPr>
+                        <w:t xml:space="preserve">if match is found push phonemes equivalent from the rule to array of phonemes </w:t>
+                      </w:r>
+                    </w:p>
+                    <w:p>
+                      <w:pPr>
+                        <w:pStyle w:val="ListParagraph"/>
+                        <w:numPr>
+                          <w:ilvl w:val="2"/>
+                          <w:numId w:val="6"/>
+                        </w:numPr>
+                        <w:ind w:left="1314" w:right="-170"/>
+                        <w:rPr>
+                          <w:rFonts w:ascii="Consolas" w:hAnsi="Consolas" w:cstheme="minorHAnsi"/>
+                        </w:rPr>
+                      </w:pPr>
+                      <w:r>
+                        <w:rPr>
+                          <w:rFonts w:ascii="Consolas" w:hAnsi="Consolas" w:cstheme="minorHAnsi"/>
+                        </w:rPr>
+                        <w:t xml:space="preserve">increase rule index value by one and return to start of </w:t>
+                      </w:r>
+                      <w:proofErr w:type="gramStart"/>
+                      <w:r>
+                        <w:rPr>
+                          <w:rFonts w:ascii="Consolas" w:hAnsi="Consolas" w:cstheme="minorHAnsi"/>
+                        </w:rPr>
+                        <w:t>array</w:t>
+                      </w:r>
+                      <w:proofErr w:type="gramEnd"/>
+                    </w:p>
+                    <w:p>
+                      <w:pPr>
+                        <w:pStyle w:val="ListParagraph"/>
+                        <w:numPr>
+                          <w:ilvl w:val="1"/>
+                          <w:numId w:val="6"/>
+                        </w:numPr>
+                        <w:ind w:left="814" w:right="-170"/>
+                        <w:rPr>
+                          <w:rFonts w:ascii="Consolas" w:hAnsi="Consolas" w:cstheme="minorHAnsi"/>
+                        </w:rPr>
+                      </w:pPr>
+                      <w:r>
+                        <w:rPr>
+                          <w:rFonts w:ascii="Consolas" w:hAnsi="Consolas" w:cstheme="minorHAnsi"/>
+                        </w:rPr>
+                        <w:t>end loop</w:t>
+                      </w:r>
+                    </w:p>
+                    <w:p>
+                      <w:pPr>
+                        <w:pStyle w:val="ListParagraph"/>
+                        <w:numPr>
+                          <w:ilvl w:val="0"/>
+                          <w:numId w:val="6"/>
+                        </w:numPr>
+                        <w:ind w:left="360" w:right="-170"/>
+                        <w:rPr>
+                          <w:rFonts w:ascii="Consolas" w:hAnsi="Consolas" w:cstheme="minorHAnsi"/>
+                        </w:rPr>
+                      </w:pPr>
+                      <w:r>
+                        <w:rPr>
+                          <w:rFonts w:ascii="Consolas" w:hAnsi="Consolas" w:cstheme="minorHAnsi"/>
+                        </w:rPr>
+                        <w:t>end while</w:t>
+                      </w:r>
+                    </w:p>
+                    <w:p/>
+                  </w:txbxContent>
+                </v:textbox>
+                <w10:wrap type="square"/>
+              </v:shape>
+            </w:pict>
+          </mc:Fallback>
+        </mc:AlternateContent>
+      </w:r>
       <w:r>
         <w:rPr>
           <w:rFonts w:ascii="Times New Roman" w:hAnsi="Times New Roman" w:cs="Times New Roman"/>
@@ -9937,17 +9957,7 @@
                                 <w:sz w:val="24"/>
                                 <w:szCs w:val="24"/>
                               </w:rPr>
-                              <w:t xml:space="preserve">Updated </w:t>
-                            </w:r>
-                            <w:r>
-                              <w:rPr>
-                                <w:rFonts w:ascii="Consolas" w:hAnsi="Consolas"/>
-                                <w:b/>
-                                <w:bCs/>
-                                <w:sz w:val="24"/>
-                                <w:szCs w:val="24"/>
-                              </w:rPr>
-                              <w:t>Pseudocode for conversion from number to word equivalent</w:t>
+                              <w:t>Updated Pseudocode for conversion from number to word equivalent</w:t>
                             </w:r>
                           </w:p>
                           <w:p>
@@ -10381,17 +10391,7 @@
                           <w:sz w:val="24"/>
                           <w:szCs w:val="24"/>
                         </w:rPr>
-                        <w:t xml:space="preserve">Updated </w:t>
-                      </w:r>
-                      <w:r>
-                        <w:rPr>
-                          <w:rFonts w:ascii="Consolas" w:hAnsi="Consolas"/>
-                          <w:b/>
-                          <w:bCs/>
-                          <w:sz w:val="24"/>
-                          <w:szCs w:val="24"/>
-                        </w:rPr>
-                        <w:t>Pseudocode for conversion from number to word equivalent</w:t>
+                        <w:t>Updated Pseudocode for conversion from number to word equivalent</w:t>
                       </w:r>
                     </w:p>
                     <w:p>
@@ -10806,8 +10806,104 @@
           <w:rFonts w:ascii="Times New Roman" w:hAnsi="Times New Roman" w:cs="Times New Roman"/>
           <w:b/>
           <w:bCs/>
-        </w:rPr>
-      </w:pPr>
+          <w:sz w:val="28"/>
+          <w:szCs w:val="28"/>
+        </w:rPr>
+      </w:pPr>
+      <w:r>
+        <w:rPr>
+          <w:rFonts w:ascii="Times New Roman" w:hAnsi="Times New Roman" w:cs="Times New Roman"/>
+          <w:b/>
+          <w:bCs/>
+          <w:sz w:val="28"/>
+          <w:szCs w:val="28"/>
+        </w:rPr>
+        <w:t>Designing the user interface</w:t>
+      </w:r>
+    </w:p>
+    <w:p>
+      <w:pPr>
+        <w:ind w:right="-283"/>
+        <w:rPr>
+          <w:rFonts w:ascii="Times New Roman" w:hAnsi="Times New Roman" w:cs="Times New Roman"/>
+          <w:bCs/>
+        </w:rPr>
+      </w:pPr>
+      <w:r>
+        <w:rPr>
+          <w:rFonts w:ascii="Times New Roman" w:hAnsi="Times New Roman" w:cs="Times New Roman"/>
+          <w:bCs/>
+        </w:rPr>
+        <w:t xml:space="preserve">The user interface was originally designed in the online UI wireframing tool </w:t>
+      </w:r>
+      <w:proofErr w:type="spellStart"/>
+      <w:r>
+        <w:rPr>
+          <w:rFonts w:ascii="Times New Roman" w:hAnsi="Times New Roman" w:cs="Times New Roman"/>
+          <w:bCs/>
+        </w:rPr>
+        <w:t>wireframepro</w:t>
+      </w:r>
+      <w:proofErr w:type="spellEnd"/>
+      <w:r>
+        <w:rPr>
+          <w:rFonts w:ascii="Times New Roman" w:hAnsi="Times New Roman" w:cs="Times New Roman"/>
+          <w:bCs/>
+        </w:rPr>
+        <w:t>, the design was created to sketch out the base design that would be needed for a user to simply interact with the synthesiser.</w:t>
+      </w:r>
+    </w:p>
+    <w:p>
+      <w:pPr>
+        <w:ind w:right="-283"/>
+        <w:rPr>
+          <w:rFonts w:ascii="Times New Roman" w:hAnsi="Times New Roman" w:cs="Times New Roman"/>
+          <w:bCs/>
+        </w:rPr>
+      </w:pPr>
+      <w:r>
+        <w:rPr>
+          <w:rFonts w:ascii="Times New Roman" w:hAnsi="Times New Roman" w:cs="Times New Roman"/>
+          <w:bCs/>
+          <w:noProof/>
+        </w:rPr>
+        <w:lastRenderedPageBreak/>
+        <w:drawing>
+          <wp:inline distT="0" distB="0" distL="0" distR="0" wp14:anchorId="5DEDDCEE" wp14:editId="5F84EE35">
+            <wp:extent cx="2640965" cy="1713230"/>
+            <wp:effectExtent l="0" t="0" r="6985" b="1270"/>
+            <wp:docPr id="4" name="Picture 4" descr="Letter&#10;&#10;Description automatically generated with low confidence"/>
+            <wp:cNvGraphicFramePr>
+              <a:graphicFrameLocks xmlns:a="http://schemas.openxmlformats.org/drawingml/2006/main" noChangeAspect="1"/>
+            </wp:cNvGraphicFramePr>
+            <a:graphic xmlns:a="http://schemas.openxmlformats.org/drawingml/2006/main">
+              <a:graphicData uri="http://schemas.openxmlformats.org/drawingml/2006/picture">
+                <pic:pic xmlns:pic="http://schemas.openxmlformats.org/drawingml/2006/picture">
+                  <pic:nvPicPr>
+                    <pic:cNvPr id="4" name="Picture 4" descr="Letter&#10;&#10;Description automatically generated with low confidence"/>
+                    <pic:cNvPicPr/>
+                  </pic:nvPicPr>
+                  <pic:blipFill>
+                    <a:blip r:embed="rId16"/>
+                    <a:stretch>
+                      <a:fillRect/>
+                    </a:stretch>
+                  </pic:blipFill>
+                  <pic:spPr>
+                    <a:xfrm>
+                      <a:off x="0" y="0"/>
+                      <a:ext cx="2640965" cy="1713230"/>
+                    </a:xfrm>
+                    <a:prstGeom prst="rect">
+                      <a:avLst/>
+                    </a:prstGeom>
+                  </pic:spPr>
+                </pic:pic>
+              </a:graphicData>
+            </a:graphic>
+          </wp:inline>
+        </w:drawing>
+      </w:r>
     </w:p>
     <w:bookmarkEnd w:id="1"/>
     <w:p>
@@ -10825,10 +10921,146 @@
         <w:ind w:right="-283"/>
         <w:rPr>
           <w:rFonts w:ascii="Times New Roman" w:hAnsi="Times New Roman" w:cs="Times New Roman"/>
-          <w:b/>
           <w:bCs/>
         </w:rPr>
       </w:pPr>
+      <w:r>
+        <w:rPr>
+          <w:rFonts w:ascii="Times New Roman" w:hAnsi="Times New Roman" w:cs="Times New Roman"/>
+          <w:bCs/>
+        </w:rPr>
+        <w:t xml:space="preserve">The design was then implemented in MATLAB with the app designer tool. </w:t>
+      </w:r>
+    </w:p>
+    <w:p>
+      <w:pPr>
+        <w:ind w:right="-283"/>
+        <w:rPr>
+          <w:rFonts w:ascii="Times New Roman" w:hAnsi="Times New Roman" w:cs="Times New Roman"/>
+          <w:bCs/>
+        </w:rPr>
+      </w:pPr>
+      <w:r>
+        <w:rPr>
+          <w:rFonts w:ascii="Times New Roman" w:hAnsi="Times New Roman" w:cs="Times New Roman"/>
+          <w:bCs/>
+        </w:rPr>
+        <w:drawing>
+          <wp:inline distT="0" distB="0" distL="0" distR="0" wp14:anchorId="35CAC4A6" wp14:editId="3C051674">
+            <wp:extent cx="2640965" cy="1878965"/>
+            <wp:effectExtent l="0" t="0" r="6985" b="6985"/>
+            <wp:docPr id="14" name="Picture 14" descr="Graphical user interface, application&#10;&#10;Description automatically generated"/>
+            <wp:cNvGraphicFramePr>
+              <a:graphicFrameLocks xmlns:a="http://schemas.openxmlformats.org/drawingml/2006/main" noChangeAspect="1"/>
+            </wp:cNvGraphicFramePr>
+            <a:graphic xmlns:a="http://schemas.openxmlformats.org/drawingml/2006/main">
+              <a:graphicData uri="http://schemas.openxmlformats.org/drawingml/2006/picture">
+                <pic:pic xmlns:pic="http://schemas.openxmlformats.org/drawingml/2006/picture">
+                  <pic:nvPicPr>
+                    <pic:cNvPr id="14" name="Picture 14" descr="Graphical user interface, application&#10;&#10;Description automatically generated"/>
+                    <pic:cNvPicPr/>
+                  </pic:nvPicPr>
+                  <pic:blipFill>
+                    <a:blip r:embed="rId17"/>
+                    <a:stretch>
+                      <a:fillRect/>
+                    </a:stretch>
+                  </pic:blipFill>
+                  <pic:spPr>
+                    <a:xfrm>
+                      <a:off x="0" y="0"/>
+                      <a:ext cx="2640965" cy="1878965"/>
+                    </a:xfrm>
+                    <a:prstGeom prst="rect">
+                      <a:avLst/>
+                    </a:prstGeom>
+                  </pic:spPr>
+                </pic:pic>
+              </a:graphicData>
+            </a:graphic>
+          </wp:inline>
+        </w:drawing>
+      </w:r>
+    </w:p>
+    <w:p>
+      <w:pPr>
+        <w:ind w:right="-283"/>
+        <w:rPr>
+          <w:rFonts w:ascii="Times New Roman" w:hAnsi="Times New Roman" w:cs="Times New Roman"/>
+          <w:bCs/>
+        </w:rPr>
+      </w:pPr>
+      <w:r>
+        <w:rPr>
+          <w:rFonts w:ascii="Times New Roman" w:hAnsi="Times New Roman" w:cs="Times New Roman"/>
+          <w:bCs/>
+        </w:rPr>
+        <w:t xml:space="preserve">This version of the app was adjusted after consulting potential users of the system, the design using a black background and large blue text boxes was found to be popular. </w:t>
+      </w:r>
+      <w:proofErr w:type="gramStart"/>
+      <w:r>
+        <w:rPr>
+          <w:rFonts w:ascii="Times New Roman" w:hAnsi="Times New Roman" w:cs="Times New Roman"/>
+          <w:bCs/>
+        </w:rPr>
+        <w:t>Also</w:t>
+      </w:r>
+      <w:proofErr w:type="gramEnd"/>
+      <w:r>
+        <w:rPr>
+          <w:rFonts w:ascii="Times New Roman" w:hAnsi="Times New Roman" w:cs="Times New Roman"/>
+          <w:bCs/>
+        </w:rPr>
+        <w:t xml:space="preserve"> the high contrast text is perfect for users who may have a visual impairment. </w:t>
+      </w:r>
+    </w:p>
+    <w:p>
+      <w:pPr>
+        <w:ind w:right="-283"/>
+        <w:rPr>
+          <w:rFonts w:ascii="Times New Roman" w:hAnsi="Times New Roman" w:cs="Times New Roman"/>
+          <w:bCs/>
+        </w:rPr>
+      </w:pPr>
+      <w:r>
+        <w:rPr>
+          <w:rFonts w:ascii="Times New Roman" w:hAnsi="Times New Roman" w:cs="Times New Roman"/>
+          <w:bCs/>
+        </w:rPr>
+        <w:t xml:space="preserve">The UI was later redesigned after more consultancy with users that more information about the sound produced would be an </w:t>
+      </w:r>
+      <w:proofErr w:type="gramStart"/>
+      <w:r>
+        <w:rPr>
+          <w:rFonts w:ascii="Times New Roman" w:hAnsi="Times New Roman" w:cs="Times New Roman"/>
+          <w:bCs/>
+        </w:rPr>
+        <w:t>advantage</w:t>
+      </w:r>
+      <w:proofErr w:type="gramEnd"/>
+      <w:r>
+        <w:rPr>
+          <w:rFonts w:ascii="Times New Roman" w:hAnsi="Times New Roman" w:cs="Times New Roman"/>
+          <w:bCs/>
+        </w:rPr>
+        <w:t xml:space="preserve"> so a waveform analyser and a frequency domain plot was added to the system. </w:t>
+      </w:r>
+      <w:proofErr w:type="gramStart"/>
+      <w:r>
+        <w:rPr>
+          <w:rFonts w:ascii="Times New Roman" w:hAnsi="Times New Roman" w:cs="Times New Roman"/>
+          <w:bCs/>
+        </w:rPr>
+        <w:t>Again</w:t>
+      </w:r>
+      <w:proofErr w:type="gramEnd"/>
+      <w:r>
+        <w:rPr>
+          <w:rFonts w:ascii="Times New Roman" w:hAnsi="Times New Roman" w:cs="Times New Roman"/>
+          <w:bCs/>
+        </w:rPr>
+        <w:t xml:space="preserve"> the initial design can be seen on </w:t>
+      </w:r>
     </w:p>
     <w:p>
       <w:pPr>
@@ -16491,12 +16723,12 @@
         <w:rPr>
           <w:rFonts w:ascii="Times New Roman" w:hAnsi="Times New Roman" w:cs="Times New Roman"/>
         </w:rPr>
-      </w:r>
-      <w:r>
-        <w:rPr>
-          <w:rFonts w:ascii="Times New Roman" w:hAnsi="Times New Roman" w:cs="Times New Roman"/>
-        </w:rPr>
         <w:instrText xml:space="preserve"> \* MERGEFORMAT </w:instrText>
+      </w:r>
+      <w:r>
+        <w:rPr>
+          <w:rFonts w:ascii="Times New Roman" w:hAnsi="Times New Roman" w:cs="Times New Roman"/>
+        </w:rPr>
       </w:r>
       <w:r>
         <w:rPr>
@@ -17541,7 +17773,7 @@
             <wp:cNvGraphicFramePr/>
             <a:graphic xmlns:a="http://schemas.openxmlformats.org/drawingml/2006/main">
               <a:graphicData uri="http://schemas.openxmlformats.org/drawingml/2006/chart">
-                <c:chart xmlns:c="http://schemas.openxmlformats.org/drawingml/2006/chart" xmlns:r="http://schemas.openxmlformats.org/officeDocument/2006/relationships" r:id="rId16"/>
+                <c:chart xmlns:c="http://schemas.openxmlformats.org/drawingml/2006/chart" xmlns:r="http://schemas.openxmlformats.org/officeDocument/2006/relationships" r:id="rId18"/>
               </a:graphicData>
             </a:graphic>
           </wp:inline>
@@ -18849,7 +19081,7 @@
         </w:rPr>
         <w:t xml:space="preserve">, 2019, </w:t>
       </w:r>
-      <w:hyperlink r:id="rId17" w:history="1">
+      <w:hyperlink r:id="rId19" w:history="1">
         <w:r>
           <w:rPr>
             <w:rStyle w:val="Hyperlink"/>
@@ -18942,7 +19174,7 @@
           <w:iCs/>
         </w:rPr>
       </w:pPr>
-      <w:hyperlink r:id="rId18" w:history="1">
+      <w:hyperlink r:id="rId20" w:history="1">
         <w:r>
           <w:rPr>
             <w:rStyle w:val="singlehighlightclass"/>
@@ -18970,7 +19202,7 @@
         </w:rPr>
         <w:t xml:space="preserve">. </w:t>
       </w:r>
-      <w:hyperlink r:id="rId19" w:history="1">
+      <w:hyperlink r:id="rId21" w:history="1">
         <w:r>
           <w:rPr>
             <w:rStyle w:val="Hyperlink"/>
@@ -19000,7 +19232,7 @@
         </w:rPr>
         <w:t>, 596 (1958); </w:t>
       </w:r>
-      <w:hyperlink r:id="rId20" w:history="1">
+      <w:hyperlink r:id="rId22" w:history="1">
         <w:r>
           <w:rPr>
             <w:rStyle w:val="Hyperlink"/>

</xml_diff>

<commit_message>
updates made to the synthesizer so that there is less noise in the sound that it generates
</commit_message>
<xml_diff>
--- a/Reports/Final Report.docx
+++ b/Reports/Final Report.docx
@@ -131,7 +131,6 @@
                                     <w:dataBinding w:prefixMappings="xmlns:ns0='http://purl.org/dc/elements/1.1/' xmlns:ns1='http://schemas.openxmlformats.org/package/2006/metadata/core-properties' " w:xpath="/ns1:coreProperties[1]/ns0:title[1]" w:storeItemID="{6C3C8BC8-F283-45AE-878A-BAB7291924A1}"/>
                                     <w:text/>
                                   </w:sdtPr>
-                                  <w:sdtEndPr/>
                                   <w:sdtContent>
                                     <w:r>
                                       <w:rPr>
@@ -158,7 +157,6 @@
                                   <w:dataBinding w:prefixMappings="xmlns:ns0='http://purl.org/dc/elements/1.1/' xmlns:ns1='http://schemas.openxmlformats.org/package/2006/metadata/core-properties' " w:xpath="/ns1:coreProperties[1]/ns0:subject[1]" w:storeItemID="{6C3C8BC8-F283-45AE-878A-BAB7291924A1}"/>
                                   <w:text/>
                                 </w:sdtPr>
-                                <w:sdtEndPr/>
                                 <w:sdtContent>
                                   <w:p>
                                     <w:pPr>
@@ -197,7 +195,6 @@
                                   <w:dataBinding w:prefixMappings="xmlns:ns0='http://purl.org/dc/elements/1.1/' xmlns:ns1='http://schemas.openxmlformats.org/package/2006/metadata/core-properties' " w:xpath="/ns1:coreProperties[1]/ns0:creator[1]" w:storeItemID="{6C3C8BC8-F283-45AE-878A-BAB7291924A1}"/>
                                   <w:text/>
                                 </w:sdtPr>
-                                <w:sdtEndPr/>
                                 <w:sdtContent>
                                   <w:p>
                                     <w:pPr>
@@ -274,7 +271,6 @@
                               <w:dataBinding w:prefixMappings="xmlns:ns0='http://purl.org/dc/elements/1.1/' xmlns:ns1='http://schemas.openxmlformats.org/package/2006/metadata/core-properties' " w:xpath="/ns1:coreProperties[1]/ns0:title[1]" w:storeItemID="{6C3C8BC8-F283-45AE-878A-BAB7291924A1}"/>
                               <w:text/>
                             </w:sdtPr>
-                            <w:sdtEndPr/>
                             <w:sdtContent>
                               <w:r>
                                 <w:rPr>
@@ -301,7 +297,6 @@
                             <w:dataBinding w:prefixMappings="xmlns:ns0='http://purl.org/dc/elements/1.1/' xmlns:ns1='http://schemas.openxmlformats.org/package/2006/metadata/core-properties' " w:xpath="/ns1:coreProperties[1]/ns0:subject[1]" w:storeItemID="{6C3C8BC8-F283-45AE-878A-BAB7291924A1}"/>
                             <w:text/>
                           </w:sdtPr>
-                          <w:sdtEndPr/>
                           <w:sdtContent>
                             <w:p>
                               <w:pPr>
@@ -340,7 +335,6 @@
                             <w:dataBinding w:prefixMappings="xmlns:ns0='http://purl.org/dc/elements/1.1/' xmlns:ns1='http://schemas.openxmlformats.org/package/2006/metadata/core-properties' " w:xpath="/ns1:coreProperties[1]/ns0:creator[1]" w:storeItemID="{6C3C8BC8-F283-45AE-878A-BAB7291924A1}"/>
                             <w:text/>
                           </w:sdtPr>
-                          <w:sdtEndPr/>
                           <w:sdtContent>
                             <w:p>
                               <w:pPr>
@@ -462,7 +456,6 @@
                                     <w:calendar w:val="gregorian"/>
                                   </w:date>
                                 </w:sdtPr>
-                                <w:sdtEndPr/>
                                 <w:sdtContent>
                                   <w:p>
                                     <w:pPr>
@@ -529,7 +522,6 @@
                               <w:calendar w:val="gregorian"/>
                             </w:date>
                           </w:sdtPr>
-                          <w:sdtEndPr/>
                           <w:sdtContent>
                             <w:p>
                               <w:pPr>
@@ -2854,7 +2846,7 @@
           <w:rFonts w:ascii="Times New Roman" w:hAnsi="Times New Roman" w:cs="Times New Roman"/>
           <w:noProof/>
         </w:rPr>
-        <w:t>4</w:t>
+        <w:t>3</w:t>
       </w:r>
       <w:r>
         <w:rPr>
@@ -10944,6 +10936,7 @@
         <w:rPr>
           <w:rFonts w:ascii="Times New Roman" w:hAnsi="Times New Roman" w:cs="Times New Roman"/>
           <w:bCs/>
+          <w:noProof/>
         </w:rPr>
         <w:drawing>
           <wp:inline distT="0" distB="0" distL="0" distR="0" wp14:anchorId="35CAC4A6" wp14:editId="3C051674">
@@ -11027,7 +11020,21 @@
           <w:rFonts w:ascii="Times New Roman" w:hAnsi="Times New Roman" w:cs="Times New Roman"/>
           <w:bCs/>
         </w:rPr>
-        <w:t xml:space="preserve">The UI was later redesigned after more consultancy with users that more information about the sound produced would be an </w:t>
+        <w:t xml:space="preserve">The UI was later redesigned after more consultancy with users that more information about the sound produced would </w:t>
+      </w:r>
+      <w:r>
+        <w:rPr>
+          <w:rFonts w:ascii="Times New Roman" w:hAnsi="Times New Roman" w:cs="Times New Roman"/>
+          <w:bCs/>
+        </w:rPr>
+        <w:t xml:space="preserve">improve the experience of using the system, </w:t>
+      </w:r>
+      <w:r>
+        <w:rPr>
+          <w:rFonts w:ascii="Times New Roman" w:hAnsi="Times New Roman" w:cs="Times New Roman"/>
+          <w:bCs/>
+        </w:rPr>
+        <w:t xml:space="preserve">so a waveform analyser and a frequency domain plot was added to the system. </w:t>
       </w:r>
       <w:proofErr w:type="gramStart"/>
       <w:r>
@@ -11035,7 +11042,7 @@
           <w:rFonts w:ascii="Times New Roman" w:hAnsi="Times New Roman" w:cs="Times New Roman"/>
           <w:bCs/>
         </w:rPr>
-        <w:t>advantage</w:t>
+        <w:t>Again</w:t>
       </w:r>
       <w:proofErr w:type="gramEnd"/>
       <w:r>
@@ -11043,7 +11050,195 @@
           <w:rFonts w:ascii="Times New Roman" w:hAnsi="Times New Roman" w:cs="Times New Roman"/>
           <w:bCs/>
         </w:rPr>
-        <w:t xml:space="preserve"> so a waveform analyser and a frequency domain plot was added to the system. </w:t>
+        <w:t xml:space="preserve"> the initial design </w:t>
+      </w:r>
+      <w:r>
+        <w:rPr>
+          <w:rFonts w:ascii="Times New Roman" w:hAnsi="Times New Roman" w:cs="Times New Roman"/>
+          <w:bCs/>
+        </w:rPr>
+        <w:t xml:space="preserve">was made </w:t>
+      </w:r>
+      <w:r>
+        <w:rPr>
+          <w:rFonts w:ascii="Times New Roman" w:hAnsi="Times New Roman" w:cs="Times New Roman"/>
+          <w:bCs/>
+        </w:rPr>
+        <w:t>using</w:t>
+      </w:r>
+      <w:r>
+        <w:rPr>
+          <w:rFonts w:ascii="Times New Roman" w:hAnsi="Times New Roman" w:cs="Times New Roman"/>
+          <w:bCs/>
+        </w:rPr>
+        <w:t xml:space="preserve"> </w:t>
+      </w:r>
+      <w:proofErr w:type="spellStart"/>
+      <w:r>
+        <w:rPr>
+          <w:rFonts w:ascii="Times New Roman" w:hAnsi="Times New Roman" w:cs="Times New Roman"/>
+          <w:bCs/>
+        </w:rPr>
+        <w:t>wareframepro</w:t>
+      </w:r>
+      <w:proofErr w:type="spellEnd"/>
+      <w:r>
+        <w:rPr>
+          <w:rFonts w:ascii="Times New Roman" w:hAnsi="Times New Roman" w:cs="Times New Roman"/>
+          <w:bCs/>
+        </w:rPr>
+        <w:t>.</w:t>
+      </w:r>
+    </w:p>
+    <w:p>
+      <w:pPr>
+        <w:keepNext/>
+        <w:ind w:right="-283"/>
+      </w:pPr>
+      <w:r>
+        <w:rPr>
+          <w:rFonts w:ascii="Times New Roman" w:hAnsi="Times New Roman" w:cs="Times New Roman"/>
+          <w:bCs/>
+        </w:rPr>
+        <w:drawing>
+          <wp:inline distT="0" distB="0" distL="0" distR="0" wp14:anchorId="2976D392" wp14:editId="109A8D54">
+            <wp:extent cx="2640965" cy="1725930"/>
+            <wp:effectExtent l="0" t="0" r="6985" b="7620"/>
+            <wp:docPr id="15" name="Picture 15" descr="Diagram, shape&#10;&#10;Description automatically generated"/>
+            <wp:cNvGraphicFramePr>
+              <a:graphicFrameLocks xmlns:a="http://schemas.openxmlformats.org/drawingml/2006/main" noChangeAspect="1"/>
+            </wp:cNvGraphicFramePr>
+            <a:graphic xmlns:a="http://schemas.openxmlformats.org/drawingml/2006/main">
+              <a:graphicData uri="http://schemas.openxmlformats.org/drawingml/2006/picture">
+                <pic:pic xmlns:pic="http://schemas.openxmlformats.org/drawingml/2006/picture">
+                  <pic:nvPicPr>
+                    <pic:cNvPr id="15" name="Picture 15" descr="Diagram, shape&#10;&#10;Description automatically generated"/>
+                    <pic:cNvPicPr/>
+                  </pic:nvPicPr>
+                  <pic:blipFill>
+                    <a:blip r:embed="rId18"/>
+                    <a:stretch>
+                      <a:fillRect/>
+                    </a:stretch>
+                  </pic:blipFill>
+                  <pic:spPr>
+                    <a:xfrm>
+                      <a:off x="0" y="0"/>
+                      <a:ext cx="2640965" cy="1725930"/>
+                    </a:xfrm>
+                    <a:prstGeom prst="rect">
+                      <a:avLst/>
+                    </a:prstGeom>
+                  </pic:spPr>
+                </pic:pic>
+              </a:graphicData>
+            </a:graphic>
+          </wp:inline>
+        </w:drawing>
+      </w:r>
+    </w:p>
+    <w:p>
+      <w:pPr>
+        <w:pStyle w:val="Caption"/>
+      </w:pPr>
+      <w:bookmarkStart w:id="2" w:name="_Ref69897060"/>
+      <w:r>
+        <w:t xml:space="preserve">Figure </w:t>
+      </w:r>
+      <w:fldSimple w:instr=" SEQ Figure \* ARABIC ">
+        <w:r>
+          <w:rPr>
+            <w:noProof/>
+          </w:rPr>
+          <w:t>4</w:t>
+        </w:r>
+      </w:fldSimple>
+      <w:r>
+        <w:t>. New UI design</w:t>
+      </w:r>
+      <w:bookmarkEnd w:id="2"/>
+    </w:p>
+    <w:p>
+      <w:pPr>
+        <w:ind w:right="-283"/>
+        <w:rPr>
+          <w:rFonts w:ascii="Times New Roman" w:hAnsi="Times New Roman" w:cs="Times New Roman"/>
+          <w:bCs/>
+        </w:rPr>
+      </w:pPr>
+      <w:r>
+        <w:rPr>
+          <w:rFonts w:ascii="Times New Roman" w:hAnsi="Times New Roman" w:cs="Times New Roman"/>
+          <w:bCs/>
+        </w:rPr>
+        <w:t>As can be seen in</w:t>
+      </w:r>
+      <w:r>
+        <w:rPr>
+          <w:rFonts w:ascii="Times New Roman" w:hAnsi="Times New Roman" w:cs="Times New Roman"/>
+          <w:bCs/>
+        </w:rPr>
+        <w:t xml:space="preserve"> </w:t>
+      </w:r>
+      <w:r>
+        <w:rPr>
+          <w:rFonts w:ascii="Times New Roman" w:hAnsi="Times New Roman" w:cs="Times New Roman"/>
+          <w:bCs/>
+        </w:rPr>
+        <w:fldChar w:fldCharType="begin"/>
+      </w:r>
+      <w:r>
+        <w:rPr>
+          <w:rFonts w:ascii="Times New Roman" w:hAnsi="Times New Roman" w:cs="Times New Roman"/>
+          <w:bCs/>
+        </w:rPr>
+        <w:instrText xml:space="preserve"> REF _Ref69897060 \h </w:instrText>
+      </w:r>
+      <w:r>
+        <w:rPr>
+          <w:rFonts w:ascii="Times New Roman" w:hAnsi="Times New Roman" w:cs="Times New Roman"/>
+          <w:bCs/>
+        </w:rPr>
+      </w:r>
+      <w:r>
+        <w:rPr>
+          <w:rFonts w:ascii="Times New Roman" w:hAnsi="Times New Roman" w:cs="Times New Roman"/>
+          <w:bCs/>
+        </w:rPr>
+        <w:fldChar w:fldCharType="separate"/>
+      </w:r>
+      <w:r>
+        <w:t xml:space="preserve">Figure </w:t>
+      </w:r>
+      <w:r>
+        <w:rPr>
+          <w:noProof/>
+        </w:rPr>
+        <w:t>4</w:t>
+      </w:r>
+      <w:r>
+        <w:t>. New UI design</w:t>
+      </w:r>
+      <w:r>
+        <w:rPr>
+          <w:rFonts w:ascii="Times New Roman" w:hAnsi="Times New Roman" w:cs="Times New Roman"/>
+          <w:bCs/>
+        </w:rPr>
+        <w:fldChar w:fldCharType="end"/>
+      </w:r>
+      <w:r>
+        <w:rPr>
+          <w:rFonts w:ascii="Times New Roman" w:hAnsi="Times New Roman" w:cs="Times New Roman"/>
+          <w:bCs/>
+        </w:rPr>
+        <w:t xml:space="preserve"> </w:t>
+      </w:r>
+      <w:r>
+        <w:rPr>
+          <w:rFonts w:ascii="Times New Roman" w:hAnsi="Times New Roman" w:cs="Times New Roman"/>
+          <w:bCs/>
+        </w:rPr>
+        <w:t xml:space="preserve">the input area has been made larger for users who wish to input larger sections of text. More details about the sound </w:t>
       </w:r>
       <w:proofErr w:type="gramStart"/>
       <w:r>
@@ -11051,7 +11246,7 @@
           <w:rFonts w:ascii="Times New Roman" w:hAnsi="Times New Roman" w:cs="Times New Roman"/>
           <w:bCs/>
         </w:rPr>
-        <w:t>Again</w:t>
+        <w:t>has</w:t>
       </w:r>
       <w:proofErr w:type="gramEnd"/>
       <w:r>
@@ -11059,8 +11254,113 @@
           <w:rFonts w:ascii="Times New Roman" w:hAnsi="Times New Roman" w:cs="Times New Roman"/>
           <w:bCs/>
         </w:rPr>
-        <w:t xml:space="preserve"> the initial design can be seen on </w:t>
-      </w:r>
+        <w:t xml:space="preserve"> been added using the frequency domain and waveform analyser plots. Additionally a new button has been added, so that a user could input text </w:t>
+      </w:r>
+      <w:proofErr w:type="gramStart"/>
+      <w:r>
+        <w:rPr>
+          <w:rFonts w:ascii="Times New Roman" w:hAnsi="Times New Roman" w:cs="Times New Roman"/>
+          <w:bCs/>
+        </w:rPr>
+        <w:t>synthesis  it</w:t>
+      </w:r>
+      <w:proofErr w:type="gramEnd"/>
+      <w:r>
+        <w:rPr>
+          <w:rFonts w:ascii="Times New Roman" w:hAnsi="Times New Roman" w:cs="Times New Roman"/>
+          <w:bCs/>
+        </w:rPr>
+        <w:t xml:space="preserve"> and replay it.</w:t>
+      </w:r>
+    </w:p>
+    <w:p>
+      <w:pPr>
+        <w:keepNext/>
+        <w:ind w:right="-283"/>
+      </w:pPr>
+      <w:r>
+        <w:rPr>
+          <w:rFonts w:ascii="Times New Roman" w:hAnsi="Times New Roman" w:cs="Times New Roman"/>
+          <w:bCs/>
+        </w:rPr>
+        <w:drawing>
+          <wp:inline distT="0" distB="0" distL="0" distR="0" wp14:anchorId="47C53F33" wp14:editId="61AF0B8B">
+            <wp:extent cx="2640965" cy="1934845"/>
+            <wp:effectExtent l="0" t="0" r="6985" b="8255"/>
+            <wp:docPr id="16" name="Picture 16"/>
+            <wp:cNvGraphicFramePr>
+              <a:graphicFrameLocks xmlns:a="http://schemas.openxmlformats.org/drawingml/2006/main" noChangeAspect="1"/>
+            </wp:cNvGraphicFramePr>
+            <a:graphic xmlns:a="http://schemas.openxmlformats.org/drawingml/2006/main">
+              <a:graphicData uri="http://schemas.openxmlformats.org/drawingml/2006/picture">
+                <pic:pic xmlns:pic="http://schemas.openxmlformats.org/drawingml/2006/picture">
+                  <pic:nvPicPr>
+                    <pic:cNvPr id="1" name=""/>
+                    <pic:cNvPicPr/>
+                  </pic:nvPicPr>
+                  <pic:blipFill>
+                    <a:blip r:embed="rId19"/>
+                    <a:stretch>
+                      <a:fillRect/>
+                    </a:stretch>
+                  </pic:blipFill>
+                  <pic:spPr>
+                    <a:xfrm>
+                      <a:off x="0" y="0"/>
+                      <a:ext cx="2640965" cy="1934845"/>
+                    </a:xfrm>
+                    <a:prstGeom prst="rect">
+                      <a:avLst/>
+                    </a:prstGeom>
+                  </pic:spPr>
+                </pic:pic>
+              </a:graphicData>
+            </a:graphic>
+          </wp:inline>
+        </w:drawing>
+      </w:r>
+    </w:p>
+    <w:p>
+      <w:pPr>
+        <w:pStyle w:val="Caption"/>
+      </w:pPr>
+      <w:r>
+        <w:t xml:space="preserve">Figure </w:t>
+      </w:r>
+      <w:fldSimple w:instr=" SEQ Figure \* ARABIC ">
+        <w:r>
+          <w:rPr>
+            <w:noProof/>
+          </w:rPr>
+          <w:t>5</w:t>
+        </w:r>
+      </w:fldSimple>
+      <w:r>
+        <w:t>. final UI design</w:t>
+      </w:r>
+    </w:p>
+    <w:p/>
+    <w:p>
+      <w:r>
+        <w:t xml:space="preserve">The final UI design in MATLAB consisted of a waveform analyser and a frequency domain graph that is created every time a new sound is made. From testing with users this was found to be </w:t>
+      </w:r>
+      <w:proofErr w:type="gramStart"/>
+      <w:r>
+        <w:t>a</w:t>
+      </w:r>
+      <w:proofErr w:type="gramEnd"/>
+      <w:r>
+        <w:t xml:space="preserve"> excellent setup and every test subject was able to easily navigate the system. </w:t>
+      </w:r>
+    </w:p>
+    <w:p>
+      <w:pPr>
+        <w:ind w:right="-283"/>
+        <w:rPr>
+          <w:rFonts w:ascii="Times New Roman" w:hAnsi="Times New Roman" w:cs="Times New Roman"/>
+          <w:bCs/>
+        </w:rPr>
+      </w:pPr>
     </w:p>
     <w:p>
       <w:pPr>
@@ -16441,7 +16741,7 @@
       </w:tr>
       <w:tr>
         <w:trPr>
-          <w:trHeight w:val="245"/>
+          <w:trHeight w:val="966"/>
         </w:trPr>
         <w:tc>
           <w:tcPr>
@@ -16580,8 +16880,8 @@
           <w:rFonts w:ascii="Times New Roman" w:hAnsi="Times New Roman" w:cs="Times New Roman"/>
         </w:rPr>
       </w:pPr>
-      <w:bookmarkStart w:id="2" w:name="_Ref69721633"/>
-      <w:bookmarkStart w:id="3" w:name="_Ref69721599"/>
+      <w:bookmarkStart w:id="3" w:name="_Ref69721633"/>
+      <w:bookmarkStart w:id="4" w:name="_Ref69721599"/>
       <w:r>
         <w:rPr>
           <w:rFonts w:ascii="Times New Roman" w:hAnsi="Times New Roman" w:cs="Times New Roman"/>
@@ -16620,54 +16920,14 @@
         </w:rPr>
         <w:fldChar w:fldCharType="end"/>
       </w:r>
-      <w:bookmarkEnd w:id="2"/>
+      <w:bookmarkEnd w:id="3"/>
       <w:r>
         <w:rPr>
           <w:rFonts w:ascii="Times New Roman" w:hAnsi="Times New Roman" w:cs="Times New Roman"/>
         </w:rPr>
         <w:t>. functionality testing for the formant synthesiser section of the program</w:t>
       </w:r>
-      <w:bookmarkEnd w:id="3"/>
-    </w:p>
-    <w:p>
-      <w:pPr>
-        <w:ind w:right="-283"/>
-        <w:rPr>
-          <w:rFonts w:ascii="Times New Roman" w:hAnsi="Times New Roman" w:cs="Times New Roman"/>
-        </w:rPr>
-      </w:pPr>
-    </w:p>
-    <w:p>
-      <w:pPr>
-        <w:ind w:right="-283"/>
-        <w:rPr>
-          <w:rFonts w:ascii="Times New Roman" w:hAnsi="Times New Roman" w:cs="Times New Roman"/>
-        </w:rPr>
-      </w:pPr>
-    </w:p>
-    <w:p>
-      <w:pPr>
-        <w:ind w:right="-283"/>
-        <w:rPr>
-          <w:rFonts w:ascii="Times New Roman" w:hAnsi="Times New Roman" w:cs="Times New Roman"/>
-        </w:rPr>
-      </w:pPr>
-    </w:p>
-    <w:p>
-      <w:pPr>
-        <w:ind w:right="-283"/>
-        <w:rPr>
-          <w:rFonts w:ascii="Times New Roman" w:hAnsi="Times New Roman" w:cs="Times New Roman"/>
-        </w:rPr>
-      </w:pPr>
-    </w:p>
-    <w:p>
-      <w:pPr>
-        <w:ind w:right="-283"/>
-        <w:rPr>
-          <w:rFonts w:ascii="Times New Roman" w:hAnsi="Times New Roman" w:cs="Times New Roman"/>
-        </w:rPr>
-      </w:pPr>
+      <w:bookmarkEnd w:id="4"/>
     </w:p>
     <w:p>
       <w:pPr>
@@ -17773,7 +18033,7 @@
             <wp:cNvGraphicFramePr/>
             <a:graphic xmlns:a="http://schemas.openxmlformats.org/drawingml/2006/main">
               <a:graphicData uri="http://schemas.openxmlformats.org/drawingml/2006/chart">
-                <c:chart xmlns:c="http://schemas.openxmlformats.org/drawingml/2006/chart" xmlns:r="http://schemas.openxmlformats.org/officeDocument/2006/relationships" r:id="rId18"/>
+                <c:chart xmlns:c="http://schemas.openxmlformats.org/drawingml/2006/chart" xmlns:r="http://schemas.openxmlformats.org/officeDocument/2006/relationships" r:id="rId20"/>
               </a:graphicData>
             </a:graphic>
           </wp:inline>
@@ -17787,7 +18047,7 @@
           <w:rFonts w:ascii="Times New Roman" w:hAnsi="Times New Roman" w:cs="Times New Roman"/>
         </w:rPr>
       </w:pPr>
-      <w:bookmarkStart w:id="4" w:name="_Ref69735864"/>
+      <w:bookmarkStart w:id="5" w:name="_Ref69735864"/>
       <w:r>
         <w:rPr>
           <w:rFonts w:ascii="Times New Roman" w:hAnsi="Times New Roman" w:cs="Times New Roman"/>
@@ -17826,7 +18086,7 @@
         </w:rPr>
         <w:fldChar w:fldCharType="end"/>
       </w:r>
-      <w:bookmarkEnd w:id="4"/>
+      <w:bookmarkEnd w:id="5"/>
       <w:r>
         <w:rPr>
           <w:rFonts w:ascii="Times New Roman" w:hAnsi="Times New Roman" w:cs="Times New Roman"/>
@@ -18058,7 +18318,103 @@
           <w:sz w:val="20"/>
           <w:szCs w:val="20"/>
         </w:rPr>
-        <w:t xml:space="preserve">TO get a better idea for the recognition of words and understandability oof words in sentences </w:t>
+        <w:t xml:space="preserve">TO get a better idea for the recognition of words and understandability of words in sentences </w:t>
+      </w:r>
+      <w:proofErr w:type="spellStart"/>
+      <w:r>
+        <w:rPr>
+          <w:rFonts w:ascii="Times New Roman" w:hAnsi="Times New Roman" w:cs="Times New Roman"/>
+          <w:sz w:val="20"/>
+          <w:szCs w:val="20"/>
+        </w:rPr>
+        <w:t>tesets</w:t>
+      </w:r>
+      <w:proofErr w:type="spellEnd"/>
+      <w:r>
+        <w:rPr>
+          <w:rFonts w:ascii="Times New Roman" w:hAnsi="Times New Roman" w:cs="Times New Roman"/>
+          <w:sz w:val="20"/>
+          <w:szCs w:val="20"/>
+        </w:rPr>
+        <w:t xml:space="preserve"> </w:t>
+      </w:r>
+      <w:proofErr w:type="spellStart"/>
+      <w:r>
+        <w:rPr>
+          <w:rFonts w:ascii="Times New Roman" w:hAnsi="Times New Roman" w:cs="Times New Roman"/>
+          <w:sz w:val="20"/>
+          <w:szCs w:val="20"/>
+        </w:rPr>
+        <w:t>wer</w:t>
+      </w:r>
+      <w:proofErr w:type="spellEnd"/>
+      <w:r>
+        <w:rPr>
+          <w:rFonts w:ascii="Times New Roman" w:hAnsi="Times New Roman" w:cs="Times New Roman"/>
+          <w:sz w:val="20"/>
+          <w:szCs w:val="20"/>
+        </w:rPr>
+        <w:t xml:space="preserve"> constructed where a user would listen to sentences recorded and then asked to identify certain words that were played for example, the sentence played could be “hello, how are you?” the test subject could be asked to identify the 2</w:t>
+      </w:r>
+      <w:r>
+        <w:rPr>
+          <w:rFonts w:ascii="Times New Roman" w:hAnsi="Times New Roman" w:cs="Times New Roman"/>
+          <w:sz w:val="20"/>
+          <w:szCs w:val="20"/>
+          <w:vertAlign w:val="superscript"/>
+        </w:rPr>
+        <w:t>nd</w:t>
+      </w:r>
+      <w:r>
+        <w:rPr>
+          <w:rFonts w:ascii="Times New Roman" w:hAnsi="Times New Roman" w:cs="Times New Roman"/>
+          <w:sz w:val="20"/>
+          <w:szCs w:val="20"/>
+        </w:rPr>
+        <w:t xml:space="preserve"> word, the subject would write down what they think the word is and then </w:t>
+      </w:r>
+      <w:r>
+        <w:rPr>
+          <w:rFonts w:ascii="Times New Roman" w:hAnsi="Times New Roman" w:cs="Times New Roman"/>
+          <w:sz w:val="20"/>
+          <w:szCs w:val="20"/>
+        </w:rPr>
+        <w:t>proceed to the next question. The sentence would only be played 3 times for the test subject before they had to give their answer.</w:t>
+      </w:r>
+    </w:p>
+    <w:p>
+      <w:pPr>
+        <w:rPr>
+          <w:rFonts w:ascii="Times New Roman" w:hAnsi="Times New Roman" w:cs="Times New Roman"/>
+          <w:sz w:val="20"/>
+          <w:szCs w:val="20"/>
+        </w:rPr>
+      </w:pPr>
+      <w:r>
+        <w:rPr>
+          <w:rFonts w:ascii="Times New Roman" w:hAnsi="Times New Roman" w:cs="Times New Roman"/>
+          <w:sz w:val="20"/>
+          <w:szCs w:val="20"/>
+        </w:rPr>
+        <w:t xml:space="preserve">This testing was less successful than the fist set of tests conducted, very little of what was played for the users they identified </w:t>
+      </w:r>
+      <w:proofErr w:type="spellStart"/>
+      <w:r>
+        <w:rPr>
+          <w:rFonts w:ascii="Times New Roman" w:hAnsi="Times New Roman" w:cs="Times New Roman"/>
+          <w:sz w:val="20"/>
+          <w:szCs w:val="20"/>
+        </w:rPr>
+        <w:t>correctlywhat</w:t>
+      </w:r>
+      <w:proofErr w:type="spellEnd"/>
+      <w:r>
+        <w:rPr>
+          <w:rFonts w:ascii="Times New Roman" w:hAnsi="Times New Roman" w:cs="Times New Roman"/>
+          <w:sz w:val="20"/>
+          <w:szCs w:val="20"/>
+        </w:rPr>
+        <w:t xml:space="preserve"> was identified correctly, was often their “best guess” work. </w:t>
       </w:r>
     </w:p>
     <w:p>
@@ -18079,6 +18435,7 @@
           <w:sz w:val="32"/>
           <w:szCs w:val="32"/>
         </w:rPr>
+        <w:lastRenderedPageBreak/>
         <w:t>Evaluation</w:t>
       </w:r>
     </w:p>
@@ -18146,15 +18503,7 @@
           <w:rFonts w:ascii="Times New Roman" w:hAnsi="Times New Roman" w:cs="Times New Roman"/>
           <w:bCs/>
         </w:rPr>
-        <w:t xml:space="preserve">Test should also be conducted into how the system performs reading larger chunks of text </w:t>
-      </w:r>
-      <w:r>
-        <w:rPr>
-          <w:rFonts w:ascii="Times New Roman" w:hAnsi="Times New Roman" w:cs="Times New Roman"/>
-          <w:bCs/>
-        </w:rPr>
-        <w:lastRenderedPageBreak/>
-        <w:t xml:space="preserve">and participants ability to interpret the meaning of these. </w:t>
+        <w:t xml:space="preserve">Test should also be conducted into how the system performs reading larger chunks of text and participants ability to interpret the meaning of these. </w:t>
       </w:r>
     </w:p>
     <w:p>
@@ -19081,7 +19430,7 @@
         </w:rPr>
         <w:t xml:space="preserve">, 2019, </w:t>
       </w:r>
-      <w:hyperlink r:id="rId19" w:history="1">
+      <w:hyperlink r:id="rId21" w:history="1">
         <w:r>
           <w:rPr>
             <w:rStyle w:val="Hyperlink"/>
@@ -19132,7 +19481,15 @@
           <w:color w:val="000000"/>
           <w:shd w:val="clear" w:color="auto" w:fill="FFFFFF"/>
         </w:rPr>
-        <w:t>. [online] Available at: &lt;http://research.spa.aalto.fi/publications/theses/lemmetty_mst/chap2.html&gt; [Accessed 12 April 2021].</w:t>
+        <w:t xml:space="preserve">. [online] </w:t>
+      </w:r>
+      <w:r>
+        <w:rPr>
+          <w:rFonts w:ascii="Times New Roman" w:hAnsi="Times New Roman" w:cs="Times New Roman"/>
+          <w:color w:val="000000"/>
+          <w:shd w:val="clear" w:color="auto" w:fill="FFFFFF"/>
+        </w:rPr>
+        <w:t>Available at: &lt;http://research.spa.aalto.fi/publications/theses/lemmetty_mst/chap2.html&gt; [Accessed 12 April 2021].</w:t>
       </w:r>
     </w:p>
     <w:p>
@@ -19174,7 +19531,7 @@
           <w:iCs/>
         </w:rPr>
       </w:pPr>
-      <w:hyperlink r:id="rId20" w:history="1">
+      <w:hyperlink r:id="rId22" w:history="1">
         <w:r>
           <w:rPr>
             <w:rStyle w:val="singlehighlightclass"/>
@@ -19202,7 +19559,7 @@
         </w:rPr>
         <w:t xml:space="preserve">. </w:t>
       </w:r>
-      <w:hyperlink r:id="rId21" w:history="1">
+      <w:hyperlink r:id="rId23" w:history="1">
         <w:r>
           <w:rPr>
             <w:rStyle w:val="Hyperlink"/>
@@ -19232,7 +19589,7 @@
         </w:rPr>
         <w:t>, 596 (1958); </w:t>
       </w:r>
-      <w:hyperlink r:id="rId22" w:history="1">
+      <w:hyperlink r:id="rId24" w:history="1">
         <w:r>
           <w:rPr>
             <w:rStyle w:val="Hyperlink"/>

</xml_diff>

<commit_message>
more changes to report
</commit_message>
<xml_diff>
--- a/Reports/Final Report.docx
+++ b/Reports/Final Report.docx
@@ -5021,6 +5021,7 @@
       <w:pPr>
         <w:rPr>
           <w:rFonts w:ascii="Times New Roman" w:eastAsiaTheme="minorEastAsia" w:hAnsi="Times New Roman" w:cs="Times New Roman"/>
+          <w:lang w:val="en-US"/>
         </w:rPr>
       </w:pPr>
       <w:r>
@@ -5028,10 +5029,154 @@
           <w:rFonts w:ascii="Times New Roman" w:eastAsiaTheme="minorEastAsia" w:hAnsi="Times New Roman" w:cs="Times New Roman"/>
         </w:rPr>
         <w:t>When a generator object is created it initialises all the variables that are needed in the constructor.</w:t>
+      </w:r>
+      <w:r>
+        <w:rPr>
+          <w:rFonts w:ascii="Times New Roman" w:eastAsiaTheme="minorEastAsia" w:hAnsi="Times New Roman" w:cs="Times New Roman"/>
+        </w:rPr>
+        <w:t xml:space="preserve"> After intitalising this </w:t>
+      </w:r>
+      <w:r>
+        <w:rPr>
+          <w:rFonts w:ascii="Times New Roman" w:eastAsiaTheme="minorEastAsia" w:hAnsi="Times New Roman" w:cs="Times New Roman"/>
+        </w:rPr>
+        <w:t>variable and object that make up the class</w:t>
+      </w:r>
+      <w:r>
+        <w:rPr>
+          <w:rFonts w:ascii="Times New Roman" w:eastAsiaTheme="minorEastAsia" w:hAnsi="Times New Roman" w:cs="Times New Roman"/>
+        </w:rPr>
+        <w:t xml:space="preserve"> the generateFrame() function can be called. </w:t>
+      </w:r>
+      <w:r>
+        <w:rPr>
+          <w:rFonts w:ascii="Times New Roman" w:eastAsiaTheme="minorEastAsia" w:hAnsi="Times New Roman" w:cs="Times New Roman"/>
+        </w:rPr>
+        <w:t>The function will start a new output period</w:t>
+      </w:r>
+      <w:r>
+        <w:rPr>
+          <w:rFonts w:ascii="Times New Roman" w:eastAsiaTheme="minorEastAsia" w:hAnsi="Times New Roman" w:cs="Times New Roman"/>
+        </w:rPr>
+        <w:t xml:space="preserve"> for a given set of frame parameters then for the given length needed of the output signal, it will loop to produce an array of output values by triggering another function – computeNextOutputSignalSample() - </w:t>
+      </w:r>
+      <w:r>
+        <w:rPr>
+          <w:rFonts w:ascii="Times New Roman" w:eastAsiaTheme="minorEastAsia" w:hAnsi="Times New Roman" w:cs="Times New Roman"/>
+          <w:lang w:val="en-US"/>
+        </w:rPr>
+        <w:t>The function design of this code</w:t>
+      </w:r>
+      <w:r>
+        <w:rPr>
+          <w:rFonts w:ascii="Times New Roman" w:eastAsiaTheme="minorEastAsia" w:hAnsi="Times New Roman" w:cs="Times New Roman"/>
+          <w:lang w:val="en-US"/>
+        </w:rPr>
+        <w:t xml:space="preserve"> and the functions featured in the generator function</w:t>
+      </w:r>
+      <w:r>
+        <w:rPr>
+          <w:rFonts w:ascii="Times New Roman" w:eastAsiaTheme="minorEastAsia" w:hAnsi="Times New Roman" w:cs="Times New Roman"/>
+          <w:lang w:val="en-US"/>
+        </w:rPr>
+        <w:t xml:space="preserve"> was designed in activity diagrams</w:t>
+      </w:r>
+      <w:r>
+        <w:rPr>
+          <w:rFonts w:ascii="Times New Roman" w:eastAsiaTheme="minorEastAsia" w:hAnsi="Times New Roman" w:cs="Times New Roman"/>
+          <w:lang w:val="en-US"/>
+        </w:rPr>
+        <w:t>.</w:t>
       </w:r>
     </w:p>
     <w:p>
       <w:pPr>
+        <w:keepNext/>
+        <w:jc w:val="center"/>
+      </w:pPr>
+      <w:r>
+        <w:rPr>
+          <w:rFonts w:ascii="Times New Roman" w:eastAsiaTheme="minorEastAsia" w:hAnsi="Times New Roman" w:cs="Times New Roman"/>
+          <w:lang w:val="en-US"/>
+        </w:rPr>
+        <w:drawing>
+          <wp:inline distT="0" distB="0" distL="0" distR="0" wp14:anchorId="56012C94" wp14:editId="0837AB89">
+            <wp:extent cx="1203231" cy="2973788"/>
+            <wp:effectExtent l="0" t="0" r="0" b="0"/>
+            <wp:docPr id="22" name="Picture 22" descr="Diagram&#10;&#10;Description automatically generated"/>
+            <wp:cNvGraphicFramePr>
+              <a:graphicFrameLocks xmlns:a="http://schemas.openxmlformats.org/drawingml/2006/main" noChangeAspect="1"/>
+            </wp:cNvGraphicFramePr>
+            <a:graphic xmlns:a="http://schemas.openxmlformats.org/drawingml/2006/main">
+              <a:graphicData uri="http://schemas.openxmlformats.org/drawingml/2006/picture">
+                <pic:pic xmlns:pic="http://schemas.openxmlformats.org/drawingml/2006/picture">
+                  <pic:nvPicPr>
+                    <pic:cNvPr id="22" name="Picture 22" descr="Diagram&#10;&#10;Description automatically generated"/>
+                    <pic:cNvPicPr/>
+                  </pic:nvPicPr>
+                  <pic:blipFill>
+                    <a:blip r:embed="rId24"/>
+                    <a:stretch>
+                      <a:fillRect/>
+                    </a:stretch>
+                  </pic:blipFill>
+                  <pic:spPr>
+                    <a:xfrm>
+                      <a:off x="0" y="0"/>
+                      <a:ext cx="1218014" cy="3010323"/>
+                    </a:xfrm>
+                    <a:prstGeom prst="rect">
+                      <a:avLst/>
+                    </a:prstGeom>
+                  </pic:spPr>
+                </pic:pic>
+              </a:graphicData>
+            </a:graphic>
+          </wp:inline>
+        </w:drawing>
+      </w:r>
+    </w:p>
+    <w:p>
+      <w:pPr>
+        <w:pStyle w:val="Caption"/>
+        <w:jc w:val="center"/>
+        <w:rPr>
+          <w:rFonts w:ascii="Times New Roman" w:eastAsiaTheme="minorEastAsia" w:hAnsi="Times New Roman" w:cs="Times New Roman"/>
+          <w:lang w:val="en-US"/>
+        </w:rPr>
+      </w:pPr>
+      <w:r>
+        <w:t xml:space="preserve">Figure </w:t>
+      </w:r>
+      <w:fldSimple w:instr=" SEQ Figure \* ARABIC ">
+        <w:r>
+          <w:rPr>
+            <w:noProof/>
+          </w:rPr>
+          <w:t>9</w:t>
+        </w:r>
+      </w:fldSimple>
+      <w:r>
+        <w:t>. Activity Diagram for computing the next outpur signal</w:t>
+      </w:r>
+    </w:p>
+    <w:p>
+      <w:pPr>
+        <w:rPr>
+          <w:rFonts w:ascii="Times New Roman" w:eastAsiaTheme="minorEastAsia" w:hAnsi="Times New Roman" w:cs="Times New Roman"/>
+          <w:lang w:val="en-US"/>
+        </w:rPr>
+      </w:pPr>
+      <w:r>
+        <w:rPr>
+          <w:rFonts w:ascii="Times New Roman" w:eastAsiaTheme="minorEastAsia" w:hAnsi="Times New Roman" w:cs="Times New Roman"/>
+          <w:lang w:val="en-US"/>
+        </w:rPr>
+        <w:t>The generate glottal pulse section of the function is created by getting the next output value from the chosen method of glottal source generation. Both the cascade and parallel branch calculations can be broken down further.</w:t>
+      </w:r>
+    </w:p>
+    <w:p>
+      <w:pPr>
         <w:rPr>
           <w:rFonts w:ascii="Times New Roman" w:hAnsi="Times New Roman" w:cs="Times New Roman"/>
           <w:b/>
@@ -5144,7 +5289,14 @@
         <w:rPr>
           <w:rFonts w:ascii="Times New Roman" w:hAnsi="Times New Roman" w:cs="Times New Roman"/>
         </w:rPr>
-        <w:t xml:space="preserve"> after laying out the base structure of the synthesizer</w:t>
+        <w:t xml:space="preserve"> after laying out the base structure of the </w:t>
+      </w:r>
+      <w:r>
+        <w:rPr>
+          <w:rFonts w:ascii="Times New Roman" w:hAnsi="Times New Roman" w:cs="Times New Roman"/>
+        </w:rPr>
+        <w:lastRenderedPageBreak/>
+        <w:t>synthesizer</w:t>
       </w:r>
       <w:r>
         <w:rPr>
@@ -5566,7 +5718,6 @@
           <w:szCs w:val="28"/>
           <w:shd w:val="clear" w:color="auto" w:fill="FFFFFF"/>
         </w:rPr>
-        <w:lastRenderedPageBreak/>
         <w:drawing>
           <wp:anchor distT="0" distB="0" distL="114300" distR="114300" simplePos="0" relativeHeight="251667456" behindDoc="1" locked="0" layoutInCell="1" allowOverlap="1" wp14:anchorId="53E7A465" wp14:editId="782EEB1B">
             <wp:simplePos x="0" y="0"/>
@@ -5599,7 +5750,7 @@
                     <pic:cNvPicPr/>
                   </pic:nvPicPr>
                   <pic:blipFill>
-                    <a:blip r:embed="rId24" cstate="print">
+                    <a:blip r:embed="rId25" cstate="print">
                       <a:extLst>
                         <a:ext uri="{28A0092B-C50C-407E-A947-70E740481C1C}">
                           <a14:useLocalDpi xmlns:a14="http://schemas.microsoft.com/office/drawing/2010/main" val="0"/>
@@ -6561,6 +6712,7 @@
           <w:rFonts w:ascii="Times New Roman" w:hAnsi="Times New Roman" w:cs="Times New Roman"/>
           <w:noProof/>
         </w:rPr>
+        <w:lastRenderedPageBreak/>
         <mc:AlternateContent>
           <mc:Choice Requires="wps">
             <w:drawing>
@@ -7498,14 +7650,7 @@
         <w:rPr>
           <w:rFonts w:ascii="Times New Roman" w:hAnsi="Times New Roman" w:cs="Times New Roman"/>
         </w:rPr>
-        <w:t xml:space="preserve"> to an </w:t>
-      </w:r>
-      <w:r>
-        <w:rPr>
-          <w:rFonts w:ascii="Times New Roman" w:hAnsi="Times New Roman" w:cs="Times New Roman"/>
-        </w:rPr>
-        <w:lastRenderedPageBreak/>
-        <w:t>index representing the sound frame for that</w:t>
+        <w:t xml:space="preserve"> to an index representing the sound frame for that</w:t>
       </w:r>
       <w:r>
         <w:rPr>
@@ -8279,13 +8424,7 @@
         <w:rPr>
           <w:rFonts w:ascii="Times New Roman" w:hAnsi="Times New Roman" w:cs="Times New Roman"/>
         </w:rPr>
-        <w:t xml:space="preserve"> output these sounds </w:t>
-      </w:r>
-      <w:r>
-        <w:rPr>
-          <w:rFonts w:ascii="Times New Roman" w:hAnsi="Times New Roman" w:cs="Times New Roman"/>
-        </w:rPr>
-        <w:t>as an array to be passed into the generateSound() function in the Generator class.</w:t>
+        <w:t xml:space="preserve"> output these sounds as an array to be passed into the generateSound() function in the Generator class.</w:t>
       </w:r>
     </w:p>
     <w:p>
@@ -8300,992 +8439,14 @@
           <w:rFonts w:ascii="Times New Roman" w:hAnsi="Times New Roman" w:cs="Times New Roman"/>
           <w:noProof/>
         </w:rPr>
+        <w:lastRenderedPageBreak/>
         <mc:AlternateContent>
           <mc:Choice Requires="wps">
             <w:drawing>
-              <wp:inline distT="0" distB="0" distL="0" distR="0" wp14:anchorId="472AA2C5" wp14:editId="6A8F4A6C">
-                <wp:extent cx="2640965" cy="5590355"/>
-                <wp:effectExtent l="19050" t="19050" r="26035" b="10795"/>
-                <wp:docPr id="10" name="Text Box 2"/>
-                <wp:cNvGraphicFramePr>
-                  <a:graphicFrameLocks xmlns:a="http://schemas.openxmlformats.org/drawingml/2006/main"/>
-                </wp:cNvGraphicFramePr>
-                <a:graphic xmlns:a="http://schemas.openxmlformats.org/drawingml/2006/main">
-                  <a:graphicData uri="http://schemas.microsoft.com/office/word/2010/wordprocessingShape">
-                    <wps:wsp>
-                      <wps:cNvSpPr txBox="1">
-                        <a:spLocks noChangeArrowheads="1"/>
-                      </wps:cNvSpPr>
-                      <wps:spPr bwMode="auto">
-                        <a:xfrm>
-                          <a:off x="0" y="0"/>
-                          <a:ext cx="2640965" cy="5590355"/>
-                        </a:xfrm>
-                        <a:prstGeom prst="rect">
-                          <a:avLst/>
-                        </a:prstGeom>
-                        <a:solidFill>
-                          <a:srgbClr val="FFFFFF"/>
-                        </a:solidFill>
-                        <a:ln w="28575">
-                          <a:solidFill>
-                            <a:schemeClr val="accent1"/>
-                          </a:solidFill>
-                          <a:miter lim="800000"/>
-                          <a:headEnd/>
-                          <a:tailEnd/>
-                        </a:ln>
-                      </wps:spPr>
-                      <wps:txbx>
-                        <w:txbxContent>
-                          <w:p>
-                            <w:pPr>
-                              <w:ind w:left="720" w:right="-283" w:hanging="360"/>
-                              <w:rPr>
-                                <w:rFonts w:ascii="Consolas" w:hAnsi="Consolas"/>
-                              </w:rPr>
-                            </w:pPr>
-                            <w:r>
-                              <w:rPr>
-                                <w:rFonts w:ascii="Consolas" w:hAnsi="Consolas"/>
-                              </w:rPr>
-                              <w:t>Pseudocode for Phoneme-to-Sound conversion</w:t>
-                            </w:r>
-                          </w:p>
-                          <w:p>
-                            <w:pPr>
-                              <w:pStyle w:val="ListParagraph"/>
-                              <w:numPr>
-                                <w:ilvl w:val="0"/>
-                                <w:numId w:val="7"/>
-                              </w:numPr>
-                              <w:ind w:right="-283"/>
-                              <w:rPr>
-                                <w:rFonts w:ascii="Consolas" w:hAnsi="Consolas" w:cstheme="minorHAnsi"/>
-                              </w:rPr>
-                            </w:pPr>
-                            <w:r>
-                              <w:rPr>
-                                <w:rFonts w:ascii="Consolas" w:hAnsi="Consolas" w:cstheme="minorHAnsi"/>
-                              </w:rPr>
-                              <w:t>loop for the length of the array of phonemes</w:t>
-                            </w:r>
-                          </w:p>
-                          <w:p>
-                            <w:pPr>
-                              <w:pStyle w:val="ListParagraph"/>
-                              <w:numPr>
-                                <w:ilvl w:val="0"/>
-                                <w:numId w:val="7"/>
-                              </w:numPr>
-                              <w:ind w:right="-283"/>
-                              <w:rPr>
-                                <w:rFonts w:ascii="Consolas" w:hAnsi="Consolas" w:cstheme="minorHAnsi"/>
-                              </w:rPr>
-                            </w:pPr>
-                            <w:r>
-                              <w:rPr>
-                                <w:rFonts w:ascii="Consolas" w:hAnsi="Consolas" w:cstheme="minorHAnsi"/>
-                              </w:rPr>
-                              <w:t>if sound doesn’t contain diphthong</w:t>
-                            </w:r>
-                          </w:p>
-                          <w:p>
-                            <w:pPr>
-                              <w:pStyle w:val="ListParagraph"/>
-                              <w:numPr>
-                                <w:ilvl w:val="1"/>
-                                <w:numId w:val="7"/>
-                              </w:numPr>
-                              <w:ind w:right="-283"/>
-                              <w:rPr>
-                                <w:rFonts w:ascii="Consolas" w:hAnsi="Consolas" w:cstheme="minorHAnsi"/>
-                              </w:rPr>
-                            </w:pPr>
-                            <w:r>
-                              <w:rPr>
-                                <w:rFonts w:ascii="Consolas" w:hAnsi="Consolas" w:cstheme="minorHAnsi"/>
-                              </w:rPr>
-                              <w:t>if sound is a _ for HH sound</w:t>
-                            </w:r>
-                          </w:p>
-                          <w:p>
-                            <w:pPr>
-                              <w:pStyle w:val="ListParagraph"/>
-                              <w:numPr>
-                                <w:ilvl w:val="2"/>
-                                <w:numId w:val="7"/>
-                              </w:numPr>
-                              <w:ind w:right="-283"/>
-                              <w:rPr>
-                                <w:rFonts w:ascii="Consolas" w:hAnsi="Consolas" w:cstheme="minorHAnsi"/>
-                              </w:rPr>
-                            </w:pPr>
-                            <w:r>
-                              <w:rPr>
-                                <w:rFonts w:ascii="Consolas" w:hAnsi="Consolas" w:cstheme="minorHAnsi"/>
-                              </w:rPr>
-                              <w:t>get next phoneme and convert to HH equivalent</w:t>
-                            </w:r>
-                          </w:p>
-                          <w:p>
-                            <w:pPr>
-                              <w:pStyle w:val="ListParagraph"/>
-                              <w:numPr>
-                                <w:ilvl w:val="2"/>
-                                <w:numId w:val="7"/>
-                              </w:numPr>
-                              <w:ind w:right="-283"/>
-                              <w:rPr>
-                                <w:rFonts w:ascii="Consolas" w:hAnsi="Consolas" w:cstheme="minorHAnsi"/>
-                              </w:rPr>
-                            </w:pPr>
-                            <w:r>
-                              <w:rPr>
-                                <w:rFonts w:ascii="Consolas" w:hAnsi="Consolas" w:cstheme="minorHAnsi"/>
-                              </w:rPr>
-                              <w:t>add sound to sound array</w:t>
-                            </w:r>
-                          </w:p>
-                          <w:p>
-                            <w:pPr>
-                              <w:pStyle w:val="ListParagraph"/>
-                              <w:numPr>
-                                <w:ilvl w:val="2"/>
-                                <w:numId w:val="7"/>
-                              </w:numPr>
-                              <w:ind w:right="-283"/>
-                              <w:rPr>
-                                <w:rFonts w:ascii="Consolas" w:hAnsi="Consolas" w:cstheme="minorHAnsi"/>
-                              </w:rPr>
-                            </w:pPr>
-                            <w:r>
-                              <w:rPr>
-                                <w:rFonts w:ascii="Consolas" w:hAnsi="Consolas" w:cstheme="minorHAnsi"/>
-                              </w:rPr>
-                              <w:t>move onto phoneme after adjusted one</w:t>
-                            </w:r>
-                          </w:p>
-                          <w:p>
-                            <w:pPr>
-                              <w:pStyle w:val="ListParagraph"/>
-                              <w:numPr>
-                                <w:ilvl w:val="1"/>
-                                <w:numId w:val="7"/>
-                              </w:numPr>
-                              <w:ind w:right="-283"/>
-                              <w:rPr>
-                                <w:rFonts w:ascii="Consolas" w:hAnsi="Consolas" w:cstheme="minorHAnsi"/>
-                              </w:rPr>
-                            </w:pPr>
-                            <w:r>
-                              <w:rPr>
-                                <w:rFonts w:ascii="Consolas" w:hAnsi="Consolas" w:cstheme="minorHAnsi"/>
-                              </w:rPr>
-                              <w:t>end else</w:t>
-                            </w:r>
-                          </w:p>
-                          <w:p>
-                            <w:pPr>
-                              <w:pStyle w:val="ListParagraph"/>
-                              <w:numPr>
-                                <w:ilvl w:val="2"/>
-                                <w:numId w:val="7"/>
-                              </w:numPr>
-                              <w:ind w:right="-283"/>
-                              <w:rPr>
-                                <w:rFonts w:ascii="Consolas" w:hAnsi="Consolas" w:cstheme="minorHAnsi"/>
-                              </w:rPr>
-                            </w:pPr>
-                            <w:r>
-                              <w:rPr>
-                                <w:rFonts w:ascii="Consolas" w:hAnsi="Consolas" w:cstheme="minorHAnsi"/>
-                              </w:rPr>
-                              <w:t>convert to sound</w:t>
-                            </w:r>
-                          </w:p>
-                          <w:p>
-                            <w:pPr>
-                              <w:pStyle w:val="ListParagraph"/>
-                              <w:numPr>
-                                <w:ilvl w:val="2"/>
-                                <w:numId w:val="7"/>
-                              </w:numPr>
-                              <w:ind w:right="-283"/>
-                              <w:rPr>
-                                <w:rFonts w:ascii="Consolas" w:hAnsi="Consolas" w:cstheme="minorHAnsi"/>
-                              </w:rPr>
-                            </w:pPr>
-                            <w:r>
-                              <w:rPr>
-                                <w:rFonts w:ascii="Consolas" w:hAnsi="Consolas" w:cstheme="minorHAnsi"/>
-                              </w:rPr>
-                              <w:t>move onto next phoneme</w:t>
-                            </w:r>
-                          </w:p>
-                          <w:p>
-                            <w:pPr>
-                              <w:pStyle w:val="ListParagraph"/>
-                              <w:numPr>
-                                <w:ilvl w:val="1"/>
-                                <w:numId w:val="7"/>
-                              </w:numPr>
-                              <w:ind w:right="-283"/>
-                              <w:rPr>
-                                <w:rFonts w:ascii="Consolas" w:hAnsi="Consolas" w:cstheme="minorHAnsi"/>
-                              </w:rPr>
-                            </w:pPr>
-                            <w:r>
-                              <w:rPr>
-                                <w:rFonts w:ascii="Consolas" w:hAnsi="Consolas" w:cstheme="minorHAnsi"/>
-                              </w:rPr>
-                              <w:t>end if</w:t>
-                            </w:r>
-                          </w:p>
-                          <w:p>
-                            <w:pPr>
-                              <w:pStyle w:val="ListParagraph"/>
-                              <w:numPr>
-                                <w:ilvl w:val="0"/>
-                                <w:numId w:val="7"/>
-                              </w:numPr>
-                              <w:ind w:right="-283"/>
-                              <w:rPr>
-                                <w:rFonts w:ascii="Consolas" w:hAnsi="Consolas" w:cstheme="minorHAnsi"/>
-                              </w:rPr>
-                            </w:pPr>
-                            <w:r>
-                              <w:rPr>
-                                <w:rFonts w:ascii="Consolas" w:hAnsi="Consolas" w:cstheme="minorHAnsi"/>
-                              </w:rPr>
-                              <w:t>if sound does contain a diphthong</w:t>
-                            </w:r>
-                          </w:p>
-                          <w:p>
-                            <w:pPr>
-                              <w:pStyle w:val="ListParagraph"/>
-                              <w:numPr>
-                                <w:ilvl w:val="1"/>
-                                <w:numId w:val="7"/>
-                              </w:numPr>
-                              <w:ind w:right="-283"/>
-                              <w:rPr>
-                                <w:rFonts w:ascii="Consolas" w:hAnsi="Consolas" w:cstheme="minorHAnsi"/>
-                              </w:rPr>
-                            </w:pPr>
-                            <w:r>
-                              <w:rPr>
-                                <w:rFonts w:ascii="Consolas" w:hAnsi="Consolas" w:cstheme="minorHAnsi"/>
-                              </w:rPr>
-                              <w:t>split diphthong into segments</w:t>
-                            </w:r>
-                          </w:p>
-                          <w:p>
-                            <w:pPr>
-                              <w:pStyle w:val="ListParagraph"/>
-                              <w:numPr>
-                                <w:ilvl w:val="1"/>
-                                <w:numId w:val="7"/>
-                              </w:numPr>
-                              <w:ind w:right="-283"/>
-                              <w:rPr>
-                                <w:rFonts w:ascii="Consolas" w:hAnsi="Consolas" w:cstheme="minorHAnsi"/>
-                              </w:rPr>
-                            </w:pPr>
-                            <w:r>
-                              <w:rPr>
-                                <w:rFonts w:ascii="Consolas" w:hAnsi="Consolas" w:cstheme="minorHAnsi"/>
-                              </w:rPr>
-                              <w:t>convert phoneme into sound frames</w:t>
-                            </w:r>
-                          </w:p>
-                          <w:p>
-                            <w:pPr>
-                              <w:pStyle w:val="ListParagraph"/>
-                              <w:numPr>
-                                <w:ilvl w:val="1"/>
-                                <w:numId w:val="7"/>
-                              </w:numPr>
-                              <w:ind w:right="-283"/>
-                              <w:rPr>
-                                <w:rFonts w:ascii="Consolas" w:hAnsi="Consolas" w:cstheme="minorHAnsi"/>
-                              </w:rPr>
-                            </w:pPr>
-                            <w:r>
-                              <w:rPr>
-                                <w:rFonts w:ascii="Consolas" w:hAnsi="Consolas" w:cstheme="minorHAnsi"/>
-                              </w:rPr>
-                              <w:t>assign diphthong attribute to these sounds</w:t>
-                            </w:r>
-                          </w:p>
-                          <w:p>
-                            <w:pPr>
-                              <w:pStyle w:val="ListParagraph"/>
-                              <w:numPr>
-                                <w:ilvl w:val="1"/>
-                                <w:numId w:val="7"/>
-                              </w:numPr>
-                              <w:ind w:right="-283"/>
-                              <w:rPr>
-                                <w:rFonts w:cstheme="minorHAnsi"/>
-                              </w:rPr>
-                            </w:pPr>
-                            <w:r>
-                              <w:rPr>
-                                <w:rFonts w:cstheme="minorHAnsi"/>
-                              </w:rPr>
-                              <w:t>more onto next sound in the array</w:t>
-                            </w:r>
-                          </w:p>
-                          <w:p>
-                            <w:pPr>
-                              <w:pStyle w:val="ListParagraph"/>
-                              <w:numPr>
-                                <w:ilvl w:val="1"/>
-                                <w:numId w:val="7"/>
-                              </w:numPr>
-                              <w:ind w:right="-283"/>
-                              <w:rPr>
-                                <w:rFonts w:cstheme="minorHAnsi"/>
-                              </w:rPr>
-                            </w:pPr>
-                            <w:r>
-                              <w:rPr>
-                                <w:rFonts w:cstheme="minorHAnsi"/>
-                              </w:rPr>
-                              <w:t>end if</w:t>
-                            </w:r>
-                          </w:p>
-                          <w:p>
-                            <w:pPr>
-                              <w:pStyle w:val="ListParagraph"/>
-                              <w:numPr>
-                                <w:ilvl w:val="0"/>
-                                <w:numId w:val="7"/>
-                              </w:numPr>
-                              <w:ind w:right="-283"/>
-                              <w:rPr>
-                                <w:rFonts w:cstheme="minorHAnsi"/>
-                              </w:rPr>
-                            </w:pPr>
-                            <w:r>
-                              <w:rPr>
-                                <w:rFonts w:cstheme="minorHAnsi"/>
-                              </w:rPr>
-                              <w:t>end loop</w:t>
-                            </w:r>
-                          </w:p>
-                          <w:p/>
-                        </w:txbxContent>
-                      </wps:txbx>
-                      <wps:bodyPr rot="0" vert="horz" wrap="square" lIns="91440" tIns="45720" rIns="91440" bIns="45720" anchor="t" anchorCtr="0">
-                        <a:noAutofit/>
-                      </wps:bodyPr>
-                    </wps:wsp>
-                  </a:graphicData>
-                </a:graphic>
-              </wp:inline>
-            </w:drawing>
-          </mc:Choice>
-          <mc:Fallback>
-            <w:pict>
-              <v:shape w14:anchorId="472AA2C5" id="_x0000_s1031" type="#_x0000_t202" style="width:207.95pt;height:440.2pt;visibility:visible;mso-wrap-style:square;mso-left-percent:-10001;mso-top-percent:-10001;mso-position-horizontal:absolute;mso-position-horizontal-relative:char;mso-position-vertical:absolute;mso-position-vertical-relative:line;mso-left-percent:-10001;mso-top-percent:-10001;v-text-anchor:top" o:gfxdata="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" strokecolor="#4472c4 [3204]" strokeweight="2.25pt">
-                <v:textbox>
-                  <w:txbxContent>
-                    <w:p>
-                      <w:pPr>
-                        <w:ind w:left="720" w:right="-283" w:hanging="360"/>
-                        <w:rPr>
-                          <w:rFonts w:ascii="Consolas" w:hAnsi="Consolas"/>
-                        </w:rPr>
-                      </w:pPr>
-                      <w:r>
-                        <w:rPr>
-                          <w:rFonts w:ascii="Consolas" w:hAnsi="Consolas"/>
-                        </w:rPr>
-                        <w:t>Pseudocode for Phoneme-to-Sound conversion</w:t>
-                      </w:r>
-                    </w:p>
-                    <w:p>
-                      <w:pPr>
-                        <w:pStyle w:val="ListParagraph"/>
-                        <w:numPr>
-                          <w:ilvl w:val="0"/>
-                          <w:numId w:val="7"/>
-                        </w:numPr>
-                        <w:ind w:right="-283"/>
-                        <w:rPr>
-                          <w:rFonts w:ascii="Consolas" w:hAnsi="Consolas" w:cstheme="minorHAnsi"/>
-                        </w:rPr>
-                      </w:pPr>
-                      <w:r>
-                        <w:rPr>
-                          <w:rFonts w:ascii="Consolas" w:hAnsi="Consolas" w:cstheme="minorHAnsi"/>
-                        </w:rPr>
-                        <w:t>loop for the length of the array of phonemes</w:t>
-                      </w:r>
-                    </w:p>
-                    <w:p>
-                      <w:pPr>
-                        <w:pStyle w:val="ListParagraph"/>
-                        <w:numPr>
-                          <w:ilvl w:val="0"/>
-                          <w:numId w:val="7"/>
-                        </w:numPr>
-                        <w:ind w:right="-283"/>
-                        <w:rPr>
-                          <w:rFonts w:ascii="Consolas" w:hAnsi="Consolas" w:cstheme="minorHAnsi"/>
-                        </w:rPr>
-                      </w:pPr>
-                      <w:r>
-                        <w:rPr>
-                          <w:rFonts w:ascii="Consolas" w:hAnsi="Consolas" w:cstheme="minorHAnsi"/>
-                        </w:rPr>
-                        <w:t>if sound doesn’t contain diphthong</w:t>
-                      </w:r>
-                    </w:p>
-                    <w:p>
-                      <w:pPr>
-                        <w:pStyle w:val="ListParagraph"/>
-                        <w:numPr>
-                          <w:ilvl w:val="1"/>
-                          <w:numId w:val="7"/>
-                        </w:numPr>
-                        <w:ind w:right="-283"/>
-                        <w:rPr>
-                          <w:rFonts w:ascii="Consolas" w:hAnsi="Consolas" w:cstheme="minorHAnsi"/>
-                        </w:rPr>
-                      </w:pPr>
-                      <w:r>
-                        <w:rPr>
-                          <w:rFonts w:ascii="Consolas" w:hAnsi="Consolas" w:cstheme="minorHAnsi"/>
-                        </w:rPr>
-                        <w:t>if sound is a _ for HH sound</w:t>
-                      </w:r>
-                    </w:p>
-                    <w:p>
-                      <w:pPr>
-                        <w:pStyle w:val="ListParagraph"/>
-                        <w:numPr>
-                          <w:ilvl w:val="2"/>
-                          <w:numId w:val="7"/>
-                        </w:numPr>
-                        <w:ind w:right="-283"/>
-                        <w:rPr>
-                          <w:rFonts w:ascii="Consolas" w:hAnsi="Consolas" w:cstheme="minorHAnsi"/>
-                        </w:rPr>
-                      </w:pPr>
-                      <w:r>
-                        <w:rPr>
-                          <w:rFonts w:ascii="Consolas" w:hAnsi="Consolas" w:cstheme="minorHAnsi"/>
-                        </w:rPr>
-                        <w:t>get next phoneme and convert to HH equivalent</w:t>
-                      </w:r>
-                    </w:p>
-                    <w:p>
-                      <w:pPr>
-                        <w:pStyle w:val="ListParagraph"/>
-                        <w:numPr>
-                          <w:ilvl w:val="2"/>
-                          <w:numId w:val="7"/>
-                        </w:numPr>
-                        <w:ind w:right="-283"/>
-                        <w:rPr>
-                          <w:rFonts w:ascii="Consolas" w:hAnsi="Consolas" w:cstheme="minorHAnsi"/>
-                        </w:rPr>
-                      </w:pPr>
-                      <w:r>
-                        <w:rPr>
-                          <w:rFonts w:ascii="Consolas" w:hAnsi="Consolas" w:cstheme="minorHAnsi"/>
-                        </w:rPr>
-                        <w:t>add sound to sound array</w:t>
-                      </w:r>
-                    </w:p>
-                    <w:p>
-                      <w:pPr>
-                        <w:pStyle w:val="ListParagraph"/>
-                        <w:numPr>
-                          <w:ilvl w:val="2"/>
-                          <w:numId w:val="7"/>
-                        </w:numPr>
-                        <w:ind w:right="-283"/>
-                        <w:rPr>
-                          <w:rFonts w:ascii="Consolas" w:hAnsi="Consolas" w:cstheme="minorHAnsi"/>
-                        </w:rPr>
-                      </w:pPr>
-                      <w:r>
-                        <w:rPr>
-                          <w:rFonts w:ascii="Consolas" w:hAnsi="Consolas" w:cstheme="minorHAnsi"/>
-                        </w:rPr>
-                        <w:t>move onto phoneme after adjusted one</w:t>
-                      </w:r>
-                    </w:p>
-                    <w:p>
-                      <w:pPr>
-                        <w:pStyle w:val="ListParagraph"/>
-                        <w:numPr>
-                          <w:ilvl w:val="1"/>
-                          <w:numId w:val="7"/>
-                        </w:numPr>
-                        <w:ind w:right="-283"/>
-                        <w:rPr>
-                          <w:rFonts w:ascii="Consolas" w:hAnsi="Consolas" w:cstheme="minorHAnsi"/>
-                        </w:rPr>
-                      </w:pPr>
-                      <w:r>
-                        <w:rPr>
-                          <w:rFonts w:ascii="Consolas" w:hAnsi="Consolas" w:cstheme="minorHAnsi"/>
-                        </w:rPr>
-                        <w:t>end else</w:t>
-                      </w:r>
-                    </w:p>
-                    <w:p>
-                      <w:pPr>
-                        <w:pStyle w:val="ListParagraph"/>
-                        <w:numPr>
-                          <w:ilvl w:val="2"/>
-                          <w:numId w:val="7"/>
-                        </w:numPr>
-                        <w:ind w:right="-283"/>
-                        <w:rPr>
-                          <w:rFonts w:ascii="Consolas" w:hAnsi="Consolas" w:cstheme="minorHAnsi"/>
-                        </w:rPr>
-                      </w:pPr>
-                      <w:r>
-                        <w:rPr>
-                          <w:rFonts w:ascii="Consolas" w:hAnsi="Consolas" w:cstheme="minorHAnsi"/>
-                        </w:rPr>
-                        <w:t>convert to sound</w:t>
-                      </w:r>
-                    </w:p>
-                    <w:p>
-                      <w:pPr>
-                        <w:pStyle w:val="ListParagraph"/>
-                        <w:numPr>
-                          <w:ilvl w:val="2"/>
-                          <w:numId w:val="7"/>
-                        </w:numPr>
-                        <w:ind w:right="-283"/>
-                        <w:rPr>
-                          <w:rFonts w:ascii="Consolas" w:hAnsi="Consolas" w:cstheme="minorHAnsi"/>
-                        </w:rPr>
-                      </w:pPr>
-                      <w:r>
-                        <w:rPr>
-                          <w:rFonts w:ascii="Consolas" w:hAnsi="Consolas" w:cstheme="minorHAnsi"/>
-                        </w:rPr>
-                        <w:t>move onto next phoneme</w:t>
-                      </w:r>
-                    </w:p>
-                    <w:p>
-                      <w:pPr>
-                        <w:pStyle w:val="ListParagraph"/>
-                        <w:numPr>
-                          <w:ilvl w:val="1"/>
-                          <w:numId w:val="7"/>
-                        </w:numPr>
-                        <w:ind w:right="-283"/>
-                        <w:rPr>
-                          <w:rFonts w:ascii="Consolas" w:hAnsi="Consolas" w:cstheme="minorHAnsi"/>
-                        </w:rPr>
-                      </w:pPr>
-                      <w:r>
-                        <w:rPr>
-                          <w:rFonts w:ascii="Consolas" w:hAnsi="Consolas" w:cstheme="minorHAnsi"/>
-                        </w:rPr>
-                        <w:t>end if</w:t>
-                      </w:r>
-                    </w:p>
-                    <w:p>
-                      <w:pPr>
-                        <w:pStyle w:val="ListParagraph"/>
-                        <w:numPr>
-                          <w:ilvl w:val="0"/>
-                          <w:numId w:val="7"/>
-                        </w:numPr>
-                        <w:ind w:right="-283"/>
-                        <w:rPr>
-                          <w:rFonts w:ascii="Consolas" w:hAnsi="Consolas" w:cstheme="minorHAnsi"/>
-                        </w:rPr>
-                      </w:pPr>
-                      <w:r>
-                        <w:rPr>
-                          <w:rFonts w:ascii="Consolas" w:hAnsi="Consolas" w:cstheme="minorHAnsi"/>
-                        </w:rPr>
-                        <w:t>if sound does contain a diphthong</w:t>
-                      </w:r>
-                    </w:p>
-                    <w:p>
-                      <w:pPr>
-                        <w:pStyle w:val="ListParagraph"/>
-                        <w:numPr>
-                          <w:ilvl w:val="1"/>
-                          <w:numId w:val="7"/>
-                        </w:numPr>
-                        <w:ind w:right="-283"/>
-                        <w:rPr>
-                          <w:rFonts w:ascii="Consolas" w:hAnsi="Consolas" w:cstheme="minorHAnsi"/>
-                        </w:rPr>
-                      </w:pPr>
-                      <w:r>
-                        <w:rPr>
-                          <w:rFonts w:ascii="Consolas" w:hAnsi="Consolas" w:cstheme="minorHAnsi"/>
-                        </w:rPr>
-                        <w:t>split diphthong into segments</w:t>
-                      </w:r>
-                    </w:p>
-                    <w:p>
-                      <w:pPr>
-                        <w:pStyle w:val="ListParagraph"/>
-                        <w:numPr>
-                          <w:ilvl w:val="1"/>
-                          <w:numId w:val="7"/>
-                        </w:numPr>
-                        <w:ind w:right="-283"/>
-                        <w:rPr>
-                          <w:rFonts w:ascii="Consolas" w:hAnsi="Consolas" w:cstheme="minorHAnsi"/>
-                        </w:rPr>
-                      </w:pPr>
-                      <w:r>
-                        <w:rPr>
-                          <w:rFonts w:ascii="Consolas" w:hAnsi="Consolas" w:cstheme="minorHAnsi"/>
-                        </w:rPr>
-                        <w:t>convert phoneme into sound frames</w:t>
-                      </w:r>
-                    </w:p>
-                    <w:p>
-                      <w:pPr>
-                        <w:pStyle w:val="ListParagraph"/>
-                        <w:numPr>
-                          <w:ilvl w:val="1"/>
-                          <w:numId w:val="7"/>
-                        </w:numPr>
-                        <w:ind w:right="-283"/>
-                        <w:rPr>
-                          <w:rFonts w:ascii="Consolas" w:hAnsi="Consolas" w:cstheme="minorHAnsi"/>
-                        </w:rPr>
-                      </w:pPr>
-                      <w:r>
-                        <w:rPr>
-                          <w:rFonts w:ascii="Consolas" w:hAnsi="Consolas" w:cstheme="minorHAnsi"/>
-                        </w:rPr>
-                        <w:t>assign diphthong attribute to these sounds</w:t>
-                      </w:r>
-                    </w:p>
-                    <w:p>
-                      <w:pPr>
-                        <w:pStyle w:val="ListParagraph"/>
-                        <w:numPr>
-                          <w:ilvl w:val="1"/>
-                          <w:numId w:val="7"/>
-                        </w:numPr>
-                        <w:ind w:right="-283"/>
-                        <w:rPr>
-                          <w:rFonts w:cstheme="minorHAnsi"/>
-                        </w:rPr>
-                      </w:pPr>
-                      <w:r>
-                        <w:rPr>
-                          <w:rFonts w:cstheme="minorHAnsi"/>
-                        </w:rPr>
-                        <w:t>more onto next sound in the array</w:t>
-                      </w:r>
-                    </w:p>
-                    <w:p>
-                      <w:pPr>
-                        <w:pStyle w:val="ListParagraph"/>
-                        <w:numPr>
-                          <w:ilvl w:val="1"/>
-                          <w:numId w:val="7"/>
-                        </w:numPr>
-                        <w:ind w:right="-283"/>
-                        <w:rPr>
-                          <w:rFonts w:cstheme="minorHAnsi"/>
-                        </w:rPr>
-                      </w:pPr>
-                      <w:r>
-                        <w:rPr>
-                          <w:rFonts w:cstheme="minorHAnsi"/>
-                        </w:rPr>
-                        <w:t>end if</w:t>
-                      </w:r>
-                    </w:p>
-                    <w:p>
-                      <w:pPr>
-                        <w:pStyle w:val="ListParagraph"/>
-                        <w:numPr>
-                          <w:ilvl w:val="0"/>
-                          <w:numId w:val="7"/>
-                        </w:numPr>
-                        <w:ind w:right="-283"/>
-                        <w:rPr>
-                          <w:rFonts w:cstheme="minorHAnsi"/>
-                        </w:rPr>
-                      </w:pPr>
-                      <w:r>
-                        <w:rPr>
-                          <w:rFonts w:cstheme="minorHAnsi"/>
-                        </w:rPr>
-                        <w:t>end loop</w:t>
-                      </w:r>
-                    </w:p>
-                    <w:p/>
-                  </w:txbxContent>
-                </v:textbox>
-                <w10:anchorlock/>
-              </v:shape>
-            </w:pict>
-          </mc:Fallback>
-        </mc:AlternateContent>
-      </w:r>
-      <w:r>
-        <w:rPr>
-          <w:rFonts w:ascii="Times New Roman" w:hAnsi="Times New Roman" w:cs="Times New Roman"/>
-        </w:rPr>
-        <w:t>After these functions are run</w:t>
-      </w:r>
-      <w:r>
-        <w:rPr>
-          <w:rFonts w:ascii="Times New Roman" w:hAnsi="Times New Roman" w:cs="Times New Roman"/>
-        </w:rPr>
-        <w:t>,</w:t>
-      </w:r>
-      <w:r>
-        <w:rPr>
-          <w:rFonts w:ascii="Times New Roman" w:hAnsi="Times New Roman" w:cs="Times New Roman"/>
-        </w:rPr>
-        <w:t xml:space="preserve"> the text is ready to be sent to the synthesizer.</w:t>
-      </w:r>
-    </w:p>
-    <w:p>
-      <w:pPr>
-        <w:ind w:right="-283"/>
-        <w:rPr>
-          <w:rFonts w:ascii="Times New Roman" w:hAnsi="Times New Roman" w:cs="Times New Roman"/>
-        </w:rPr>
-      </w:pPr>
-      <w:r>
-        <w:rPr>
-          <w:rFonts w:ascii="Times New Roman" w:hAnsi="Times New Roman" w:cs="Times New Roman"/>
-        </w:rPr>
-        <w:t>Pictured in figure 3</w:t>
-      </w:r>
-      <w:r>
-        <w:rPr>
-          <w:rFonts w:ascii="Times New Roman" w:hAnsi="Times New Roman" w:cs="Times New Roman"/>
-        </w:rPr>
-        <w:t>,</w:t>
-      </w:r>
-      <w:r>
-        <w:rPr>
-          <w:rFonts w:ascii="Times New Roman" w:hAnsi="Times New Roman" w:cs="Times New Roman"/>
-        </w:rPr>
-        <w:t xml:space="preserve"> is the diagram that was used to construct these functions and how thy fit together to be input into the synthesizer</w:t>
-      </w:r>
-      <w:r>
-        <w:rPr>
-          <w:rFonts w:ascii="Times New Roman" w:hAnsi="Times New Roman" w:cs="Times New Roman"/>
-        </w:rPr>
-        <w:t>.</w:t>
-      </w:r>
-      <w:r>
-        <w:rPr>
-          <w:rFonts w:ascii="Times New Roman" w:hAnsi="Times New Roman" w:cs="Times New Roman"/>
-          <w:noProof/>
-        </w:rPr>
-        <w:t xml:space="preserve"> </w:t>
-      </w:r>
-    </w:p>
-    <w:p>
-      <w:pPr>
-        <w:ind w:right="-283"/>
-        <w:rPr>
-          <w:rFonts w:ascii="Times New Roman" w:hAnsi="Times New Roman" w:cs="Times New Roman"/>
-          <w:b/>
-          <w:bCs/>
-        </w:rPr>
-      </w:pPr>
-      <w:bookmarkStart w:id="3" w:name="_Hlk69824659"/>
-      <w:bookmarkEnd w:id="0"/>
-      <w:r>
-        <w:rPr>
-          <w:rFonts w:ascii="Times New Roman" w:hAnsi="Times New Roman" w:cs="Times New Roman"/>
-          <w:b/>
-          <w:bCs/>
-        </w:rPr>
-        <w:t>Difficulties in</w:t>
-      </w:r>
-      <w:r>
-        <w:rPr>
-          <w:rFonts w:ascii="Times New Roman" w:hAnsi="Times New Roman" w:cs="Times New Roman"/>
-          <w:b/>
-          <w:bCs/>
-        </w:rPr>
-        <w:t xml:space="preserve"> Implementation of the Pre-processing system</w:t>
-      </w:r>
-      <w:r>
-        <w:rPr>
-          <w:rFonts w:ascii="Times New Roman" w:hAnsi="Times New Roman" w:cs="Times New Roman"/>
-          <w:b/>
-          <w:bCs/>
-        </w:rPr>
-        <w:t xml:space="preserve"> </w:t>
-      </w:r>
-      <w:r>
-        <w:rPr>
-          <w:rFonts w:ascii="Times New Roman" w:hAnsi="Times New Roman" w:cs="Times New Roman"/>
-          <w:b/>
-          <w:bCs/>
-        </w:rPr>
-        <w:t>-</w:t>
-      </w:r>
-    </w:p>
-    <w:p>
-      <w:pPr>
-        <w:ind w:right="-283"/>
-        <w:rPr>
-          <w:rFonts w:ascii="Times New Roman" w:hAnsi="Times New Roman" w:cs="Times New Roman"/>
-        </w:rPr>
-      </w:pPr>
-      <w:r>
-        <w:rPr>
-          <w:rFonts w:ascii="Times New Roman" w:hAnsi="Times New Roman" w:cs="Times New Roman"/>
-        </w:rPr>
-        <w:t>One</w:t>
-      </w:r>
-      <w:r>
-        <w:rPr>
-          <w:rFonts w:ascii="Times New Roman" w:hAnsi="Times New Roman" w:cs="Times New Roman"/>
-        </w:rPr>
-        <w:t xml:space="preserve"> of the notable roadblocks encountered while implementing the pre-processor section of the synthesiser </w:t>
-      </w:r>
-      <w:r>
-        <w:rPr>
-          <w:rFonts w:ascii="Times New Roman" w:hAnsi="Times New Roman" w:cs="Times New Roman"/>
-        </w:rPr>
-        <w:t xml:space="preserve">was interpolating between the different frames for the different phonemes. </w:t>
-      </w:r>
-      <w:r>
-        <w:rPr>
-          <w:rFonts w:ascii="Times New Roman" w:hAnsi="Times New Roman" w:cs="Times New Roman"/>
-        </w:rPr>
-        <w:t>The aim was to i</w:t>
-      </w:r>
-      <w:r>
-        <w:rPr>
-          <w:rFonts w:ascii="Times New Roman" w:hAnsi="Times New Roman" w:cs="Times New Roman"/>
-        </w:rPr>
-        <w:t>nterpolat</w:t>
-      </w:r>
-      <w:r>
-        <w:rPr>
-          <w:rFonts w:ascii="Times New Roman" w:hAnsi="Times New Roman" w:cs="Times New Roman"/>
-        </w:rPr>
-        <w:t xml:space="preserve">e </w:t>
-      </w:r>
-      <w:r>
-        <w:rPr>
-          <w:rFonts w:ascii="Times New Roman" w:hAnsi="Times New Roman" w:cs="Times New Roman"/>
-        </w:rPr>
-        <w:t>between the</w:t>
-      </w:r>
-      <w:r>
-        <w:rPr>
-          <w:rFonts w:ascii="Times New Roman" w:hAnsi="Times New Roman" w:cs="Times New Roman"/>
-        </w:rPr>
-        <w:t>se</w:t>
-      </w:r>
-      <w:r>
-        <w:rPr>
-          <w:rFonts w:ascii="Times New Roman" w:hAnsi="Times New Roman" w:cs="Times New Roman"/>
-        </w:rPr>
-        <w:t xml:space="preserve"> </w:t>
-      </w:r>
-      <w:r>
-        <w:rPr>
-          <w:rFonts w:ascii="Times New Roman" w:hAnsi="Times New Roman" w:cs="Times New Roman"/>
-        </w:rPr>
-        <w:t>data frames</w:t>
-      </w:r>
-      <w:r>
-        <w:rPr>
-          <w:rFonts w:ascii="Times New Roman" w:hAnsi="Times New Roman" w:cs="Times New Roman"/>
-        </w:rPr>
-        <w:t xml:space="preserve"> in a way that made sense and didn’t make the system sound like it was just jumping between the </w:t>
-      </w:r>
-      <w:r>
-        <w:rPr>
-          <w:rFonts w:ascii="Times New Roman" w:hAnsi="Times New Roman" w:cs="Times New Roman"/>
-        </w:rPr>
-        <w:lastRenderedPageBreak/>
-        <w:t xml:space="preserve">values </w:t>
-      </w:r>
-      <w:r>
-        <w:rPr>
-          <w:rFonts w:ascii="Times New Roman" w:hAnsi="Times New Roman" w:cs="Times New Roman"/>
-        </w:rPr>
-        <w:t>too quickly</w:t>
-      </w:r>
-      <w:r>
-        <w:rPr>
-          <w:rFonts w:ascii="Times New Roman" w:hAnsi="Times New Roman" w:cs="Times New Roman"/>
-        </w:rPr>
-        <w:t>.</w:t>
-      </w:r>
-      <w:r>
-        <w:rPr>
-          <w:rFonts w:ascii="Times New Roman" w:hAnsi="Times New Roman" w:cs="Times New Roman"/>
-        </w:rPr>
-        <w:t xml:space="preserve"> </w:t>
-      </w:r>
-      <w:r>
-        <w:rPr>
-          <w:rFonts w:ascii="Times New Roman" w:hAnsi="Times New Roman" w:cs="Times New Roman"/>
-        </w:rPr>
-        <w:t>Yet</w:t>
-      </w:r>
-      <w:r>
-        <w:rPr>
-          <w:rFonts w:ascii="Times New Roman" w:hAnsi="Times New Roman" w:cs="Times New Roman"/>
-        </w:rPr>
-        <w:t>,</w:t>
-      </w:r>
-      <w:r>
-        <w:rPr>
-          <w:rFonts w:ascii="Times New Roman" w:hAnsi="Times New Roman" w:cs="Times New Roman"/>
-        </w:rPr>
-        <w:t xml:space="preserve"> the transition</w:t>
-      </w:r>
-      <w:r>
-        <w:rPr>
-          <w:rFonts w:ascii="Times New Roman" w:hAnsi="Times New Roman" w:cs="Times New Roman"/>
-        </w:rPr>
-        <w:t xml:space="preserve"> </w:t>
-      </w:r>
-      <w:r>
-        <w:rPr>
-          <w:rFonts w:ascii="Times New Roman" w:hAnsi="Times New Roman" w:cs="Times New Roman"/>
-        </w:rPr>
-        <w:t>could not be drawn out for too long or it would</w:t>
-      </w:r>
-      <w:r>
-        <w:rPr>
-          <w:rFonts w:ascii="Times New Roman" w:hAnsi="Times New Roman" w:cs="Times New Roman"/>
-        </w:rPr>
-        <w:t xml:space="preserve"> sound </w:t>
-      </w:r>
-      <w:r>
-        <w:rPr>
-          <w:rFonts w:ascii="Times New Roman" w:hAnsi="Times New Roman" w:cs="Times New Roman"/>
-          <w:noProof/>
-        </w:rPr>
-        <mc:AlternateContent>
-          <mc:Choice Requires="wps">
-            <w:drawing>
-              <wp:anchor distT="0" distB="0" distL="114300" distR="114300" simplePos="0" relativeHeight="251670528" behindDoc="0" locked="0" layoutInCell="1" allowOverlap="1" wp14:anchorId="2ECE8BC9" wp14:editId="3F14462A">
+              <wp:anchor distT="0" distB="0" distL="114300" distR="114300" simplePos="0" relativeHeight="251670528" behindDoc="0" locked="0" layoutInCell="1" allowOverlap="1" wp14:anchorId="2ECE8BC9" wp14:editId="654F8271">
                 <wp:simplePos x="0" y="0"/>
                 <wp:positionH relativeFrom="column">
-                  <wp:posOffset>3100705</wp:posOffset>
+                  <wp:posOffset>3118761</wp:posOffset>
                 </wp:positionH>
                 <wp:positionV relativeFrom="paragraph">
                   <wp:posOffset>19050</wp:posOffset>
@@ -9823,7 +8984,7 @@
           </mc:Choice>
           <mc:Fallback>
             <w:pict>
-              <v:shape w14:anchorId="2ECE8BC9" id="_x0000_s1032" type="#_x0000_t202" style="position:absolute;margin-left:244.15pt;margin-top:1.5pt;width:236.1pt;height:520pt;z-index:251670528;visibility:visible;mso-wrap-style:square;mso-width-percent:0;mso-height-percent:0;mso-wrap-distance-left:9pt;mso-wrap-distance-top:0;mso-wrap-distance-right:9pt;mso-wrap-distance-bottom:0;mso-position-horizontal:absolute;mso-position-horizontal-relative:text;mso-position-vertical:absolute;mso-position-vertical-relative:text;mso-width-percent:0;mso-height-percent:0;mso-width-relative:margin;mso-height-relative:margin;v-text-anchor:top" o:gfxdata="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" strokecolor="#4472c4 [3204]" strokeweight="2.25pt">
+              <v:shape w14:anchorId="2ECE8BC9" id="_x0000_s1031" type="#_x0000_t202" style="position:absolute;margin-left:245.55pt;margin-top:1.5pt;width:236.1pt;height:520pt;z-index:251670528;visibility:visible;mso-wrap-style:square;mso-width-percent:0;mso-height-percent:0;mso-wrap-distance-left:9pt;mso-wrap-distance-top:0;mso-wrap-distance-right:9pt;mso-wrap-distance-bottom:0;mso-position-horizontal:absolute;mso-position-horizontal-relative:text;mso-position-vertical:absolute;mso-position-vertical-relative:text;mso-width-percent:0;mso-height-percent:0;mso-width-relative:margin;mso-height-relative:margin;v-text-anchor:top" o:gfxdata="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" strokecolor="#4472c4 [3204]" strokeweight="2.25pt">
                 <v:textbox>
                   <w:txbxContent>
                     <w:p>
@@ -10316,14 +9477,751 @@
       <w:r>
         <w:rPr>
           <w:rFonts w:ascii="Times New Roman" w:hAnsi="Times New Roman" w:cs="Times New Roman"/>
-        </w:rPr>
-        <w:t>forced. This</w:t>
-      </w:r>
-      <w:r>
-        <w:rPr>
-          <w:rFonts w:ascii="Times New Roman" w:hAnsi="Times New Roman" w:cs="Times New Roman"/>
-        </w:rPr>
-        <w:t xml:space="preserve"> meant that values had to shift on a curve. To do this</w:t>
+          <w:noProof/>
+        </w:rPr>
+        <mc:AlternateContent>
+          <mc:Choice Requires="wps">
+            <w:drawing>
+              <wp:inline distT="0" distB="0" distL="0" distR="0" wp14:anchorId="472AA2C5" wp14:editId="6A8F4A6C">
+                <wp:extent cx="2640965" cy="5590355"/>
+                <wp:effectExtent l="19050" t="19050" r="26035" b="10795"/>
+                <wp:docPr id="10" name="Text Box 2"/>
+                <wp:cNvGraphicFramePr>
+                  <a:graphicFrameLocks xmlns:a="http://schemas.openxmlformats.org/drawingml/2006/main"/>
+                </wp:cNvGraphicFramePr>
+                <a:graphic xmlns:a="http://schemas.openxmlformats.org/drawingml/2006/main">
+                  <a:graphicData uri="http://schemas.microsoft.com/office/word/2010/wordprocessingShape">
+                    <wps:wsp>
+                      <wps:cNvSpPr txBox="1">
+                        <a:spLocks noChangeArrowheads="1"/>
+                      </wps:cNvSpPr>
+                      <wps:spPr bwMode="auto">
+                        <a:xfrm>
+                          <a:off x="0" y="0"/>
+                          <a:ext cx="2640965" cy="5590355"/>
+                        </a:xfrm>
+                        <a:prstGeom prst="rect">
+                          <a:avLst/>
+                        </a:prstGeom>
+                        <a:solidFill>
+                          <a:srgbClr val="FFFFFF"/>
+                        </a:solidFill>
+                        <a:ln w="28575">
+                          <a:solidFill>
+                            <a:schemeClr val="accent1"/>
+                          </a:solidFill>
+                          <a:miter lim="800000"/>
+                          <a:headEnd/>
+                          <a:tailEnd/>
+                        </a:ln>
+                      </wps:spPr>
+                      <wps:txbx>
+                        <w:txbxContent>
+                          <w:p>
+                            <w:pPr>
+                              <w:ind w:left="720" w:right="-283" w:hanging="360"/>
+                              <w:rPr>
+                                <w:rFonts w:ascii="Consolas" w:hAnsi="Consolas"/>
+                              </w:rPr>
+                            </w:pPr>
+                            <w:r>
+                              <w:rPr>
+                                <w:rFonts w:ascii="Consolas" w:hAnsi="Consolas"/>
+                              </w:rPr>
+                              <w:t>Pseudocode for Phoneme-to-Sound conversion</w:t>
+                            </w:r>
+                          </w:p>
+                          <w:p>
+                            <w:pPr>
+                              <w:pStyle w:val="ListParagraph"/>
+                              <w:numPr>
+                                <w:ilvl w:val="0"/>
+                                <w:numId w:val="7"/>
+                              </w:numPr>
+                              <w:ind w:right="-283"/>
+                              <w:rPr>
+                                <w:rFonts w:ascii="Consolas" w:hAnsi="Consolas" w:cstheme="minorHAnsi"/>
+                              </w:rPr>
+                            </w:pPr>
+                            <w:r>
+                              <w:rPr>
+                                <w:rFonts w:ascii="Consolas" w:hAnsi="Consolas" w:cstheme="minorHAnsi"/>
+                              </w:rPr>
+                              <w:t>loop for the length of the array of phonemes</w:t>
+                            </w:r>
+                          </w:p>
+                          <w:p>
+                            <w:pPr>
+                              <w:pStyle w:val="ListParagraph"/>
+                              <w:numPr>
+                                <w:ilvl w:val="0"/>
+                                <w:numId w:val="7"/>
+                              </w:numPr>
+                              <w:ind w:right="-283"/>
+                              <w:rPr>
+                                <w:rFonts w:ascii="Consolas" w:hAnsi="Consolas" w:cstheme="minorHAnsi"/>
+                              </w:rPr>
+                            </w:pPr>
+                            <w:r>
+                              <w:rPr>
+                                <w:rFonts w:ascii="Consolas" w:hAnsi="Consolas" w:cstheme="minorHAnsi"/>
+                              </w:rPr>
+                              <w:t>if sound doesn’t contain diphthong</w:t>
+                            </w:r>
+                          </w:p>
+                          <w:p>
+                            <w:pPr>
+                              <w:pStyle w:val="ListParagraph"/>
+                              <w:numPr>
+                                <w:ilvl w:val="1"/>
+                                <w:numId w:val="7"/>
+                              </w:numPr>
+                              <w:ind w:right="-283"/>
+                              <w:rPr>
+                                <w:rFonts w:ascii="Consolas" w:hAnsi="Consolas" w:cstheme="minorHAnsi"/>
+                              </w:rPr>
+                            </w:pPr>
+                            <w:r>
+                              <w:rPr>
+                                <w:rFonts w:ascii="Consolas" w:hAnsi="Consolas" w:cstheme="minorHAnsi"/>
+                              </w:rPr>
+                              <w:t>if sound is a _ for HH sound</w:t>
+                            </w:r>
+                          </w:p>
+                          <w:p>
+                            <w:pPr>
+                              <w:pStyle w:val="ListParagraph"/>
+                              <w:numPr>
+                                <w:ilvl w:val="2"/>
+                                <w:numId w:val="7"/>
+                              </w:numPr>
+                              <w:ind w:right="-283"/>
+                              <w:rPr>
+                                <w:rFonts w:ascii="Consolas" w:hAnsi="Consolas" w:cstheme="minorHAnsi"/>
+                              </w:rPr>
+                            </w:pPr>
+                            <w:r>
+                              <w:rPr>
+                                <w:rFonts w:ascii="Consolas" w:hAnsi="Consolas" w:cstheme="minorHAnsi"/>
+                              </w:rPr>
+                              <w:t>get next phoneme and convert to HH equivalent</w:t>
+                            </w:r>
+                          </w:p>
+                          <w:p>
+                            <w:pPr>
+                              <w:pStyle w:val="ListParagraph"/>
+                              <w:numPr>
+                                <w:ilvl w:val="2"/>
+                                <w:numId w:val="7"/>
+                              </w:numPr>
+                              <w:ind w:right="-283"/>
+                              <w:rPr>
+                                <w:rFonts w:ascii="Consolas" w:hAnsi="Consolas" w:cstheme="minorHAnsi"/>
+                              </w:rPr>
+                            </w:pPr>
+                            <w:r>
+                              <w:rPr>
+                                <w:rFonts w:ascii="Consolas" w:hAnsi="Consolas" w:cstheme="minorHAnsi"/>
+                              </w:rPr>
+                              <w:t>add sound to sound array</w:t>
+                            </w:r>
+                          </w:p>
+                          <w:p>
+                            <w:pPr>
+                              <w:pStyle w:val="ListParagraph"/>
+                              <w:numPr>
+                                <w:ilvl w:val="2"/>
+                                <w:numId w:val="7"/>
+                              </w:numPr>
+                              <w:ind w:right="-283"/>
+                              <w:rPr>
+                                <w:rFonts w:ascii="Consolas" w:hAnsi="Consolas" w:cstheme="minorHAnsi"/>
+                              </w:rPr>
+                            </w:pPr>
+                            <w:r>
+                              <w:rPr>
+                                <w:rFonts w:ascii="Consolas" w:hAnsi="Consolas" w:cstheme="minorHAnsi"/>
+                              </w:rPr>
+                              <w:t>move onto phoneme after adjusted one</w:t>
+                            </w:r>
+                          </w:p>
+                          <w:p>
+                            <w:pPr>
+                              <w:pStyle w:val="ListParagraph"/>
+                              <w:numPr>
+                                <w:ilvl w:val="1"/>
+                                <w:numId w:val="7"/>
+                              </w:numPr>
+                              <w:ind w:right="-283"/>
+                              <w:rPr>
+                                <w:rFonts w:ascii="Consolas" w:hAnsi="Consolas" w:cstheme="minorHAnsi"/>
+                              </w:rPr>
+                            </w:pPr>
+                            <w:r>
+                              <w:rPr>
+                                <w:rFonts w:ascii="Consolas" w:hAnsi="Consolas" w:cstheme="minorHAnsi"/>
+                              </w:rPr>
+                              <w:t>end else</w:t>
+                            </w:r>
+                          </w:p>
+                          <w:p>
+                            <w:pPr>
+                              <w:pStyle w:val="ListParagraph"/>
+                              <w:numPr>
+                                <w:ilvl w:val="2"/>
+                                <w:numId w:val="7"/>
+                              </w:numPr>
+                              <w:ind w:right="-283"/>
+                              <w:rPr>
+                                <w:rFonts w:ascii="Consolas" w:hAnsi="Consolas" w:cstheme="minorHAnsi"/>
+                              </w:rPr>
+                            </w:pPr>
+                            <w:r>
+                              <w:rPr>
+                                <w:rFonts w:ascii="Consolas" w:hAnsi="Consolas" w:cstheme="minorHAnsi"/>
+                              </w:rPr>
+                              <w:t>convert to sound</w:t>
+                            </w:r>
+                          </w:p>
+                          <w:p>
+                            <w:pPr>
+                              <w:pStyle w:val="ListParagraph"/>
+                              <w:numPr>
+                                <w:ilvl w:val="2"/>
+                                <w:numId w:val="7"/>
+                              </w:numPr>
+                              <w:ind w:right="-283"/>
+                              <w:rPr>
+                                <w:rFonts w:ascii="Consolas" w:hAnsi="Consolas" w:cstheme="minorHAnsi"/>
+                              </w:rPr>
+                            </w:pPr>
+                            <w:r>
+                              <w:rPr>
+                                <w:rFonts w:ascii="Consolas" w:hAnsi="Consolas" w:cstheme="minorHAnsi"/>
+                              </w:rPr>
+                              <w:t>move onto next phoneme</w:t>
+                            </w:r>
+                          </w:p>
+                          <w:p>
+                            <w:pPr>
+                              <w:pStyle w:val="ListParagraph"/>
+                              <w:numPr>
+                                <w:ilvl w:val="1"/>
+                                <w:numId w:val="7"/>
+                              </w:numPr>
+                              <w:ind w:right="-283"/>
+                              <w:rPr>
+                                <w:rFonts w:ascii="Consolas" w:hAnsi="Consolas" w:cstheme="minorHAnsi"/>
+                              </w:rPr>
+                            </w:pPr>
+                            <w:r>
+                              <w:rPr>
+                                <w:rFonts w:ascii="Consolas" w:hAnsi="Consolas" w:cstheme="minorHAnsi"/>
+                              </w:rPr>
+                              <w:t>end if</w:t>
+                            </w:r>
+                          </w:p>
+                          <w:p>
+                            <w:pPr>
+                              <w:pStyle w:val="ListParagraph"/>
+                              <w:numPr>
+                                <w:ilvl w:val="0"/>
+                                <w:numId w:val="7"/>
+                              </w:numPr>
+                              <w:ind w:right="-283"/>
+                              <w:rPr>
+                                <w:rFonts w:ascii="Consolas" w:hAnsi="Consolas" w:cstheme="minorHAnsi"/>
+                              </w:rPr>
+                            </w:pPr>
+                            <w:r>
+                              <w:rPr>
+                                <w:rFonts w:ascii="Consolas" w:hAnsi="Consolas" w:cstheme="minorHAnsi"/>
+                              </w:rPr>
+                              <w:t>if sound does contain a diphthong</w:t>
+                            </w:r>
+                          </w:p>
+                          <w:p>
+                            <w:pPr>
+                              <w:pStyle w:val="ListParagraph"/>
+                              <w:numPr>
+                                <w:ilvl w:val="1"/>
+                                <w:numId w:val="7"/>
+                              </w:numPr>
+                              <w:ind w:right="-283"/>
+                              <w:rPr>
+                                <w:rFonts w:ascii="Consolas" w:hAnsi="Consolas" w:cstheme="minorHAnsi"/>
+                              </w:rPr>
+                            </w:pPr>
+                            <w:r>
+                              <w:rPr>
+                                <w:rFonts w:ascii="Consolas" w:hAnsi="Consolas" w:cstheme="minorHAnsi"/>
+                              </w:rPr>
+                              <w:t>split diphthong into segments</w:t>
+                            </w:r>
+                          </w:p>
+                          <w:p>
+                            <w:pPr>
+                              <w:pStyle w:val="ListParagraph"/>
+                              <w:numPr>
+                                <w:ilvl w:val="1"/>
+                                <w:numId w:val="7"/>
+                              </w:numPr>
+                              <w:ind w:right="-283"/>
+                              <w:rPr>
+                                <w:rFonts w:ascii="Consolas" w:hAnsi="Consolas" w:cstheme="minorHAnsi"/>
+                              </w:rPr>
+                            </w:pPr>
+                            <w:r>
+                              <w:rPr>
+                                <w:rFonts w:ascii="Consolas" w:hAnsi="Consolas" w:cstheme="minorHAnsi"/>
+                              </w:rPr>
+                              <w:t>convert phoneme into sound frames</w:t>
+                            </w:r>
+                          </w:p>
+                          <w:p>
+                            <w:pPr>
+                              <w:pStyle w:val="ListParagraph"/>
+                              <w:numPr>
+                                <w:ilvl w:val="1"/>
+                                <w:numId w:val="7"/>
+                              </w:numPr>
+                              <w:ind w:right="-283"/>
+                              <w:rPr>
+                                <w:rFonts w:ascii="Consolas" w:hAnsi="Consolas" w:cstheme="minorHAnsi"/>
+                              </w:rPr>
+                            </w:pPr>
+                            <w:r>
+                              <w:rPr>
+                                <w:rFonts w:ascii="Consolas" w:hAnsi="Consolas" w:cstheme="minorHAnsi"/>
+                              </w:rPr>
+                              <w:t>assign diphthong attribute to these sounds</w:t>
+                            </w:r>
+                          </w:p>
+                          <w:p>
+                            <w:pPr>
+                              <w:pStyle w:val="ListParagraph"/>
+                              <w:numPr>
+                                <w:ilvl w:val="1"/>
+                                <w:numId w:val="7"/>
+                              </w:numPr>
+                              <w:ind w:right="-283"/>
+                              <w:rPr>
+                                <w:rFonts w:cstheme="minorHAnsi"/>
+                              </w:rPr>
+                            </w:pPr>
+                            <w:r>
+                              <w:rPr>
+                                <w:rFonts w:cstheme="minorHAnsi"/>
+                              </w:rPr>
+                              <w:t>more onto next sound in the array</w:t>
+                            </w:r>
+                          </w:p>
+                          <w:p>
+                            <w:pPr>
+                              <w:pStyle w:val="ListParagraph"/>
+                              <w:numPr>
+                                <w:ilvl w:val="1"/>
+                                <w:numId w:val="7"/>
+                              </w:numPr>
+                              <w:ind w:right="-283"/>
+                              <w:rPr>
+                                <w:rFonts w:cstheme="minorHAnsi"/>
+                              </w:rPr>
+                            </w:pPr>
+                            <w:r>
+                              <w:rPr>
+                                <w:rFonts w:cstheme="minorHAnsi"/>
+                              </w:rPr>
+                              <w:t>end if</w:t>
+                            </w:r>
+                          </w:p>
+                          <w:p>
+                            <w:pPr>
+                              <w:pStyle w:val="ListParagraph"/>
+                              <w:numPr>
+                                <w:ilvl w:val="0"/>
+                                <w:numId w:val="7"/>
+                              </w:numPr>
+                              <w:ind w:right="-283"/>
+                              <w:rPr>
+                                <w:rFonts w:cstheme="minorHAnsi"/>
+                              </w:rPr>
+                            </w:pPr>
+                            <w:r>
+                              <w:rPr>
+                                <w:rFonts w:cstheme="minorHAnsi"/>
+                              </w:rPr>
+                              <w:t>end loop</w:t>
+                            </w:r>
+                          </w:p>
+                          <w:p/>
+                        </w:txbxContent>
+                      </wps:txbx>
+                      <wps:bodyPr rot="0" vert="horz" wrap="square" lIns="91440" tIns="45720" rIns="91440" bIns="45720" anchor="t" anchorCtr="0">
+                        <a:noAutofit/>
+                      </wps:bodyPr>
+                    </wps:wsp>
+                  </a:graphicData>
+                </a:graphic>
+              </wp:inline>
+            </w:drawing>
+          </mc:Choice>
+          <mc:Fallback>
+            <w:pict>
+              <v:shape w14:anchorId="472AA2C5" id="_x0000_s1032" type="#_x0000_t202" style="width:207.95pt;height:440.2pt;visibility:visible;mso-wrap-style:square;mso-left-percent:-10001;mso-top-percent:-10001;mso-position-horizontal:absolute;mso-position-horizontal-relative:char;mso-position-vertical:absolute;mso-position-vertical-relative:line;mso-left-percent:-10001;mso-top-percent:-10001;v-text-anchor:top" o:gfxdata="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" strokecolor="#4472c4 [3204]" strokeweight="2.25pt">
+                <v:textbox>
+                  <w:txbxContent>
+                    <w:p>
+                      <w:pPr>
+                        <w:ind w:left="720" w:right="-283" w:hanging="360"/>
+                        <w:rPr>
+                          <w:rFonts w:ascii="Consolas" w:hAnsi="Consolas"/>
+                        </w:rPr>
+                      </w:pPr>
+                      <w:r>
+                        <w:rPr>
+                          <w:rFonts w:ascii="Consolas" w:hAnsi="Consolas"/>
+                        </w:rPr>
+                        <w:t>Pseudocode for Phoneme-to-Sound conversion</w:t>
+                      </w:r>
+                    </w:p>
+                    <w:p>
+                      <w:pPr>
+                        <w:pStyle w:val="ListParagraph"/>
+                        <w:numPr>
+                          <w:ilvl w:val="0"/>
+                          <w:numId w:val="7"/>
+                        </w:numPr>
+                        <w:ind w:right="-283"/>
+                        <w:rPr>
+                          <w:rFonts w:ascii="Consolas" w:hAnsi="Consolas" w:cstheme="minorHAnsi"/>
+                        </w:rPr>
+                      </w:pPr>
+                      <w:r>
+                        <w:rPr>
+                          <w:rFonts w:ascii="Consolas" w:hAnsi="Consolas" w:cstheme="minorHAnsi"/>
+                        </w:rPr>
+                        <w:t>loop for the length of the array of phonemes</w:t>
+                      </w:r>
+                    </w:p>
+                    <w:p>
+                      <w:pPr>
+                        <w:pStyle w:val="ListParagraph"/>
+                        <w:numPr>
+                          <w:ilvl w:val="0"/>
+                          <w:numId w:val="7"/>
+                        </w:numPr>
+                        <w:ind w:right="-283"/>
+                        <w:rPr>
+                          <w:rFonts w:ascii="Consolas" w:hAnsi="Consolas" w:cstheme="minorHAnsi"/>
+                        </w:rPr>
+                      </w:pPr>
+                      <w:r>
+                        <w:rPr>
+                          <w:rFonts w:ascii="Consolas" w:hAnsi="Consolas" w:cstheme="minorHAnsi"/>
+                        </w:rPr>
+                        <w:t>if sound doesn’t contain diphthong</w:t>
+                      </w:r>
+                    </w:p>
+                    <w:p>
+                      <w:pPr>
+                        <w:pStyle w:val="ListParagraph"/>
+                        <w:numPr>
+                          <w:ilvl w:val="1"/>
+                          <w:numId w:val="7"/>
+                        </w:numPr>
+                        <w:ind w:right="-283"/>
+                        <w:rPr>
+                          <w:rFonts w:ascii="Consolas" w:hAnsi="Consolas" w:cstheme="minorHAnsi"/>
+                        </w:rPr>
+                      </w:pPr>
+                      <w:r>
+                        <w:rPr>
+                          <w:rFonts w:ascii="Consolas" w:hAnsi="Consolas" w:cstheme="minorHAnsi"/>
+                        </w:rPr>
+                        <w:t>if sound is a _ for HH sound</w:t>
+                      </w:r>
+                    </w:p>
+                    <w:p>
+                      <w:pPr>
+                        <w:pStyle w:val="ListParagraph"/>
+                        <w:numPr>
+                          <w:ilvl w:val="2"/>
+                          <w:numId w:val="7"/>
+                        </w:numPr>
+                        <w:ind w:right="-283"/>
+                        <w:rPr>
+                          <w:rFonts w:ascii="Consolas" w:hAnsi="Consolas" w:cstheme="minorHAnsi"/>
+                        </w:rPr>
+                      </w:pPr>
+                      <w:r>
+                        <w:rPr>
+                          <w:rFonts w:ascii="Consolas" w:hAnsi="Consolas" w:cstheme="minorHAnsi"/>
+                        </w:rPr>
+                        <w:t>get next phoneme and convert to HH equivalent</w:t>
+                      </w:r>
+                    </w:p>
+                    <w:p>
+                      <w:pPr>
+                        <w:pStyle w:val="ListParagraph"/>
+                        <w:numPr>
+                          <w:ilvl w:val="2"/>
+                          <w:numId w:val="7"/>
+                        </w:numPr>
+                        <w:ind w:right="-283"/>
+                        <w:rPr>
+                          <w:rFonts w:ascii="Consolas" w:hAnsi="Consolas" w:cstheme="minorHAnsi"/>
+                        </w:rPr>
+                      </w:pPr>
+                      <w:r>
+                        <w:rPr>
+                          <w:rFonts w:ascii="Consolas" w:hAnsi="Consolas" w:cstheme="minorHAnsi"/>
+                        </w:rPr>
+                        <w:t>add sound to sound array</w:t>
+                      </w:r>
+                    </w:p>
+                    <w:p>
+                      <w:pPr>
+                        <w:pStyle w:val="ListParagraph"/>
+                        <w:numPr>
+                          <w:ilvl w:val="2"/>
+                          <w:numId w:val="7"/>
+                        </w:numPr>
+                        <w:ind w:right="-283"/>
+                        <w:rPr>
+                          <w:rFonts w:ascii="Consolas" w:hAnsi="Consolas" w:cstheme="minorHAnsi"/>
+                        </w:rPr>
+                      </w:pPr>
+                      <w:r>
+                        <w:rPr>
+                          <w:rFonts w:ascii="Consolas" w:hAnsi="Consolas" w:cstheme="minorHAnsi"/>
+                        </w:rPr>
+                        <w:t>move onto phoneme after adjusted one</w:t>
+                      </w:r>
+                    </w:p>
+                    <w:p>
+                      <w:pPr>
+                        <w:pStyle w:val="ListParagraph"/>
+                        <w:numPr>
+                          <w:ilvl w:val="1"/>
+                          <w:numId w:val="7"/>
+                        </w:numPr>
+                        <w:ind w:right="-283"/>
+                        <w:rPr>
+                          <w:rFonts w:ascii="Consolas" w:hAnsi="Consolas" w:cstheme="minorHAnsi"/>
+                        </w:rPr>
+                      </w:pPr>
+                      <w:r>
+                        <w:rPr>
+                          <w:rFonts w:ascii="Consolas" w:hAnsi="Consolas" w:cstheme="minorHAnsi"/>
+                        </w:rPr>
+                        <w:t>end else</w:t>
+                      </w:r>
+                    </w:p>
+                    <w:p>
+                      <w:pPr>
+                        <w:pStyle w:val="ListParagraph"/>
+                        <w:numPr>
+                          <w:ilvl w:val="2"/>
+                          <w:numId w:val="7"/>
+                        </w:numPr>
+                        <w:ind w:right="-283"/>
+                        <w:rPr>
+                          <w:rFonts w:ascii="Consolas" w:hAnsi="Consolas" w:cstheme="minorHAnsi"/>
+                        </w:rPr>
+                      </w:pPr>
+                      <w:r>
+                        <w:rPr>
+                          <w:rFonts w:ascii="Consolas" w:hAnsi="Consolas" w:cstheme="minorHAnsi"/>
+                        </w:rPr>
+                        <w:t>convert to sound</w:t>
+                      </w:r>
+                    </w:p>
+                    <w:p>
+                      <w:pPr>
+                        <w:pStyle w:val="ListParagraph"/>
+                        <w:numPr>
+                          <w:ilvl w:val="2"/>
+                          <w:numId w:val="7"/>
+                        </w:numPr>
+                        <w:ind w:right="-283"/>
+                        <w:rPr>
+                          <w:rFonts w:ascii="Consolas" w:hAnsi="Consolas" w:cstheme="minorHAnsi"/>
+                        </w:rPr>
+                      </w:pPr>
+                      <w:r>
+                        <w:rPr>
+                          <w:rFonts w:ascii="Consolas" w:hAnsi="Consolas" w:cstheme="minorHAnsi"/>
+                        </w:rPr>
+                        <w:t>move onto next phoneme</w:t>
+                      </w:r>
+                    </w:p>
+                    <w:p>
+                      <w:pPr>
+                        <w:pStyle w:val="ListParagraph"/>
+                        <w:numPr>
+                          <w:ilvl w:val="1"/>
+                          <w:numId w:val="7"/>
+                        </w:numPr>
+                        <w:ind w:right="-283"/>
+                        <w:rPr>
+                          <w:rFonts w:ascii="Consolas" w:hAnsi="Consolas" w:cstheme="minorHAnsi"/>
+                        </w:rPr>
+                      </w:pPr>
+                      <w:r>
+                        <w:rPr>
+                          <w:rFonts w:ascii="Consolas" w:hAnsi="Consolas" w:cstheme="minorHAnsi"/>
+                        </w:rPr>
+                        <w:t>end if</w:t>
+                      </w:r>
+                    </w:p>
+                    <w:p>
+                      <w:pPr>
+                        <w:pStyle w:val="ListParagraph"/>
+                        <w:numPr>
+                          <w:ilvl w:val="0"/>
+                          <w:numId w:val="7"/>
+                        </w:numPr>
+                        <w:ind w:right="-283"/>
+                        <w:rPr>
+                          <w:rFonts w:ascii="Consolas" w:hAnsi="Consolas" w:cstheme="minorHAnsi"/>
+                        </w:rPr>
+                      </w:pPr>
+                      <w:r>
+                        <w:rPr>
+                          <w:rFonts w:ascii="Consolas" w:hAnsi="Consolas" w:cstheme="minorHAnsi"/>
+                        </w:rPr>
+                        <w:t>if sound does contain a diphthong</w:t>
+                      </w:r>
+                    </w:p>
+                    <w:p>
+                      <w:pPr>
+                        <w:pStyle w:val="ListParagraph"/>
+                        <w:numPr>
+                          <w:ilvl w:val="1"/>
+                          <w:numId w:val="7"/>
+                        </w:numPr>
+                        <w:ind w:right="-283"/>
+                        <w:rPr>
+                          <w:rFonts w:ascii="Consolas" w:hAnsi="Consolas" w:cstheme="minorHAnsi"/>
+                        </w:rPr>
+                      </w:pPr>
+                      <w:r>
+                        <w:rPr>
+                          <w:rFonts w:ascii="Consolas" w:hAnsi="Consolas" w:cstheme="minorHAnsi"/>
+                        </w:rPr>
+                        <w:t>split diphthong into segments</w:t>
+                      </w:r>
+                    </w:p>
+                    <w:p>
+                      <w:pPr>
+                        <w:pStyle w:val="ListParagraph"/>
+                        <w:numPr>
+                          <w:ilvl w:val="1"/>
+                          <w:numId w:val="7"/>
+                        </w:numPr>
+                        <w:ind w:right="-283"/>
+                        <w:rPr>
+                          <w:rFonts w:ascii="Consolas" w:hAnsi="Consolas" w:cstheme="minorHAnsi"/>
+                        </w:rPr>
+                      </w:pPr>
+                      <w:r>
+                        <w:rPr>
+                          <w:rFonts w:ascii="Consolas" w:hAnsi="Consolas" w:cstheme="minorHAnsi"/>
+                        </w:rPr>
+                        <w:t>convert phoneme into sound frames</w:t>
+                      </w:r>
+                    </w:p>
+                    <w:p>
+                      <w:pPr>
+                        <w:pStyle w:val="ListParagraph"/>
+                        <w:numPr>
+                          <w:ilvl w:val="1"/>
+                          <w:numId w:val="7"/>
+                        </w:numPr>
+                        <w:ind w:right="-283"/>
+                        <w:rPr>
+                          <w:rFonts w:ascii="Consolas" w:hAnsi="Consolas" w:cstheme="minorHAnsi"/>
+                        </w:rPr>
+                      </w:pPr>
+                      <w:r>
+                        <w:rPr>
+                          <w:rFonts w:ascii="Consolas" w:hAnsi="Consolas" w:cstheme="minorHAnsi"/>
+                        </w:rPr>
+                        <w:t>assign diphthong attribute to these sounds</w:t>
+                      </w:r>
+                    </w:p>
+                    <w:p>
+                      <w:pPr>
+                        <w:pStyle w:val="ListParagraph"/>
+                        <w:numPr>
+                          <w:ilvl w:val="1"/>
+                          <w:numId w:val="7"/>
+                        </w:numPr>
+                        <w:ind w:right="-283"/>
+                        <w:rPr>
+                          <w:rFonts w:cstheme="minorHAnsi"/>
+                        </w:rPr>
+                      </w:pPr>
+                      <w:r>
+                        <w:rPr>
+                          <w:rFonts w:cstheme="minorHAnsi"/>
+                        </w:rPr>
+                        <w:t>more onto next sound in the array</w:t>
+                      </w:r>
+                    </w:p>
+                    <w:p>
+                      <w:pPr>
+                        <w:pStyle w:val="ListParagraph"/>
+                        <w:numPr>
+                          <w:ilvl w:val="1"/>
+                          <w:numId w:val="7"/>
+                        </w:numPr>
+                        <w:ind w:right="-283"/>
+                        <w:rPr>
+                          <w:rFonts w:cstheme="minorHAnsi"/>
+                        </w:rPr>
+                      </w:pPr>
+                      <w:r>
+                        <w:rPr>
+                          <w:rFonts w:cstheme="minorHAnsi"/>
+                        </w:rPr>
+                        <w:t>end if</w:t>
+                      </w:r>
+                    </w:p>
+                    <w:p>
+                      <w:pPr>
+                        <w:pStyle w:val="ListParagraph"/>
+                        <w:numPr>
+                          <w:ilvl w:val="0"/>
+                          <w:numId w:val="7"/>
+                        </w:numPr>
+                        <w:ind w:right="-283"/>
+                        <w:rPr>
+                          <w:rFonts w:cstheme="minorHAnsi"/>
+                        </w:rPr>
+                      </w:pPr>
+                      <w:r>
+                        <w:rPr>
+                          <w:rFonts w:cstheme="minorHAnsi"/>
+                        </w:rPr>
+                        <w:t>end loop</w:t>
+                      </w:r>
+                    </w:p>
+                    <w:p/>
+                  </w:txbxContent>
+                </v:textbox>
+                <w10:anchorlock/>
+              </v:shape>
+            </w:pict>
+          </mc:Fallback>
+        </mc:AlternateContent>
+      </w:r>
+      <w:r>
+        <w:rPr>
+          <w:rFonts w:ascii="Times New Roman" w:hAnsi="Times New Roman" w:cs="Times New Roman"/>
+        </w:rPr>
+        <w:t>After these functions are run</w:t>
       </w:r>
       <w:r>
         <w:rPr>
@@ -10335,13 +10233,7 @@
         <w:rPr>
           <w:rFonts w:ascii="Times New Roman" w:hAnsi="Times New Roman" w:cs="Times New Roman"/>
         </w:rPr>
-        <w:t xml:space="preserve"> weights were applied to the specific values and then the values were interpolated between each of these including the weights</w:t>
-      </w:r>
-      <w:r>
-        <w:rPr>
-          <w:rFonts w:ascii="Times New Roman" w:hAnsi="Times New Roman" w:cs="Times New Roman"/>
-        </w:rPr>
-        <w:t>, with a given transition period, as the value is closer to the start it is more strongly weighted to that value than the other and as it travels to the next value it will become more strongly weighted to the next one.</w:t>
+        <w:t xml:space="preserve"> the text is ready to be sent to the synthesizer.</w:t>
       </w:r>
     </w:p>
     <w:p>
@@ -10354,8 +10246,244 @@
       <w:r>
         <w:rPr>
           <w:rFonts w:ascii="Times New Roman" w:hAnsi="Times New Roman" w:cs="Times New Roman"/>
+        </w:rPr>
+        <w:t>Pictured in figure 3</w:t>
+      </w:r>
+      <w:r>
+        <w:rPr>
+          <w:rFonts w:ascii="Times New Roman" w:hAnsi="Times New Roman" w:cs="Times New Roman"/>
+        </w:rPr>
+        <w:t>,</w:t>
+      </w:r>
+      <w:r>
+        <w:rPr>
+          <w:rFonts w:ascii="Times New Roman" w:hAnsi="Times New Roman" w:cs="Times New Roman"/>
+        </w:rPr>
+        <w:t xml:space="preserve"> is the diagram that was used to construct these functions and how thy fit together to be input into the synthesizer</w:t>
+      </w:r>
+      <w:r>
+        <w:rPr>
+          <w:rFonts w:ascii="Times New Roman" w:hAnsi="Times New Roman" w:cs="Times New Roman"/>
+        </w:rPr>
+        <w:t>.</w:t>
+      </w:r>
+      <w:r>
+        <w:rPr>
+          <w:rFonts w:ascii="Times New Roman" w:hAnsi="Times New Roman" w:cs="Times New Roman"/>
           <w:noProof/>
         </w:rPr>
+        <w:t xml:space="preserve"> </w:t>
+      </w:r>
+    </w:p>
+    <w:p>
+      <w:pPr>
+        <w:ind w:right="-283"/>
+        <w:rPr>
+          <w:rFonts w:ascii="Times New Roman" w:hAnsi="Times New Roman" w:cs="Times New Roman"/>
+          <w:b/>
+          <w:bCs/>
+        </w:rPr>
+      </w:pPr>
+      <w:bookmarkStart w:id="3" w:name="_Hlk69824659"/>
+      <w:bookmarkEnd w:id="0"/>
+      <w:r>
+        <w:rPr>
+          <w:rFonts w:ascii="Times New Roman" w:hAnsi="Times New Roman" w:cs="Times New Roman"/>
+          <w:b/>
+          <w:bCs/>
+        </w:rPr>
+        <w:t>Difficulties in</w:t>
+      </w:r>
+      <w:r>
+        <w:rPr>
+          <w:rFonts w:ascii="Times New Roman" w:hAnsi="Times New Roman" w:cs="Times New Roman"/>
+          <w:b/>
+          <w:bCs/>
+        </w:rPr>
+        <w:t xml:space="preserve"> Implementation of the Pre-processing system</w:t>
+      </w:r>
+      <w:r>
+        <w:rPr>
+          <w:rFonts w:ascii="Times New Roman" w:hAnsi="Times New Roman" w:cs="Times New Roman"/>
+          <w:b/>
+          <w:bCs/>
+        </w:rPr>
+        <w:t xml:space="preserve"> </w:t>
+      </w:r>
+      <w:r>
+        <w:rPr>
+          <w:rFonts w:ascii="Times New Roman" w:hAnsi="Times New Roman" w:cs="Times New Roman"/>
+          <w:b/>
+          <w:bCs/>
+        </w:rPr>
+        <w:t>-</w:t>
+      </w:r>
+    </w:p>
+    <w:p>
+      <w:pPr>
+        <w:ind w:right="-283"/>
+        <w:rPr>
+          <w:rFonts w:ascii="Times New Roman" w:hAnsi="Times New Roman" w:cs="Times New Roman"/>
+        </w:rPr>
+      </w:pPr>
+      <w:r>
+        <w:rPr>
+          <w:rFonts w:ascii="Times New Roman" w:hAnsi="Times New Roman" w:cs="Times New Roman"/>
+        </w:rPr>
+        <w:t>One</w:t>
+      </w:r>
+      <w:r>
+        <w:rPr>
+          <w:rFonts w:ascii="Times New Roman" w:hAnsi="Times New Roman" w:cs="Times New Roman"/>
+        </w:rPr>
+        <w:t xml:space="preserve"> of the notable roadblocks encountered while implementing the pre-processor section of the synthesiser </w:t>
+      </w:r>
+      <w:r>
+        <w:rPr>
+          <w:rFonts w:ascii="Times New Roman" w:hAnsi="Times New Roman" w:cs="Times New Roman"/>
+        </w:rPr>
+        <w:t xml:space="preserve">was interpolating between the different frames for the different phonemes. </w:t>
+      </w:r>
+      <w:r>
+        <w:rPr>
+          <w:rFonts w:ascii="Times New Roman" w:hAnsi="Times New Roman" w:cs="Times New Roman"/>
+        </w:rPr>
+        <w:t>The aim was to i</w:t>
+      </w:r>
+      <w:r>
+        <w:rPr>
+          <w:rFonts w:ascii="Times New Roman" w:hAnsi="Times New Roman" w:cs="Times New Roman"/>
+        </w:rPr>
+        <w:t>nterpolat</w:t>
+      </w:r>
+      <w:r>
+        <w:rPr>
+          <w:rFonts w:ascii="Times New Roman" w:hAnsi="Times New Roman" w:cs="Times New Roman"/>
+        </w:rPr>
+        <w:t xml:space="preserve">e </w:t>
+      </w:r>
+      <w:r>
+        <w:rPr>
+          <w:rFonts w:ascii="Times New Roman" w:hAnsi="Times New Roman" w:cs="Times New Roman"/>
+        </w:rPr>
+        <w:t>between the</w:t>
+      </w:r>
+      <w:r>
+        <w:rPr>
+          <w:rFonts w:ascii="Times New Roman" w:hAnsi="Times New Roman" w:cs="Times New Roman"/>
+        </w:rPr>
+        <w:t>se</w:t>
+      </w:r>
+      <w:r>
+        <w:rPr>
+          <w:rFonts w:ascii="Times New Roman" w:hAnsi="Times New Roman" w:cs="Times New Roman"/>
+        </w:rPr>
+        <w:t xml:space="preserve"> </w:t>
+      </w:r>
+      <w:r>
+        <w:rPr>
+          <w:rFonts w:ascii="Times New Roman" w:hAnsi="Times New Roman" w:cs="Times New Roman"/>
+        </w:rPr>
+        <w:t>data frames</w:t>
+      </w:r>
+      <w:r>
+        <w:rPr>
+          <w:rFonts w:ascii="Times New Roman" w:hAnsi="Times New Roman" w:cs="Times New Roman"/>
+        </w:rPr>
+        <w:t xml:space="preserve"> in a way that made sense and didn’t make the system sound like it was just jumping between the values </w:t>
+      </w:r>
+      <w:r>
+        <w:rPr>
+          <w:rFonts w:ascii="Times New Roman" w:hAnsi="Times New Roman" w:cs="Times New Roman"/>
+        </w:rPr>
+        <w:t>too quickly</w:t>
+      </w:r>
+      <w:r>
+        <w:rPr>
+          <w:rFonts w:ascii="Times New Roman" w:hAnsi="Times New Roman" w:cs="Times New Roman"/>
+        </w:rPr>
+        <w:t>.</w:t>
+      </w:r>
+      <w:r>
+        <w:rPr>
+          <w:rFonts w:ascii="Times New Roman" w:hAnsi="Times New Roman" w:cs="Times New Roman"/>
+        </w:rPr>
+        <w:t xml:space="preserve"> </w:t>
+      </w:r>
+      <w:r>
+        <w:rPr>
+          <w:rFonts w:ascii="Times New Roman" w:hAnsi="Times New Roman" w:cs="Times New Roman"/>
+        </w:rPr>
+        <w:t>Yet</w:t>
+      </w:r>
+      <w:r>
+        <w:rPr>
+          <w:rFonts w:ascii="Times New Roman" w:hAnsi="Times New Roman" w:cs="Times New Roman"/>
+        </w:rPr>
+        <w:t>,</w:t>
+      </w:r>
+      <w:r>
+        <w:rPr>
+          <w:rFonts w:ascii="Times New Roman" w:hAnsi="Times New Roman" w:cs="Times New Roman"/>
+        </w:rPr>
+        <w:t xml:space="preserve"> the transition</w:t>
+      </w:r>
+      <w:r>
+        <w:rPr>
+          <w:rFonts w:ascii="Times New Roman" w:hAnsi="Times New Roman" w:cs="Times New Roman"/>
+        </w:rPr>
+        <w:t xml:space="preserve"> </w:t>
+      </w:r>
+      <w:r>
+        <w:rPr>
+          <w:rFonts w:ascii="Times New Roman" w:hAnsi="Times New Roman" w:cs="Times New Roman"/>
+        </w:rPr>
+        <w:t>could not be drawn out for too long or it would</w:t>
+      </w:r>
+      <w:r>
+        <w:rPr>
+          <w:rFonts w:ascii="Times New Roman" w:hAnsi="Times New Roman" w:cs="Times New Roman"/>
+        </w:rPr>
+        <w:t xml:space="preserve"> sound forced. This</w:t>
+      </w:r>
+      <w:r>
+        <w:rPr>
+          <w:rFonts w:ascii="Times New Roman" w:hAnsi="Times New Roman" w:cs="Times New Roman"/>
+        </w:rPr>
+        <w:t xml:space="preserve"> meant that values had to shift on a curve. To do this</w:t>
+      </w:r>
+      <w:r>
+        <w:rPr>
+          <w:rFonts w:ascii="Times New Roman" w:hAnsi="Times New Roman" w:cs="Times New Roman"/>
+        </w:rPr>
+        <w:t>,</w:t>
+      </w:r>
+      <w:r>
+        <w:rPr>
+          <w:rFonts w:ascii="Times New Roman" w:hAnsi="Times New Roman" w:cs="Times New Roman"/>
+        </w:rPr>
+        <w:t xml:space="preserve"> weights were applied to the specific values and then the values were interpolated between each of these including the weights</w:t>
+      </w:r>
+      <w:r>
+        <w:rPr>
+          <w:rFonts w:ascii="Times New Roman" w:hAnsi="Times New Roman" w:cs="Times New Roman"/>
+        </w:rPr>
+        <w:t>, with a given transition period, as the value is closer to the start it is more strongly weighted to that value than the other and as it travels to the next value it will become more strongly weighted to the next one.</w:t>
+      </w:r>
+    </w:p>
+    <w:p>
+      <w:pPr>
+        <w:ind w:right="-283"/>
+        <w:rPr>
+          <w:rFonts w:ascii="Times New Roman" w:hAnsi="Times New Roman" w:cs="Times New Roman"/>
+        </w:rPr>
+      </w:pPr>
+      <w:r>
+        <w:rPr>
+          <w:rFonts w:ascii="Times New Roman" w:hAnsi="Times New Roman" w:cs="Times New Roman"/>
+          <w:noProof/>
+        </w:rPr>
+        <w:lastRenderedPageBreak/>
         <w:drawing>
           <wp:inline distT="0" distB="0" distL="0" distR="0" wp14:anchorId="49060758" wp14:editId="0DFA4DE0">
             <wp:extent cx="2869565" cy="1937385"/>
@@ -10372,7 +10500,7 @@
                     <pic:cNvPicPr/>
                   </pic:nvPicPr>
                   <pic:blipFill>
-                    <a:blip r:embed="rId25"/>
+                    <a:blip r:embed="rId26"/>
                     <a:stretch>
                       <a:fillRect/>
                     </a:stretch>
@@ -10882,7 +11010,6 @@
           <w:rFonts w:ascii="Times New Roman" w:hAnsi="Times New Roman" w:cs="Times New Roman"/>
           <w:noProof/>
         </w:rPr>
-        <w:lastRenderedPageBreak/>
         <mc:AlternateContent>
           <mc:Choice Requires="wps">
             <w:drawing>
@@ -11686,7 +11813,7 @@
                     <pic:cNvPicPr/>
                   </pic:nvPicPr>
                   <pic:blipFill>
-                    <a:blip r:embed="rId26"/>
+                    <a:blip r:embed="rId27"/>
                     <a:stretch>
                       <a:fillRect/>
                     </a:stretch>
@@ -11748,6 +11875,7 @@
           <w:bCs/>
           <w:noProof/>
         </w:rPr>
+        <w:lastRenderedPageBreak/>
         <w:drawing>
           <wp:inline distT="0" distB="0" distL="0" distR="0" wp14:anchorId="35CAC4A6" wp14:editId="3C051674">
             <wp:extent cx="2640965" cy="1878965"/>
@@ -11764,7 +11892,7 @@
                     <pic:cNvPicPr/>
                   </pic:nvPicPr>
                   <pic:blipFill>
-                    <a:blip r:embed="rId27"/>
+                    <a:blip r:embed="rId28"/>
                     <a:stretch>
                       <a:fillRect/>
                     </a:stretch>
@@ -11984,7 +12112,7 @@
                     <pic:cNvPicPr/>
                   </pic:nvPicPr>
                   <pic:blipFill>
-                    <a:blip r:embed="rId28"/>
+                    <a:blip r:embed="rId29"/>
                     <a:stretch>
                       <a:fillRect/>
                     </a:stretch>
@@ -12018,7 +12146,7 @@
           <w:rPr>
             <w:noProof/>
           </w:rPr>
-          <w:t>9</w:t>
+          <w:t>10</w:t>
         </w:r>
       </w:fldSimple>
       <w:r>
@@ -12155,7 +12283,6 @@
           <w:bCs/>
           <w:noProof/>
         </w:rPr>
-        <w:lastRenderedPageBreak/>
         <w:drawing>
           <wp:inline distT="0" distB="0" distL="0" distR="0" wp14:anchorId="47C53F33" wp14:editId="61AF0B8B">
             <wp:extent cx="2640965" cy="1934845"/>
@@ -12172,7 +12299,7 @@
                     <pic:cNvPicPr/>
                   </pic:nvPicPr>
                   <pic:blipFill>
-                    <a:blip r:embed="rId29"/>
+                    <a:blip r:embed="rId30"/>
                     <a:stretch>
                       <a:fillRect/>
                     </a:stretch>
@@ -12205,7 +12332,7 @@
           <w:rPr>
             <w:noProof/>
           </w:rPr>
-          <w:t>10</w:t>
+          <w:t>11</w:t>
         </w:r>
       </w:fldSimple>
       <w:r>
@@ -18686,7 +18813,7 @@
             <wp:cNvGraphicFramePr/>
             <a:graphic xmlns:a="http://schemas.openxmlformats.org/drawingml/2006/main">
               <a:graphicData uri="http://schemas.openxmlformats.org/drawingml/2006/chart">
-                <c:chart xmlns:c="http://schemas.openxmlformats.org/drawingml/2006/chart" xmlns:r="http://schemas.openxmlformats.org/officeDocument/2006/relationships" r:id="rId30"/>
+                <c:chart xmlns:c="http://schemas.openxmlformats.org/drawingml/2006/chart" xmlns:r="http://schemas.openxmlformats.org/officeDocument/2006/relationships" r:id="rId31"/>
               </a:graphicData>
             </a:graphic>
           </wp:inline>
@@ -20486,7 +20613,7 @@
         </w:rPr>
         <w:t xml:space="preserve">, 2019, </w:t>
       </w:r>
-      <w:hyperlink r:id="rId31" w:history="1">
+      <w:hyperlink r:id="rId32" w:history="1">
         <w:r>
           <w:rPr>
             <w:rStyle w:val="Hyperlink"/>
@@ -20579,7 +20706,7 @@
           <w:iCs/>
         </w:rPr>
       </w:pPr>
-      <w:hyperlink r:id="rId32" w:history="1">
+      <w:hyperlink r:id="rId33" w:history="1">
         <w:r>
           <w:rPr>
             <w:rStyle w:val="singlehighlightclass"/>
@@ -20607,7 +20734,7 @@
         </w:rPr>
         <w:t xml:space="preserve">. </w:t>
       </w:r>
-      <w:hyperlink r:id="rId33" w:history="1">
+      <w:hyperlink r:id="rId34" w:history="1">
         <w:r>
           <w:rPr>
             <w:rStyle w:val="Hyperlink"/>
@@ -20637,7 +20764,7 @@
         </w:rPr>
         <w:t>, 596 (1958); </w:t>
       </w:r>
-      <w:hyperlink r:id="rId34" w:history="1">
+      <w:hyperlink r:id="rId35" w:history="1">
         <w:r>
           <w:rPr>
             <w:rStyle w:val="Hyperlink"/>

</xml_diff>